<commit_message>
raweb 1.1 updated docs
</commit_message>
<xml_diff>
--- a/src/files/fr/raweb1.1/raweb1-lu-modele-rapport-audit.docx
+++ b/src/files/fr/raweb1.1/raweb1-lu-modele-rapport-audit.docx
@@ -1,6 +1,6 @@
 
 <file path=word/document.xml><?xml version="1.0" encoding="utf-8"?>
-<w:document xmlns:wpc="http://schemas.microsoft.com/office/word/2010/wordprocessingCanvas" xmlns:cx="http://schemas.microsoft.com/office/drawing/2014/chartex" xmlns:cx1="http://schemas.microsoft.com/office/drawing/2015/9/8/chartex" xmlns:cx2="http://schemas.microsoft.com/office/drawing/2015/10/21/chartex" xmlns:cx3="http://schemas.microsoft.com/office/drawing/2016/5/9/chartex" xmlns:cx4="http://schemas.microsoft.com/office/drawing/2016/5/10/chartex" xmlns:cx5="http://schemas.microsoft.com/office/drawing/2016/5/11/chartex" xmlns:cx6="http://schemas.microsoft.com/office/drawing/2016/5/12/chartex" xmlns:cx7="http://schemas.microsoft.com/office/drawing/2016/5/13/chartex" xmlns:cx8="http://schemas.microsoft.com/office/drawing/2016/5/14/chartex" xmlns:mc="http://schemas.openxmlformats.org/markup-compatibility/2006" xmlns:aink="http://schemas.microsoft.com/office/drawing/2016/ink" xmlns:am3d="http://schemas.microsoft.com/office/drawing/2017/model3d" xmlns:o="urn:schemas-microsoft-com:office:office" xmlns:oel="http://schemas.microsoft.com/office/2019/extlst" xmlns:r="http://schemas.openxmlformats.org/officeDocument/2006/relationships" xmlns:m="http://schemas.openxmlformats.org/officeDocument/2006/math" xmlns:v="urn:schemas-microsoft-com:vml" xmlns:wp14="http://schemas.microsoft.com/office/word/2010/wordprocessingDrawing" xmlns:wp="http://schemas.openxmlformats.org/drawingml/2006/wordprocessingDrawing" xmlns:w10="urn:schemas-microsoft-com:office:word" xmlns:w="http://schemas.openxmlformats.org/wordprocessingml/2006/main" xmlns:w14="http://schemas.microsoft.com/office/word/2010/wordml" xmlns:w15="http://schemas.microsoft.com/office/word/2012/wordml" xmlns:w16cex="http://schemas.microsoft.com/office/word/2018/wordml/cex" xmlns:w16cid="http://schemas.microsoft.com/office/word/2016/wordml/cid" xmlns:w16="http://schemas.microsoft.com/office/word/2018/wordml" xmlns:w16du="http://schemas.microsoft.com/office/word/2023/wordml/word16du" xmlns:w16sdtdh="http://schemas.microsoft.com/office/word/2020/wordml/sdtdatahash" xmlns:w16sdtfl="http://schemas.microsoft.com/office/word/2024/wordml/sdtformatlock" xmlns:w16se="http://schemas.microsoft.com/office/word/2015/wordml/symex" xmlns:wpg="http://schemas.microsoft.com/office/word/2010/wordprocessingGroup" xmlns:wpi="http://schemas.microsoft.com/office/word/2010/wordprocessingInk" xmlns:wne="http://schemas.microsoft.com/office/word/2006/wordml" xmlns:wps="http://schemas.microsoft.com/office/word/2010/wordprocessingShape" mc:Ignorable="w14 w15 w16se w16cid w16 w16cex w16sdtdh w16sdtfl w16du wp14">
+<w:document xmlns:wpc="http://schemas.microsoft.com/office/word/2010/wordprocessingCanvas" xmlns:cx="http://schemas.microsoft.com/office/drawing/2014/chartex" xmlns:cx1="http://schemas.microsoft.com/office/drawing/2015/9/8/chartex" xmlns:cx2="http://schemas.microsoft.com/office/drawing/2015/10/21/chartex" xmlns:cx3="http://schemas.microsoft.com/office/drawing/2016/5/9/chartex" xmlns:cx4="http://schemas.microsoft.com/office/drawing/2016/5/10/chartex" xmlns:cx5="http://schemas.microsoft.com/office/drawing/2016/5/11/chartex" xmlns:cx6="http://schemas.microsoft.com/office/drawing/2016/5/12/chartex" xmlns:cx7="http://schemas.microsoft.com/office/drawing/2016/5/13/chartex" xmlns:cx8="http://schemas.microsoft.com/office/drawing/2016/5/14/chartex" xmlns:mc="http://schemas.openxmlformats.org/markup-compatibility/2006" xmlns:aink="http://schemas.microsoft.com/office/drawing/2016/ink" xmlns:am3d="http://schemas.microsoft.com/office/drawing/2017/model3d" xmlns:o="urn:schemas-microsoft-com:office:office" xmlns:oel="http://schemas.microsoft.com/office/2019/extlst" xmlns:r="http://schemas.openxmlformats.org/officeDocument/2006/relationships" xmlns:m="http://schemas.openxmlformats.org/officeDocument/2006/math" xmlns:v="urn:schemas-microsoft-com:vml" xmlns:wp14="http://schemas.microsoft.com/office/word/2010/wordprocessingDrawing" xmlns:wp="http://schemas.openxmlformats.org/drawingml/2006/wordprocessingDrawing" xmlns:w10="urn:schemas-microsoft-com:office:word" xmlns:w="http://schemas.openxmlformats.org/wordprocessingml/2006/main" xmlns:w14="http://schemas.microsoft.com/office/word/2010/wordml" xmlns:w15="http://schemas.microsoft.com/office/word/2012/wordml" xmlns:w16cex="http://schemas.microsoft.com/office/word/2018/wordml/cex" xmlns:w16cid="http://schemas.microsoft.com/office/word/2016/wordml/cid" xmlns:w16="http://schemas.microsoft.com/office/word/2018/wordml" xmlns:w16sdtdh="http://schemas.microsoft.com/office/word/2020/wordml/sdtdatahash" xmlns:w16se="http://schemas.microsoft.com/office/word/2015/wordml/symex" xmlns:wpg="http://schemas.microsoft.com/office/word/2010/wordprocessingGroup" xmlns:wpi="http://schemas.microsoft.com/office/word/2010/wordprocessingInk" xmlns:wne="http://schemas.microsoft.com/office/word/2006/wordml" xmlns:wps="http://schemas.microsoft.com/office/word/2010/wordprocessingShape" mc:Ignorable="w14 w15 w16se w16cid w16 w16cex w16sdtdh wp14">
   <w:body>
     <w:p>
       <w:pPr>
@@ -16,14 +16,12 @@
         <w:t xml:space="preserve">Modèle de rapport d’audit </w:t>
       </w:r>
       <w:bookmarkEnd w:id="0"/>
-      <w:proofErr w:type="spellStart"/>
       <w:r>
         <w:t>RAW</w:t>
       </w:r>
       <w:r>
         <w:t>eb</w:t>
       </w:r>
-      <w:proofErr w:type="spellEnd"/>
     </w:p>
     <w:p>
       <w:pPr>
@@ -1986,19 +1984,11 @@
           <w:rFonts w:ascii="Calibri" w:hAnsi="Calibri" w:cs="Calibri"/>
         </w:rPr>
       </w:pPr>
-      <w:proofErr w:type="gramStart"/>
-      <w:r>
-        <w:rPr>
-          <w:rFonts w:ascii="Calibri" w:hAnsi="Calibri" w:cs="Calibri"/>
-        </w:rPr>
-        <w:t>de</w:t>
-      </w:r>
-      <w:proofErr w:type="gramEnd"/>
-      <w:r>
-        <w:rPr>
-          <w:rFonts w:ascii="Calibri" w:hAnsi="Calibri" w:cs="Calibri"/>
-        </w:rPr>
-        <w:t xml:space="preserve"> comprendre les erreurs d’accessibilité présentes sur son site ;</w:t>
+      <w:r>
+        <w:rPr>
+          <w:rFonts w:ascii="Calibri" w:hAnsi="Calibri" w:cs="Calibri"/>
+        </w:rPr>
+        <w:t>de comprendre les erreurs d’accessibilité présentes sur son site ;</w:t>
       </w:r>
     </w:p>
     <w:p>
@@ -2013,19 +2003,11 @@
           <w:rFonts w:ascii="Calibri" w:hAnsi="Calibri" w:cs="Calibri"/>
         </w:rPr>
       </w:pPr>
-      <w:proofErr w:type="gramStart"/>
-      <w:r>
-        <w:rPr>
-          <w:rFonts w:ascii="Calibri" w:hAnsi="Calibri" w:cs="Calibri"/>
-        </w:rPr>
-        <w:t>d’estimer</w:t>
-      </w:r>
-      <w:proofErr w:type="gramEnd"/>
-      <w:r>
-        <w:rPr>
-          <w:rFonts w:ascii="Calibri" w:hAnsi="Calibri" w:cs="Calibri"/>
-        </w:rPr>
-        <w:t xml:space="preserve"> la faisabilité des corrections, leur coût et les délais nécessaires à leur mise en œuvre.</w:t>
+      <w:r>
+        <w:rPr>
+          <w:rFonts w:ascii="Calibri" w:hAnsi="Calibri" w:cs="Calibri"/>
+        </w:rPr>
+        <w:t>d’estimer la faisabilité des corrections, leur coût et les délais nécessaires à leur mise en œuvre.</w:t>
       </w:r>
     </w:p>
     <w:p>
@@ -2118,19 +2100,11 @@
           <w:rFonts w:ascii="Calibri" w:hAnsi="Calibri" w:cs="Calibri"/>
         </w:rPr>
       </w:pPr>
-      <w:proofErr w:type="gramStart"/>
-      <w:r>
-        <w:rPr>
-          <w:rFonts w:ascii="Calibri" w:hAnsi="Calibri" w:cs="Calibri"/>
-        </w:rPr>
-        <w:t>la</w:t>
-      </w:r>
-      <w:proofErr w:type="gramEnd"/>
-      <w:r>
-        <w:rPr>
-          <w:rFonts w:ascii="Calibri" w:hAnsi="Calibri" w:cs="Calibri"/>
-        </w:rPr>
-        <w:t xml:space="preserve"> liste des pages qui ont été auditées y compris les pages dont la mise en accessibilité de certains contenus ou composants constituent, d’après le responsable du site, une charge disproportionnée ;</w:t>
+      <w:r>
+        <w:rPr>
+          <w:rFonts w:ascii="Calibri" w:hAnsi="Calibri" w:cs="Calibri"/>
+        </w:rPr>
+        <w:t>la liste des pages qui ont été auditées y compris les pages dont la mise en accessibilité de certains contenus ou composants constituent, d’après le responsable du site, une charge disproportionnée ;</w:t>
       </w:r>
     </w:p>
     <w:p>
@@ -2145,19 +2119,11 @@
           <w:rFonts w:ascii="Calibri" w:hAnsi="Calibri" w:cs="Calibri"/>
         </w:rPr>
       </w:pPr>
-      <w:proofErr w:type="gramStart"/>
-      <w:r>
-        <w:rPr>
-          <w:rFonts w:ascii="Calibri" w:hAnsi="Calibri" w:cs="Calibri"/>
-        </w:rPr>
-        <w:t>la</w:t>
-      </w:r>
-      <w:proofErr w:type="gramEnd"/>
-      <w:r>
-        <w:rPr>
-          <w:rFonts w:ascii="Calibri" w:hAnsi="Calibri" w:cs="Calibri"/>
-        </w:rPr>
-        <w:t xml:space="preserve"> version du référentiel </w:t>
+      <w:r>
+        <w:rPr>
+          <w:rFonts w:ascii="Calibri" w:hAnsi="Calibri" w:cs="Calibri"/>
+        </w:rPr>
+        <w:t xml:space="preserve">la version du référentiel </w:t>
       </w:r>
       <w:r>
         <w:rPr>
@@ -2171,14 +2137,12 @@
         </w:rPr>
         <w:t xml:space="preserve"> (</w:t>
       </w:r>
-      <w:proofErr w:type="spellStart"/>
       <w:r>
         <w:rPr>
           <w:rFonts w:ascii="Calibri" w:hAnsi="Calibri" w:cs="Calibri"/>
         </w:rPr>
         <w:t>RAWeb</w:t>
       </w:r>
-      <w:proofErr w:type="spellEnd"/>
       <w:r>
         <w:rPr>
           <w:rFonts w:ascii="Calibri" w:hAnsi="Calibri" w:cs="Calibri"/>
@@ -2217,19 +2181,11 @@
           <w:rFonts w:ascii="Calibri" w:hAnsi="Calibri" w:cs="Calibri"/>
         </w:rPr>
       </w:pPr>
-      <w:proofErr w:type="gramStart"/>
-      <w:r>
-        <w:rPr>
-          <w:rFonts w:ascii="Calibri" w:hAnsi="Calibri" w:cs="Calibri"/>
-        </w:rPr>
-        <w:t>les</w:t>
-      </w:r>
-      <w:proofErr w:type="gramEnd"/>
-      <w:r>
-        <w:rPr>
-          <w:rFonts w:ascii="Calibri" w:hAnsi="Calibri" w:cs="Calibri"/>
-        </w:rPr>
-        <w:t xml:space="preserve"> outils utilisés pour réaliser l’audit (nom et version de l’outil de vérification des contrastes de couleur, nom et version de l’outil de détection automatique d’erreurs d’accessibilité, etc.) ;</w:t>
+      <w:r>
+        <w:rPr>
+          <w:rFonts w:ascii="Calibri" w:hAnsi="Calibri" w:cs="Calibri"/>
+        </w:rPr>
+        <w:t>les outils utilisés pour réaliser l’audit (nom et version de l’outil de vérification des contrastes de couleur, nom et version de l’outil de détection automatique d’erreurs d’accessibilité, etc.) ;</w:t>
       </w:r>
     </w:p>
     <w:p>
@@ -2244,19 +2200,11 @@
           <w:rFonts w:ascii="Calibri" w:hAnsi="Calibri" w:cs="Calibri"/>
         </w:rPr>
       </w:pPr>
-      <w:proofErr w:type="gramStart"/>
-      <w:r>
-        <w:rPr>
-          <w:rFonts w:ascii="Calibri" w:hAnsi="Calibri" w:cs="Calibri"/>
-        </w:rPr>
-        <w:t>l’environnement</w:t>
-      </w:r>
-      <w:proofErr w:type="gramEnd"/>
-      <w:r>
-        <w:rPr>
-          <w:rFonts w:ascii="Calibri" w:hAnsi="Calibri" w:cs="Calibri"/>
-        </w:rPr>
-        <w:t xml:space="preserve"> de test (version des navigateurs, systèmes d’exploitation et technologies d’assistance).</w:t>
+      <w:r>
+        <w:rPr>
+          <w:rFonts w:ascii="Calibri" w:hAnsi="Calibri" w:cs="Calibri"/>
+        </w:rPr>
+        <w:t>l’environnement de test (version des navigateurs, systèmes d’exploitation et technologies d’assistance).</w:t>
       </w:r>
     </w:p>
     <w:p>
@@ -2296,14 +2244,7 @@
         <w:rPr>
           <w:rFonts w:ascii="Calibri" w:hAnsi="Calibri" w:cs="Calibri"/>
         </w:rPr>
-        <w:t xml:space="preserve">&gt; du </w:t>
-      </w:r>
-      <w:proofErr w:type="spellStart"/>
-      <w:r>
-        <w:rPr>
-          <w:rFonts w:ascii="Calibri" w:hAnsi="Calibri" w:cs="Calibri"/>
-        </w:rPr>
-        <w:t>R</w:t>
+        <w:t>&gt; du R</w:t>
       </w:r>
       <w:r>
         <w:rPr>
@@ -2311,7 +2252,6 @@
         </w:rPr>
         <w:t>AWeb</w:t>
       </w:r>
-      <w:proofErr w:type="spellEnd"/>
       <w:r>
         <w:rPr>
           <w:rFonts w:ascii="Calibri" w:hAnsi="Calibri" w:cs="Calibri"/>
@@ -2349,6 +2289,7 @@
         <w:rPr>
           <w:rFonts w:ascii="Calibri" w:hAnsi="Calibri" w:cs="Calibri"/>
         </w:rPr>
+        <w:lastRenderedPageBreak/>
         <w:t>HTML5</w:t>
       </w:r>
     </w:p>
@@ -2401,7 +2342,6 @@
         <w:rPr>
           <w:rFonts w:ascii="Calibri" w:hAnsi="Calibri" w:cs="Calibri"/>
         </w:rPr>
-        <w:lastRenderedPageBreak/>
         <w:t>Les outils suivants ont été utilisés pour vérifier l’accessibilité :</w:t>
       </w:r>
     </w:p>
@@ -2442,14 +2382,12 @@
         </w:rPr>
         <w:t xml:space="preserve">de test décrit dans le </w:t>
       </w:r>
-      <w:proofErr w:type="spellStart"/>
       <w:r>
         <w:rPr>
           <w:rFonts w:ascii="Calibri" w:hAnsi="Calibri" w:cs="Calibri"/>
         </w:rPr>
         <w:t>RAWeb</w:t>
       </w:r>
-      <w:proofErr w:type="spellEnd"/>
       <w:r>
         <w:rPr>
           <w:rFonts w:ascii="Calibri" w:hAnsi="Calibri" w:cs="Calibri"/>
@@ -2493,21 +2431,7 @@
         <w:rPr>
           <w:rFonts w:ascii="Calibri" w:hAnsi="Calibri" w:cs="Calibri"/>
         </w:rPr>
-        <w:t xml:space="preserve">L’audit a porté sur un échantillon </w:t>
-      </w:r>
-      <w:proofErr w:type="gramStart"/>
-      <w:r>
-        <w:rPr>
-          <w:rFonts w:ascii="Calibri" w:hAnsi="Calibri" w:cs="Calibri"/>
-        </w:rPr>
-        <w:t>de  &lt;</w:t>
-      </w:r>
-      <w:proofErr w:type="gramEnd"/>
-      <w:r>
-        <w:rPr>
-          <w:rFonts w:ascii="Calibri" w:hAnsi="Calibri" w:cs="Calibri"/>
-        </w:rPr>
-        <w:t>NOMBRE DE PAGES&gt; pages.</w:t>
+        <w:t>L’audit a porté sur un échantillon de  &lt;NOMBRE DE PAGES&gt; pages.</w:t>
       </w:r>
       <w:hyperlink r:id="rId9" w:history="1"/>
     </w:p>
@@ -2773,14 +2697,12 @@
         </w:rPr>
         <w:t xml:space="preserve">Une grille d’audit est annexée à ce rapport, elle contient les résultats du contrôle de chaque page de l’échantillon au regard des critères de contrôle </w:t>
       </w:r>
-      <w:proofErr w:type="spellStart"/>
       <w:r>
         <w:rPr>
           <w:rFonts w:ascii="Calibri" w:hAnsi="Calibri" w:cs="Calibri"/>
         </w:rPr>
         <w:t>RAWeb</w:t>
       </w:r>
-      <w:proofErr w:type="spellEnd"/>
       <w:r>
         <w:rPr>
           <w:rFonts w:ascii="Calibri" w:hAnsi="Calibri" w:cs="Calibri"/>
@@ -2881,14 +2803,14 @@
         <w:rPr>
           <w:rFonts w:ascii="Calibri" w:hAnsi="Calibri" w:cs="Calibri"/>
         </w:rPr>
-        <w:t xml:space="preserve">Soyez pragmatique et gardez à l’esprit la notion d’aménagement raisonnable. En effet, la première attente des utilisateurs est de pouvoir accéder aux contenus et fonctionnalités des sites publics, mais pas nécessairement sous la même forme. Mettre en place des alternatives peut être un compromis acceptable à condition qu’elles fournissent le même niveau d’information et des fonctionnalités équivalentes. Il n’est pas toujours nécessaire, et il n’est parfois pas souhaitable, de vouloir rendre accessible un composant riche trop complexe qui perdrait un utilisateur, quand bien même celui-ci serait formellement conforme au </w:t>
-      </w:r>
-      <w:proofErr w:type="spellStart"/>
-      <w:r>
-        <w:rPr>
-          <w:rFonts w:ascii="Calibri" w:hAnsi="Calibri" w:cs="Calibri"/>
-        </w:rPr>
-        <w:t>R</w:t>
+        <w:t xml:space="preserve">Soyez pragmatique et gardez à l’esprit la notion d’aménagement raisonnable. En effet, la première attente des utilisateurs est de pouvoir accéder aux contenus et fonctionnalités des sites publics, mais pas nécessairement sous la même forme. Mettre en place des alternatives peut être un compromis acceptable à condition qu’elles fournissent le même niveau d’information et des </w:t>
+      </w:r>
+      <w:r>
+        <w:rPr>
+          <w:rFonts w:ascii="Calibri" w:hAnsi="Calibri" w:cs="Calibri"/>
+        </w:rPr>
+        <w:lastRenderedPageBreak/>
+        <w:t>fonctionnalités équivalentes. Il n’est pas toujours nécessaire, et il n’est parfois pas souhaitable, de vouloir rendre accessible un composant riche trop complexe qui perdrait un utilisateur, quand bien même celui-ci serait formellement conforme au R</w:t>
       </w:r>
       <w:r>
         <w:rPr>
@@ -2896,7 +2818,6 @@
         </w:rPr>
         <w:t>AWeb</w:t>
       </w:r>
-      <w:proofErr w:type="spellEnd"/>
       <w:r>
         <w:rPr>
           <w:rFonts w:ascii="Calibri" w:hAnsi="Calibri" w:cs="Calibri"/>
@@ -2925,7 +2846,6 @@
       <w:bookmarkStart w:id="12" w:name="_Toc383062577"/>
       <w:bookmarkStart w:id="13" w:name="_Toc157423539"/>
       <w:r>
-        <w:lastRenderedPageBreak/>
         <w:t>I</w:t>
       </w:r>
       <w:bookmarkEnd w:id="12"/>
@@ -3290,14 +3210,12 @@
         <w:t xml:space="preserve"> ou une </w:t>
       </w:r>
       <w:hyperlink r:id="rId24" w:anchor="audiodescription-synchronisee-media-temporel" w:history="1">
-        <w:proofErr w:type="spellStart"/>
         <w:r>
           <w:rPr>
             <w:rStyle w:val="Hyperlink"/>
           </w:rPr>
           <w:t>audio-description</w:t>
         </w:r>
-        <w:proofErr w:type="spellEnd"/>
       </w:hyperlink>
       <w:r>
         <w:rPr>
@@ -3369,6 +3287,7 @@
       </w:pPr>
       <w:bookmarkStart w:id="19" w:name="_Toc157423543"/>
       <w:r>
+        <w:lastRenderedPageBreak/>
         <w:t>Tableaux</w:t>
       </w:r>
       <w:bookmarkEnd w:id="19"/>
@@ -3505,7 +3424,6 @@
       <w:bookmarkStart w:id="20" w:name="_Toc383062579"/>
       <w:bookmarkStart w:id="21" w:name="_Toc157423544"/>
       <w:r>
-        <w:lastRenderedPageBreak/>
         <w:t>L</w:t>
       </w:r>
       <w:bookmarkEnd w:id="20"/>
@@ -4003,6 +3921,7 @@
         <w:rPr>
           <w:rFonts w:ascii="Calibri" w:hAnsi="Calibri" w:cs="Calibri"/>
         </w:rPr>
+        <w:lastRenderedPageBreak/>
         <w:t>...</w:t>
       </w:r>
     </w:p>
@@ -4120,14 +4039,7 @@
         <w:rPr>
           <w:rFonts w:ascii="Calibri" w:hAnsi="Calibri" w:cs="Calibri"/>
         </w:rPr>
-        <w:t xml:space="preserve"> sont ignorés par les technologies </w:t>
-      </w:r>
-      <w:r>
-        <w:rPr>
-          <w:rFonts w:ascii="Calibri" w:hAnsi="Calibri" w:cs="Calibri"/>
-        </w:rPr>
-        <w:lastRenderedPageBreak/>
-        <w:t xml:space="preserve">d’assistance et que l’information n’est pas donnée uniquement par la </w:t>
+        <w:t xml:space="preserve"> sont ignorés par les technologies d’assistance et que l’information n’est pas donnée uniquement par la </w:t>
       </w:r>
       <w:hyperlink r:id="rId61" w:anchor="indication-donnee-par-la-forme-la-taille-ou-la-position" w:history="1">
         <w:r>
@@ -4471,6 +4383,7 @@
       <w:bookmarkStart w:id="33" w:name="_Toc383062583"/>
       <w:bookmarkStart w:id="34" w:name="_Toc157423551"/>
       <w:r>
+        <w:lastRenderedPageBreak/>
         <w:t>C</w:t>
       </w:r>
       <w:bookmarkEnd w:id="33"/>
@@ -4617,7 +4530,6 @@
       </w:pPr>
       <w:bookmarkStart w:id="35" w:name="_Toc157423552"/>
       <w:r>
-        <w:lastRenderedPageBreak/>
         <w:t>Documentation et fonctionnalités d’accessibilité</w:t>
       </w:r>
       <w:bookmarkEnd w:id="35"/>
@@ -4934,6 +4846,7 @@
         <w:rPr>
           <w:rStyle w:val="CorpsdetexteCar"/>
         </w:rPr>
+        <w:lastRenderedPageBreak/>
         <w:t>…</w:t>
       </w:r>
     </w:p>
@@ -5022,16 +4935,8 @@
         <w:rPr>
           <w:rFonts w:ascii="Calibri" w:hAnsi="Calibri" w:cs="Calibri"/>
         </w:rPr>
-        <w:t xml:space="preserve">Real Time </w:t>
-      </w:r>
-      <w:proofErr w:type="spellStart"/>
-      <w:r>
-        <w:rPr>
-          <w:rFonts w:ascii="Calibri" w:hAnsi="Calibri" w:cs="Calibri"/>
-        </w:rPr>
-        <w:t>Text</w:t>
-      </w:r>
-      <w:proofErr w:type="spellEnd"/>
+        <w:t>Real Time Text</w:t>
+      </w:r>
       <w:r>
         <w:rPr>
           <w:rFonts w:ascii="Calibri" w:hAnsi="Calibri" w:cs="Calibri"/>
@@ -5064,7 +4969,6 @@
       </w:pPr>
       <w:bookmarkStart w:id="39" w:name="_Toc157423556"/>
       <w:r>
-        <w:lastRenderedPageBreak/>
         <w:t>Conclusion</w:t>
       </w:r>
       <w:bookmarkEnd w:id="39"/>
@@ -5236,14 +5140,12 @@
         </w:rPr>
         <w:t xml:space="preserve"> L’audit </w:t>
       </w:r>
-      <w:proofErr w:type="spellStart"/>
       <w:r>
         <w:rPr>
           <w:rFonts w:ascii="Calibri" w:hAnsi="Calibri" w:cs="Calibri"/>
         </w:rPr>
         <w:t>RAWeb</w:t>
       </w:r>
-      <w:proofErr w:type="spellEnd"/>
       <w:r>
         <w:rPr>
           <w:rFonts w:ascii="Calibri" w:hAnsi="Calibri" w:cs="Calibri"/>
@@ -5278,19 +5180,11 @@
         </w:rPr>
         <w:t xml:space="preserve">1) Selon les fonctionnalités et contenus essentiels du site : si votre site a pour vocation de donner accès à un compte utilisateur, il est impératif pour vos visiteurs de pouvoir réaliser prioritairement cette action sans entrave, quels que soient les critères du </w:t>
       </w:r>
-      <w:proofErr w:type="spellStart"/>
-      <w:r>
-        <w:rPr>
-          <w:rFonts w:ascii="Calibri" w:hAnsi="Calibri" w:cs="Calibri"/>
-        </w:rPr>
-        <w:t>RAWeb</w:t>
-      </w:r>
-      <w:proofErr w:type="spellEnd"/>
-      <w:r>
-        <w:rPr>
-          <w:rFonts w:ascii="Calibri" w:hAnsi="Calibri" w:cs="Calibri"/>
-        </w:rPr>
-        <w:t xml:space="preserve"> </w:t>
+      <w:r>
+        <w:rPr>
+          <w:rFonts w:ascii="Calibri" w:hAnsi="Calibri" w:cs="Calibri"/>
+        </w:rPr>
+        <w:t xml:space="preserve">RAWeb </w:t>
       </w:r>
       <w:r>
         <w:rPr>
@@ -5338,6 +5232,7 @@
         <w:rPr>
           <w:rFonts w:ascii="Calibri" w:hAnsi="Calibri" w:cs="Calibri"/>
         </w:rPr>
+        <w:lastRenderedPageBreak/>
         <w:t>Il est important dans tous les cas de garder en tête que les corrections doivent permettre un meilleur accès aux contenus et services par les personnes potentiellement exclues en raison des erreurs d’accessibilité.</w:t>
       </w:r>
     </w:p>
@@ -5353,6 +5248,12 @@
       </w:r>
     </w:p>
     <w:sectPr>
+      <w:headerReference w:type="even" r:id="rId96"/>
+      <w:headerReference w:type="default" r:id="rId97"/>
+      <w:footerReference w:type="even" r:id="rId98"/>
+      <w:footerReference w:type="default" r:id="rId99"/>
+      <w:headerReference w:type="first" r:id="rId100"/>
+      <w:footerReference w:type="first" r:id="rId101"/>
       <w:pgSz w:w="11906" w:h="16838"/>
       <w:pgMar w:top="1134" w:right="1134" w:bottom="1474" w:left="1134" w:header="720" w:footer="1417" w:gutter="0"/>
       <w:cols w:space="720"/>
@@ -5362,7 +5263,7 @@
 </file>
 
 <file path=word/endnotes.xml><?xml version="1.0" encoding="utf-8"?>
-<w:endnotes xmlns:wpc="http://schemas.microsoft.com/office/word/2010/wordprocessingCanvas" xmlns:cx="http://schemas.microsoft.com/office/drawing/2014/chartex" xmlns:cx1="http://schemas.microsoft.com/office/drawing/2015/9/8/chartex" xmlns:cx2="http://schemas.microsoft.com/office/drawing/2015/10/21/chartex" xmlns:cx3="http://schemas.microsoft.com/office/drawing/2016/5/9/chartex" xmlns:cx4="http://schemas.microsoft.com/office/drawing/2016/5/10/chartex" xmlns:cx5="http://schemas.microsoft.com/office/drawing/2016/5/11/chartex" xmlns:cx6="http://schemas.microsoft.com/office/drawing/2016/5/12/chartex" xmlns:cx7="http://schemas.microsoft.com/office/drawing/2016/5/13/chartex" xmlns:cx8="http://schemas.microsoft.com/office/drawing/2016/5/14/chartex" xmlns:mc="http://schemas.openxmlformats.org/markup-compatibility/2006" xmlns:aink="http://schemas.microsoft.com/office/drawing/2016/ink" xmlns:am3d="http://schemas.microsoft.com/office/drawing/2017/model3d" xmlns:o="urn:schemas-microsoft-com:office:office" xmlns:oel="http://schemas.microsoft.com/office/2019/extlst" xmlns:r="http://schemas.openxmlformats.org/officeDocument/2006/relationships" xmlns:m="http://schemas.openxmlformats.org/officeDocument/2006/math" xmlns:v="urn:schemas-microsoft-com:vml" xmlns:wp14="http://schemas.microsoft.com/office/word/2010/wordprocessingDrawing" xmlns:wp="http://schemas.openxmlformats.org/drawingml/2006/wordprocessingDrawing" xmlns:w10="urn:schemas-microsoft-com:office:word" xmlns:w="http://schemas.openxmlformats.org/wordprocessingml/2006/main" xmlns:w14="http://schemas.microsoft.com/office/word/2010/wordml" xmlns:w15="http://schemas.microsoft.com/office/word/2012/wordml" xmlns:w16cex="http://schemas.microsoft.com/office/word/2018/wordml/cex" xmlns:w16cid="http://schemas.microsoft.com/office/word/2016/wordml/cid" xmlns:w16="http://schemas.microsoft.com/office/word/2018/wordml" xmlns:w16du="http://schemas.microsoft.com/office/word/2023/wordml/word16du" xmlns:w16sdtdh="http://schemas.microsoft.com/office/word/2020/wordml/sdtdatahash" xmlns:w16sdtfl="http://schemas.microsoft.com/office/word/2024/wordml/sdtformatlock" xmlns:w16se="http://schemas.microsoft.com/office/word/2015/wordml/symex" xmlns:wpg="http://schemas.microsoft.com/office/word/2010/wordprocessingGroup" xmlns:wpi="http://schemas.microsoft.com/office/word/2010/wordprocessingInk" xmlns:wne="http://schemas.microsoft.com/office/word/2006/wordml" xmlns:wps="http://schemas.microsoft.com/office/word/2010/wordprocessingShape" mc:Ignorable="w14 w15 w16se w16cid w16 w16cex w16sdtdh w16sdtfl w16du wp14">
+<w:endnotes xmlns:wpc="http://schemas.microsoft.com/office/word/2010/wordprocessingCanvas" xmlns:cx="http://schemas.microsoft.com/office/drawing/2014/chartex" xmlns:cx1="http://schemas.microsoft.com/office/drawing/2015/9/8/chartex" xmlns:cx2="http://schemas.microsoft.com/office/drawing/2015/10/21/chartex" xmlns:cx3="http://schemas.microsoft.com/office/drawing/2016/5/9/chartex" xmlns:cx4="http://schemas.microsoft.com/office/drawing/2016/5/10/chartex" xmlns:cx5="http://schemas.microsoft.com/office/drawing/2016/5/11/chartex" xmlns:cx6="http://schemas.microsoft.com/office/drawing/2016/5/12/chartex" xmlns:cx7="http://schemas.microsoft.com/office/drawing/2016/5/13/chartex" xmlns:cx8="http://schemas.microsoft.com/office/drawing/2016/5/14/chartex" xmlns:mc="http://schemas.openxmlformats.org/markup-compatibility/2006" xmlns:aink="http://schemas.microsoft.com/office/drawing/2016/ink" xmlns:am3d="http://schemas.microsoft.com/office/drawing/2017/model3d" xmlns:o="urn:schemas-microsoft-com:office:office" xmlns:oel="http://schemas.microsoft.com/office/2019/extlst" xmlns:r="http://schemas.openxmlformats.org/officeDocument/2006/relationships" xmlns:m="http://schemas.openxmlformats.org/officeDocument/2006/math" xmlns:v="urn:schemas-microsoft-com:vml" xmlns:wp14="http://schemas.microsoft.com/office/word/2010/wordprocessingDrawing" xmlns:wp="http://schemas.openxmlformats.org/drawingml/2006/wordprocessingDrawing" xmlns:w10="urn:schemas-microsoft-com:office:word" xmlns:w="http://schemas.openxmlformats.org/wordprocessingml/2006/main" xmlns:w14="http://schemas.microsoft.com/office/word/2010/wordml" xmlns:w15="http://schemas.microsoft.com/office/word/2012/wordml" xmlns:w16cex="http://schemas.microsoft.com/office/word/2018/wordml/cex" xmlns:w16cid="http://schemas.microsoft.com/office/word/2016/wordml/cid" xmlns:w16="http://schemas.microsoft.com/office/word/2018/wordml" xmlns:w16sdtdh="http://schemas.microsoft.com/office/word/2020/wordml/sdtdatahash" xmlns:w16se="http://schemas.microsoft.com/office/word/2015/wordml/symex" xmlns:wpg="http://schemas.microsoft.com/office/word/2010/wordprocessingGroup" xmlns:wpi="http://schemas.microsoft.com/office/word/2010/wordprocessingInk" xmlns:wne="http://schemas.microsoft.com/office/word/2006/wordml" xmlns:wps="http://schemas.microsoft.com/office/word/2010/wordprocessingShape" mc:Ignorable="w14 w15 w16se w16cid w16 w16cex w16sdtdh wp14">
   <w:endnote w:type="separator" w:id="-1">
     <w:p>
       <w:r>
@@ -5380,8 +5281,163 @@
 </w:endnotes>
 </file>
 
+<file path=word/footer1.xml><?xml version="1.0" encoding="utf-8"?>
+<w:ftr xmlns:wpc="http://schemas.microsoft.com/office/word/2010/wordprocessingCanvas" xmlns:cx="http://schemas.microsoft.com/office/drawing/2014/chartex" xmlns:cx1="http://schemas.microsoft.com/office/drawing/2015/9/8/chartex" xmlns:cx2="http://schemas.microsoft.com/office/drawing/2015/10/21/chartex" xmlns:cx3="http://schemas.microsoft.com/office/drawing/2016/5/9/chartex" xmlns:cx4="http://schemas.microsoft.com/office/drawing/2016/5/10/chartex" xmlns:cx5="http://schemas.microsoft.com/office/drawing/2016/5/11/chartex" xmlns:cx6="http://schemas.microsoft.com/office/drawing/2016/5/12/chartex" xmlns:cx7="http://schemas.microsoft.com/office/drawing/2016/5/13/chartex" xmlns:cx8="http://schemas.microsoft.com/office/drawing/2016/5/14/chartex" xmlns:mc="http://schemas.openxmlformats.org/markup-compatibility/2006" xmlns:aink="http://schemas.microsoft.com/office/drawing/2016/ink" xmlns:am3d="http://schemas.microsoft.com/office/drawing/2017/model3d" xmlns:o="urn:schemas-microsoft-com:office:office" xmlns:oel="http://schemas.microsoft.com/office/2019/extlst" xmlns:r="http://schemas.openxmlformats.org/officeDocument/2006/relationships" xmlns:m="http://schemas.openxmlformats.org/officeDocument/2006/math" xmlns:v="urn:schemas-microsoft-com:vml" xmlns:wp14="http://schemas.microsoft.com/office/word/2010/wordprocessingDrawing" xmlns:wp="http://schemas.openxmlformats.org/drawingml/2006/wordprocessingDrawing" xmlns:w10="urn:schemas-microsoft-com:office:word" xmlns:w="http://schemas.openxmlformats.org/wordprocessingml/2006/main" xmlns:w14="http://schemas.microsoft.com/office/word/2010/wordml" xmlns:w15="http://schemas.microsoft.com/office/word/2012/wordml" xmlns:w16cex="http://schemas.microsoft.com/office/word/2018/wordml/cex" xmlns:w16cid="http://schemas.microsoft.com/office/word/2016/wordml/cid" xmlns:w16="http://schemas.microsoft.com/office/word/2018/wordml" xmlns:w16sdtdh="http://schemas.microsoft.com/office/word/2020/wordml/sdtdatahash" xmlns:w16se="http://schemas.microsoft.com/office/word/2015/wordml/symex" xmlns:wpg="http://schemas.microsoft.com/office/word/2010/wordprocessingGroup" xmlns:wpi="http://schemas.microsoft.com/office/word/2010/wordprocessingInk" xmlns:wne="http://schemas.microsoft.com/office/word/2006/wordml" xmlns:wps="http://schemas.microsoft.com/office/word/2010/wordprocessingShape" mc:Ignorable="w14 w15 w16se w16cid w16 w16cex w16sdtdh wp14">
+  <w:p>
+    <w:pPr>
+      <w:pStyle w:val="Footer"/>
+    </w:pPr>
+  </w:p>
+</w:ftr>
+</file>
+
+<file path=word/footer2.xml><?xml version="1.0" encoding="utf-8"?>
+<w:ftr xmlns:wpc="http://schemas.microsoft.com/office/word/2010/wordprocessingCanvas" xmlns:cx="http://schemas.microsoft.com/office/drawing/2014/chartex" xmlns:cx1="http://schemas.microsoft.com/office/drawing/2015/9/8/chartex" xmlns:cx2="http://schemas.microsoft.com/office/drawing/2015/10/21/chartex" xmlns:cx3="http://schemas.microsoft.com/office/drawing/2016/5/9/chartex" xmlns:cx4="http://schemas.microsoft.com/office/drawing/2016/5/10/chartex" xmlns:cx5="http://schemas.microsoft.com/office/drawing/2016/5/11/chartex" xmlns:cx6="http://schemas.microsoft.com/office/drawing/2016/5/12/chartex" xmlns:cx7="http://schemas.microsoft.com/office/drawing/2016/5/13/chartex" xmlns:cx8="http://schemas.microsoft.com/office/drawing/2016/5/14/chartex" xmlns:mc="http://schemas.openxmlformats.org/markup-compatibility/2006" xmlns:aink="http://schemas.microsoft.com/office/drawing/2016/ink" xmlns:am3d="http://schemas.microsoft.com/office/drawing/2017/model3d" xmlns:o="urn:schemas-microsoft-com:office:office" xmlns:oel="http://schemas.microsoft.com/office/2019/extlst" xmlns:r="http://schemas.openxmlformats.org/officeDocument/2006/relationships" xmlns:m="http://schemas.openxmlformats.org/officeDocument/2006/math" xmlns:v="urn:schemas-microsoft-com:vml" xmlns:wp14="http://schemas.microsoft.com/office/word/2010/wordprocessingDrawing" xmlns:wp="http://schemas.openxmlformats.org/drawingml/2006/wordprocessingDrawing" xmlns:w10="urn:schemas-microsoft-com:office:word" xmlns:w="http://schemas.openxmlformats.org/wordprocessingml/2006/main" xmlns:w14="http://schemas.microsoft.com/office/word/2010/wordml" xmlns:w15="http://schemas.microsoft.com/office/word/2012/wordml" xmlns:w16cex="http://schemas.microsoft.com/office/word/2018/wordml/cex" xmlns:w16cid="http://schemas.microsoft.com/office/word/2016/wordml/cid" xmlns:w16="http://schemas.microsoft.com/office/word/2018/wordml" xmlns:w16sdtdh="http://schemas.microsoft.com/office/word/2020/wordml/sdtdatahash" xmlns:w16se="http://schemas.microsoft.com/office/word/2015/wordml/symex" xmlns:wpg="http://schemas.microsoft.com/office/word/2010/wordprocessingGroup" xmlns:wpi="http://schemas.microsoft.com/office/word/2010/wordprocessingInk" xmlns:wne="http://schemas.microsoft.com/office/word/2006/wordml" xmlns:wps="http://schemas.microsoft.com/office/word/2010/wordprocessingShape" mc:Ignorable="w14 w15 w16se w16cid w16 w16cex w16sdtdh wp14">
+  <w:p>
+    <w:pPr>
+      <w:widowControl/>
+      <w:tabs>
+        <w:tab w:val="left" w:pos="2353"/>
+        <w:tab w:val="left" w:pos="4706"/>
+        <w:tab w:val="left" w:pos="7059"/>
+      </w:tabs>
+      <w:suppressAutoHyphens w:val="0"/>
+      <w:textAlignment w:val="auto"/>
+      <w:rPr>
+        <w:lang w:val="en-US"/>
+      </w:rPr>
+    </w:pPr>
+    <w:r>
+      <w:rPr>
+        <w:rFonts w:cs="Calibri"/>
+        <w:color w:val="808080"/>
+        <w:kern w:val="0"/>
+        <w:sz w:val="16"/>
+        <w:szCs w:val="16"/>
+        <w:lang w:val="en-US"/>
+      </w:rPr>
+      <w:t>33, boulevard Roosevelt</w:t>
+    </w:r>
+    <w:r>
+      <w:rPr>
+        <w:rFonts w:cs="Calibri"/>
+        <w:color w:val="808080"/>
+        <w:kern w:val="0"/>
+        <w:sz w:val="16"/>
+        <w:szCs w:val="16"/>
+        <w:lang w:val="en-US"/>
+      </w:rPr>
+      <w:tab/>
+      <w:t>(+352) 247-82181</w:t>
+    </w:r>
+    <w:r>
+      <w:rPr>
+        <w:rFonts w:cs="Calibri"/>
+        <w:color w:val="808080"/>
+        <w:kern w:val="0"/>
+        <w:sz w:val="16"/>
+        <w:szCs w:val="16"/>
+        <w:lang w:val="en-US"/>
+      </w:rPr>
+      <w:tab/>
+      <w:t>accessibilite@sip.etat.lu</w:t>
+    </w:r>
+    <w:r>
+      <w:rPr>
+        <w:rFonts w:cs="Calibri"/>
+        <w:color w:val="808080"/>
+        <w:kern w:val="0"/>
+        <w:sz w:val="16"/>
+        <w:szCs w:val="16"/>
+        <w:lang w:val="en-US"/>
+      </w:rPr>
+      <w:tab/>
+      <w:t>www</w:t>
+    </w:r>
+    <w:r>
+      <w:rPr>
+        <w:rFonts w:cs="Calibri"/>
+        <w:color w:val="808080"/>
+        <w:kern w:val="0"/>
+        <w:sz w:val="16"/>
+        <w:szCs w:val="16"/>
+        <w:lang w:val="en-US"/>
+      </w:rPr>
+      <w:t>.gouvernement.lu</w:t>
+    </w:r>
+    <w:r>
+      <w:rPr>
+        <w:rFonts w:cs="Calibri"/>
+        <w:color w:val="808080"/>
+        <w:kern w:val="0"/>
+        <w:sz w:val="16"/>
+        <w:szCs w:val="16"/>
+        <w:lang w:val="en-US"/>
+      </w:rPr>
+      <w:br/>
+    </w:r>
+    <w:r>
+      <w:rPr>
+        <w:rFonts w:cs="Calibri"/>
+        <w:color w:val="808080"/>
+        <w:kern w:val="0"/>
+        <w:sz w:val="16"/>
+        <w:szCs w:val="16"/>
+        <w:lang w:val="en-US"/>
+      </w:rPr>
+      <w:t>L-2450 Luxembourg</w:t>
+    </w:r>
+    <w:r>
+      <w:rPr>
+        <w:rFonts w:cs="Calibri"/>
+        <w:color w:val="808080"/>
+        <w:kern w:val="0"/>
+        <w:sz w:val="16"/>
+        <w:szCs w:val="16"/>
+        <w:lang w:val="en-US"/>
+      </w:rPr>
+      <w:tab/>
+    </w:r>
+    <w:r>
+      <w:rPr>
+        <w:rFonts w:cs="Calibri"/>
+        <w:color w:val="808080"/>
+        <w:kern w:val="0"/>
+        <w:sz w:val="16"/>
+        <w:szCs w:val="16"/>
+        <w:lang w:val="en-US"/>
+      </w:rPr>
+      <w:tab/>
+      <w:t>accessibilite.public.lu</w:t>
+    </w:r>
+    <w:r>
+      <w:rPr>
+        <w:rFonts w:cs="Calibri"/>
+        <w:color w:val="808080"/>
+        <w:kern w:val="0"/>
+        <w:sz w:val="16"/>
+        <w:szCs w:val="16"/>
+        <w:lang w:val="en-US"/>
+      </w:rPr>
+      <w:tab/>
+      <w:t>www.luxembourg.lu</w:t>
+    </w:r>
+  </w:p>
+</w:ftr>
+</file>
+
+<file path=word/footer3.xml><?xml version="1.0" encoding="utf-8"?>
+<w:ftr xmlns:wpc="http://schemas.microsoft.com/office/word/2010/wordprocessingCanvas" xmlns:cx="http://schemas.microsoft.com/office/drawing/2014/chartex" xmlns:cx1="http://schemas.microsoft.com/office/drawing/2015/9/8/chartex" xmlns:cx2="http://schemas.microsoft.com/office/drawing/2015/10/21/chartex" xmlns:cx3="http://schemas.microsoft.com/office/drawing/2016/5/9/chartex" xmlns:cx4="http://schemas.microsoft.com/office/drawing/2016/5/10/chartex" xmlns:cx5="http://schemas.microsoft.com/office/drawing/2016/5/11/chartex" xmlns:cx6="http://schemas.microsoft.com/office/drawing/2016/5/12/chartex" xmlns:cx7="http://schemas.microsoft.com/office/drawing/2016/5/13/chartex" xmlns:cx8="http://schemas.microsoft.com/office/drawing/2016/5/14/chartex" xmlns:mc="http://schemas.openxmlformats.org/markup-compatibility/2006" xmlns:aink="http://schemas.microsoft.com/office/drawing/2016/ink" xmlns:am3d="http://schemas.microsoft.com/office/drawing/2017/model3d" xmlns:o="urn:schemas-microsoft-com:office:office" xmlns:oel="http://schemas.microsoft.com/office/2019/extlst" xmlns:r="http://schemas.openxmlformats.org/officeDocument/2006/relationships" xmlns:m="http://schemas.openxmlformats.org/officeDocument/2006/math" xmlns:v="urn:schemas-microsoft-com:vml" xmlns:wp14="http://schemas.microsoft.com/office/word/2010/wordprocessingDrawing" xmlns:wp="http://schemas.openxmlformats.org/drawingml/2006/wordprocessingDrawing" xmlns:w10="urn:schemas-microsoft-com:office:word" xmlns:w="http://schemas.openxmlformats.org/wordprocessingml/2006/main" xmlns:w14="http://schemas.microsoft.com/office/word/2010/wordml" xmlns:w15="http://schemas.microsoft.com/office/word/2012/wordml" xmlns:w16cex="http://schemas.microsoft.com/office/word/2018/wordml/cex" xmlns:w16cid="http://schemas.microsoft.com/office/word/2016/wordml/cid" xmlns:w16="http://schemas.microsoft.com/office/word/2018/wordml" xmlns:w16sdtdh="http://schemas.microsoft.com/office/word/2020/wordml/sdtdatahash" xmlns:w16se="http://schemas.microsoft.com/office/word/2015/wordml/symex" xmlns:wpg="http://schemas.microsoft.com/office/word/2010/wordprocessingGroup" xmlns:wpi="http://schemas.microsoft.com/office/word/2010/wordprocessingInk" xmlns:wne="http://schemas.microsoft.com/office/word/2006/wordml" xmlns:wps="http://schemas.microsoft.com/office/word/2010/wordprocessingShape" mc:Ignorable="w14 w15 w16se w16cid w16 w16cex w16sdtdh wp14">
+  <w:p>
+    <w:pPr>
+      <w:pStyle w:val="Footer"/>
+    </w:pPr>
+  </w:p>
+</w:ftr>
+</file>
+
 <file path=word/footnotes.xml><?xml version="1.0" encoding="utf-8"?>
-<w:footnotes xmlns:wpc="http://schemas.microsoft.com/office/word/2010/wordprocessingCanvas" xmlns:cx="http://schemas.microsoft.com/office/drawing/2014/chartex" xmlns:cx1="http://schemas.microsoft.com/office/drawing/2015/9/8/chartex" xmlns:cx2="http://schemas.microsoft.com/office/drawing/2015/10/21/chartex" xmlns:cx3="http://schemas.microsoft.com/office/drawing/2016/5/9/chartex" xmlns:cx4="http://schemas.microsoft.com/office/drawing/2016/5/10/chartex" xmlns:cx5="http://schemas.microsoft.com/office/drawing/2016/5/11/chartex" xmlns:cx6="http://schemas.microsoft.com/office/drawing/2016/5/12/chartex" xmlns:cx7="http://schemas.microsoft.com/office/drawing/2016/5/13/chartex" xmlns:cx8="http://schemas.microsoft.com/office/drawing/2016/5/14/chartex" xmlns:mc="http://schemas.openxmlformats.org/markup-compatibility/2006" xmlns:aink="http://schemas.microsoft.com/office/drawing/2016/ink" xmlns:am3d="http://schemas.microsoft.com/office/drawing/2017/model3d" xmlns:o="urn:schemas-microsoft-com:office:office" xmlns:oel="http://schemas.microsoft.com/office/2019/extlst" xmlns:r="http://schemas.openxmlformats.org/officeDocument/2006/relationships" xmlns:m="http://schemas.openxmlformats.org/officeDocument/2006/math" xmlns:v="urn:schemas-microsoft-com:vml" xmlns:wp14="http://schemas.microsoft.com/office/word/2010/wordprocessingDrawing" xmlns:wp="http://schemas.openxmlformats.org/drawingml/2006/wordprocessingDrawing" xmlns:w10="urn:schemas-microsoft-com:office:word" xmlns:w="http://schemas.openxmlformats.org/wordprocessingml/2006/main" xmlns:w14="http://schemas.microsoft.com/office/word/2010/wordml" xmlns:w15="http://schemas.microsoft.com/office/word/2012/wordml" xmlns:w16cex="http://schemas.microsoft.com/office/word/2018/wordml/cex" xmlns:w16cid="http://schemas.microsoft.com/office/word/2016/wordml/cid" xmlns:w16="http://schemas.microsoft.com/office/word/2018/wordml" xmlns:w16du="http://schemas.microsoft.com/office/word/2023/wordml/word16du" xmlns:w16sdtdh="http://schemas.microsoft.com/office/word/2020/wordml/sdtdatahash" xmlns:w16sdtfl="http://schemas.microsoft.com/office/word/2024/wordml/sdtformatlock" xmlns:w16se="http://schemas.microsoft.com/office/word/2015/wordml/symex" xmlns:wpg="http://schemas.microsoft.com/office/word/2010/wordprocessingGroup" xmlns:wpi="http://schemas.microsoft.com/office/word/2010/wordprocessingInk" xmlns:wne="http://schemas.microsoft.com/office/word/2006/wordml" xmlns:wps="http://schemas.microsoft.com/office/word/2010/wordprocessingShape" mc:Ignorable="w14 w15 w16se w16cid w16 w16cex w16sdtdh w16sdtfl w16du wp14">
+<w:footnotes xmlns:wpc="http://schemas.microsoft.com/office/word/2010/wordprocessingCanvas" xmlns:cx="http://schemas.microsoft.com/office/drawing/2014/chartex" xmlns:cx1="http://schemas.microsoft.com/office/drawing/2015/9/8/chartex" xmlns:cx2="http://schemas.microsoft.com/office/drawing/2015/10/21/chartex" xmlns:cx3="http://schemas.microsoft.com/office/drawing/2016/5/9/chartex" xmlns:cx4="http://schemas.microsoft.com/office/drawing/2016/5/10/chartex" xmlns:cx5="http://schemas.microsoft.com/office/drawing/2016/5/11/chartex" xmlns:cx6="http://schemas.microsoft.com/office/drawing/2016/5/12/chartex" xmlns:cx7="http://schemas.microsoft.com/office/drawing/2016/5/13/chartex" xmlns:cx8="http://schemas.microsoft.com/office/drawing/2016/5/14/chartex" xmlns:mc="http://schemas.openxmlformats.org/markup-compatibility/2006" xmlns:aink="http://schemas.microsoft.com/office/drawing/2016/ink" xmlns:am3d="http://schemas.microsoft.com/office/drawing/2017/model3d" xmlns:o="urn:schemas-microsoft-com:office:office" xmlns:oel="http://schemas.microsoft.com/office/2019/extlst" xmlns:r="http://schemas.openxmlformats.org/officeDocument/2006/relationships" xmlns:m="http://schemas.openxmlformats.org/officeDocument/2006/math" xmlns:v="urn:schemas-microsoft-com:vml" xmlns:wp14="http://schemas.microsoft.com/office/word/2010/wordprocessingDrawing" xmlns:wp="http://schemas.openxmlformats.org/drawingml/2006/wordprocessingDrawing" xmlns:w10="urn:schemas-microsoft-com:office:word" xmlns:w="http://schemas.openxmlformats.org/wordprocessingml/2006/main" xmlns:w14="http://schemas.microsoft.com/office/word/2010/wordml" xmlns:w15="http://schemas.microsoft.com/office/word/2012/wordml" xmlns:w16cex="http://schemas.microsoft.com/office/word/2018/wordml/cex" xmlns:w16cid="http://schemas.microsoft.com/office/word/2016/wordml/cid" xmlns:w16="http://schemas.microsoft.com/office/word/2018/wordml" xmlns:w16sdtdh="http://schemas.microsoft.com/office/word/2020/wordml/sdtdatahash" xmlns:w16se="http://schemas.microsoft.com/office/word/2015/wordml/symex" xmlns:wpg="http://schemas.microsoft.com/office/word/2010/wordprocessingGroup" xmlns:wpi="http://schemas.microsoft.com/office/word/2010/wordprocessingInk" xmlns:wne="http://schemas.microsoft.com/office/word/2006/wordml" xmlns:wps="http://schemas.microsoft.com/office/word/2010/wordprocessingShape" mc:Ignorable="w14 w15 w16se w16cid w16 w16cex w16sdtdh wp14">
   <w:footnote w:type="separator" w:id="-1">
     <w:p>
       <w:r>
@@ -5402,8 +5458,85 @@
 </w:footnotes>
 </file>
 
+<file path=word/header1.xml><?xml version="1.0" encoding="utf-8"?>
+<w:hdr xmlns:wpc="http://schemas.microsoft.com/office/word/2010/wordprocessingCanvas" xmlns:cx="http://schemas.microsoft.com/office/drawing/2014/chartex" xmlns:cx1="http://schemas.microsoft.com/office/drawing/2015/9/8/chartex" xmlns:cx2="http://schemas.microsoft.com/office/drawing/2015/10/21/chartex" xmlns:cx3="http://schemas.microsoft.com/office/drawing/2016/5/9/chartex" xmlns:cx4="http://schemas.microsoft.com/office/drawing/2016/5/10/chartex" xmlns:cx5="http://schemas.microsoft.com/office/drawing/2016/5/11/chartex" xmlns:cx6="http://schemas.microsoft.com/office/drawing/2016/5/12/chartex" xmlns:cx7="http://schemas.microsoft.com/office/drawing/2016/5/13/chartex" xmlns:cx8="http://schemas.microsoft.com/office/drawing/2016/5/14/chartex" xmlns:mc="http://schemas.openxmlformats.org/markup-compatibility/2006" xmlns:aink="http://schemas.microsoft.com/office/drawing/2016/ink" xmlns:am3d="http://schemas.microsoft.com/office/drawing/2017/model3d" xmlns:o="urn:schemas-microsoft-com:office:office" xmlns:oel="http://schemas.microsoft.com/office/2019/extlst" xmlns:r="http://schemas.openxmlformats.org/officeDocument/2006/relationships" xmlns:m="http://schemas.openxmlformats.org/officeDocument/2006/math" xmlns:v="urn:schemas-microsoft-com:vml" xmlns:wp14="http://schemas.microsoft.com/office/word/2010/wordprocessingDrawing" xmlns:wp="http://schemas.openxmlformats.org/drawingml/2006/wordprocessingDrawing" xmlns:w10="urn:schemas-microsoft-com:office:word" xmlns:w="http://schemas.openxmlformats.org/wordprocessingml/2006/main" xmlns:w14="http://schemas.microsoft.com/office/word/2010/wordml" xmlns:w15="http://schemas.microsoft.com/office/word/2012/wordml" xmlns:w16cex="http://schemas.microsoft.com/office/word/2018/wordml/cex" xmlns:w16cid="http://schemas.microsoft.com/office/word/2016/wordml/cid" xmlns:w16="http://schemas.microsoft.com/office/word/2018/wordml" xmlns:w16sdtdh="http://schemas.microsoft.com/office/word/2020/wordml/sdtdatahash" xmlns:w16se="http://schemas.microsoft.com/office/word/2015/wordml/symex" xmlns:wpg="http://schemas.microsoft.com/office/word/2010/wordprocessingGroup" xmlns:wpi="http://schemas.microsoft.com/office/word/2010/wordprocessingInk" xmlns:wne="http://schemas.microsoft.com/office/word/2006/wordml" xmlns:wps="http://schemas.microsoft.com/office/word/2010/wordprocessingShape" mc:Ignorable="w14 w15 w16se w16cid w16 w16cex w16sdtdh wp14">
+  <w:p>
+    <w:pPr>
+      <w:pStyle w:val="Header"/>
+    </w:pPr>
+  </w:p>
+</w:hdr>
+</file>
+
+<file path=word/header2.xml><?xml version="1.0" encoding="utf-8"?>
+<w:hdr xmlns:wpc="http://schemas.microsoft.com/office/word/2010/wordprocessingCanvas" xmlns:cx="http://schemas.microsoft.com/office/drawing/2014/chartex" xmlns:cx1="http://schemas.microsoft.com/office/drawing/2015/9/8/chartex" xmlns:cx2="http://schemas.microsoft.com/office/drawing/2015/10/21/chartex" xmlns:cx3="http://schemas.microsoft.com/office/drawing/2016/5/9/chartex" xmlns:cx4="http://schemas.microsoft.com/office/drawing/2016/5/10/chartex" xmlns:cx5="http://schemas.microsoft.com/office/drawing/2016/5/11/chartex" xmlns:cx6="http://schemas.microsoft.com/office/drawing/2016/5/12/chartex" xmlns:cx7="http://schemas.microsoft.com/office/drawing/2016/5/13/chartex" xmlns:cx8="http://schemas.microsoft.com/office/drawing/2016/5/14/chartex" xmlns:mc="http://schemas.openxmlformats.org/markup-compatibility/2006" xmlns:aink="http://schemas.microsoft.com/office/drawing/2016/ink" xmlns:am3d="http://schemas.microsoft.com/office/drawing/2017/model3d" xmlns:o="urn:schemas-microsoft-com:office:office" xmlns:oel="http://schemas.microsoft.com/office/2019/extlst" xmlns:r="http://schemas.openxmlformats.org/officeDocument/2006/relationships" xmlns:m="http://schemas.openxmlformats.org/officeDocument/2006/math" xmlns:v="urn:schemas-microsoft-com:vml" xmlns:wp14="http://schemas.microsoft.com/office/word/2010/wordprocessingDrawing" xmlns:wp="http://schemas.openxmlformats.org/drawingml/2006/wordprocessingDrawing" xmlns:w10="urn:schemas-microsoft-com:office:word" xmlns:w="http://schemas.openxmlformats.org/wordprocessingml/2006/main" xmlns:w14="http://schemas.microsoft.com/office/word/2010/wordml" xmlns:w15="http://schemas.microsoft.com/office/word/2012/wordml" xmlns:w16cex="http://schemas.microsoft.com/office/word/2018/wordml/cex" xmlns:w16cid="http://schemas.microsoft.com/office/word/2016/wordml/cid" xmlns:w16="http://schemas.microsoft.com/office/word/2018/wordml" xmlns:w16sdtdh="http://schemas.microsoft.com/office/word/2020/wordml/sdtdatahash" xmlns:w16se="http://schemas.microsoft.com/office/word/2015/wordml/symex" xmlns:wpg="http://schemas.microsoft.com/office/word/2010/wordprocessingGroup" xmlns:wpi="http://schemas.microsoft.com/office/word/2010/wordprocessingInk" xmlns:wne="http://schemas.microsoft.com/office/word/2006/wordml" xmlns:wps="http://schemas.microsoft.com/office/word/2010/wordprocessingShape" mc:Ignorable="w14 w15 w16se w16cid w16 w16cex w16sdtdh wp14">
+  <w:p>
+    <w:pPr>
+      <w:pStyle w:val="Header"/>
+    </w:pPr>
+    <w:r>
+      <w:rPr>
+        <w:rFonts w:cs="Calibri"/>
+        <w:noProof/>
+        <w:kern w:val="0"/>
+        <w:szCs w:val="24"/>
+      </w:rPr>
+      <w:drawing>
+        <wp:inline distT="0" distB="0" distL="0" distR="0" wp14:anchorId="68283562" wp14:editId="6994E3EA">
+          <wp:extent cx="3039419" cy="720135"/>
+          <wp:effectExtent l="0" t="0" r="0" b="3765"/>
+          <wp:docPr id="1" name="Picture 8" descr="GOUV_SIP"/>
+          <wp:cNvGraphicFramePr/>
+          <a:graphic xmlns:a="http://schemas.openxmlformats.org/drawingml/2006/main">
+            <a:graphicData uri="http://schemas.openxmlformats.org/drawingml/2006/picture">
+              <pic:pic xmlns:pic="http://schemas.openxmlformats.org/drawingml/2006/picture">
+                <pic:nvPicPr>
+                  <pic:cNvPr id="0" name=""/>
+                  <pic:cNvPicPr/>
+                </pic:nvPicPr>
+                <pic:blipFill>
+                  <a:blip r:embed="rId1"/>
+                  <a:srcRect/>
+                  <a:stretch>
+                    <a:fillRect/>
+                  </a:stretch>
+                </pic:blipFill>
+                <pic:spPr>
+                  <a:xfrm>
+                    <a:off x="0" y="0"/>
+                    <a:ext cx="3039419" cy="720135"/>
+                  </a:xfrm>
+                  <a:prstGeom prst="rect">
+                    <a:avLst/>
+                  </a:prstGeom>
+                  <a:noFill/>
+                  <a:ln>
+                    <a:noFill/>
+                    <a:prstDash/>
+                  </a:ln>
+                </pic:spPr>
+              </pic:pic>
+            </a:graphicData>
+          </a:graphic>
+        </wp:inline>
+      </w:drawing>
+    </w:r>
+  </w:p>
+</w:hdr>
+</file>
+
+<file path=word/header3.xml><?xml version="1.0" encoding="utf-8"?>
+<w:hdr xmlns:wpc="http://schemas.microsoft.com/office/word/2010/wordprocessingCanvas" xmlns:cx="http://schemas.microsoft.com/office/drawing/2014/chartex" xmlns:cx1="http://schemas.microsoft.com/office/drawing/2015/9/8/chartex" xmlns:cx2="http://schemas.microsoft.com/office/drawing/2015/10/21/chartex" xmlns:cx3="http://schemas.microsoft.com/office/drawing/2016/5/9/chartex" xmlns:cx4="http://schemas.microsoft.com/office/drawing/2016/5/10/chartex" xmlns:cx5="http://schemas.microsoft.com/office/drawing/2016/5/11/chartex" xmlns:cx6="http://schemas.microsoft.com/office/drawing/2016/5/12/chartex" xmlns:cx7="http://schemas.microsoft.com/office/drawing/2016/5/13/chartex" xmlns:cx8="http://schemas.microsoft.com/office/drawing/2016/5/14/chartex" xmlns:mc="http://schemas.openxmlformats.org/markup-compatibility/2006" xmlns:aink="http://schemas.microsoft.com/office/drawing/2016/ink" xmlns:am3d="http://schemas.microsoft.com/office/drawing/2017/model3d" xmlns:o="urn:schemas-microsoft-com:office:office" xmlns:oel="http://schemas.microsoft.com/office/2019/extlst" xmlns:r="http://schemas.openxmlformats.org/officeDocument/2006/relationships" xmlns:m="http://schemas.openxmlformats.org/officeDocument/2006/math" xmlns:v="urn:schemas-microsoft-com:vml" xmlns:wp14="http://schemas.microsoft.com/office/word/2010/wordprocessingDrawing" xmlns:wp="http://schemas.openxmlformats.org/drawingml/2006/wordprocessingDrawing" xmlns:w10="urn:schemas-microsoft-com:office:word" xmlns:w="http://schemas.openxmlformats.org/wordprocessingml/2006/main" xmlns:w14="http://schemas.microsoft.com/office/word/2010/wordml" xmlns:w15="http://schemas.microsoft.com/office/word/2012/wordml" xmlns:w16cex="http://schemas.microsoft.com/office/word/2018/wordml/cex" xmlns:w16cid="http://schemas.microsoft.com/office/word/2016/wordml/cid" xmlns:w16="http://schemas.microsoft.com/office/word/2018/wordml" xmlns:w16sdtdh="http://schemas.microsoft.com/office/word/2020/wordml/sdtdatahash" xmlns:w16se="http://schemas.microsoft.com/office/word/2015/wordml/symex" xmlns:wpg="http://schemas.microsoft.com/office/word/2010/wordprocessingGroup" xmlns:wpi="http://schemas.microsoft.com/office/word/2010/wordprocessingInk" xmlns:wne="http://schemas.microsoft.com/office/word/2006/wordml" xmlns:wps="http://schemas.microsoft.com/office/word/2010/wordprocessingShape" mc:Ignorable="w14 w15 w16se w16cid w16 w16cex w16sdtdh wp14">
+  <w:p>
+    <w:pPr>
+      <w:pStyle w:val="Header"/>
+    </w:pPr>
+  </w:p>
+</w:hdr>
+</file>
+
 <file path=word/numbering.xml><?xml version="1.0" encoding="utf-8"?>
-<w:numbering xmlns:wpc="http://schemas.microsoft.com/office/word/2010/wordprocessingCanvas" xmlns:cx="http://schemas.microsoft.com/office/drawing/2014/chartex" xmlns:cx1="http://schemas.microsoft.com/office/drawing/2015/9/8/chartex" xmlns:cx2="http://schemas.microsoft.com/office/drawing/2015/10/21/chartex" xmlns:cx3="http://schemas.microsoft.com/office/drawing/2016/5/9/chartex" xmlns:cx4="http://schemas.microsoft.com/office/drawing/2016/5/10/chartex" xmlns:cx5="http://schemas.microsoft.com/office/drawing/2016/5/11/chartex" xmlns:cx6="http://schemas.microsoft.com/office/drawing/2016/5/12/chartex" xmlns:cx7="http://schemas.microsoft.com/office/drawing/2016/5/13/chartex" xmlns:cx8="http://schemas.microsoft.com/office/drawing/2016/5/14/chartex" xmlns:mc="http://schemas.openxmlformats.org/markup-compatibility/2006" xmlns:aink="http://schemas.microsoft.com/office/drawing/2016/ink" xmlns:am3d="http://schemas.microsoft.com/office/drawing/2017/model3d" xmlns:o="urn:schemas-microsoft-com:office:office" xmlns:oel="http://schemas.microsoft.com/office/2019/extlst" xmlns:r="http://schemas.openxmlformats.org/officeDocument/2006/relationships" xmlns:m="http://schemas.openxmlformats.org/officeDocument/2006/math" xmlns:v="urn:schemas-microsoft-com:vml" xmlns:wp14="http://schemas.microsoft.com/office/word/2010/wordprocessingDrawing" xmlns:wp="http://schemas.openxmlformats.org/drawingml/2006/wordprocessingDrawing" xmlns:w10="urn:schemas-microsoft-com:office:word" xmlns:w="http://schemas.openxmlformats.org/wordprocessingml/2006/main" xmlns:w14="http://schemas.microsoft.com/office/word/2010/wordml" xmlns:w15="http://schemas.microsoft.com/office/word/2012/wordml" xmlns:w16cex="http://schemas.microsoft.com/office/word/2018/wordml/cex" xmlns:w16cid="http://schemas.microsoft.com/office/word/2016/wordml/cid" xmlns:w16="http://schemas.microsoft.com/office/word/2018/wordml" xmlns:w16du="http://schemas.microsoft.com/office/word/2023/wordml/word16du" xmlns:w16sdtdh="http://schemas.microsoft.com/office/word/2020/wordml/sdtdatahash" xmlns:w16sdtfl="http://schemas.microsoft.com/office/word/2024/wordml/sdtformatlock" xmlns:w16se="http://schemas.microsoft.com/office/word/2015/wordml/symex" xmlns:wpg="http://schemas.microsoft.com/office/word/2010/wordprocessingGroup" xmlns:wpi="http://schemas.microsoft.com/office/word/2010/wordprocessingInk" xmlns:wne="http://schemas.microsoft.com/office/word/2006/wordml" xmlns:wps="http://schemas.microsoft.com/office/word/2010/wordprocessingShape" mc:Ignorable="w14 w15 w16se w16cid w16 w16cex w16sdtdh w16sdtfl w16du wp14">
+<w:numbering xmlns:wpc="http://schemas.microsoft.com/office/word/2010/wordprocessingCanvas" xmlns:cx="http://schemas.microsoft.com/office/drawing/2014/chartex" xmlns:cx1="http://schemas.microsoft.com/office/drawing/2015/9/8/chartex" xmlns:cx2="http://schemas.microsoft.com/office/drawing/2015/10/21/chartex" xmlns:cx3="http://schemas.microsoft.com/office/drawing/2016/5/9/chartex" xmlns:cx4="http://schemas.microsoft.com/office/drawing/2016/5/10/chartex" xmlns:cx5="http://schemas.microsoft.com/office/drawing/2016/5/11/chartex" xmlns:cx6="http://schemas.microsoft.com/office/drawing/2016/5/12/chartex" xmlns:cx7="http://schemas.microsoft.com/office/drawing/2016/5/13/chartex" xmlns:cx8="http://schemas.microsoft.com/office/drawing/2016/5/14/chartex" xmlns:mc="http://schemas.openxmlformats.org/markup-compatibility/2006" xmlns:aink="http://schemas.microsoft.com/office/drawing/2016/ink" xmlns:am3d="http://schemas.microsoft.com/office/drawing/2017/model3d" xmlns:o="urn:schemas-microsoft-com:office:office" xmlns:oel="http://schemas.microsoft.com/office/2019/extlst" xmlns:r="http://schemas.openxmlformats.org/officeDocument/2006/relationships" xmlns:m="http://schemas.openxmlformats.org/officeDocument/2006/math" xmlns:v="urn:schemas-microsoft-com:vml" xmlns:wp14="http://schemas.microsoft.com/office/word/2010/wordprocessingDrawing" xmlns:wp="http://schemas.openxmlformats.org/drawingml/2006/wordprocessingDrawing" xmlns:w10="urn:schemas-microsoft-com:office:word" xmlns:w="http://schemas.openxmlformats.org/wordprocessingml/2006/main" xmlns:w14="http://schemas.microsoft.com/office/word/2010/wordml" xmlns:w15="http://schemas.microsoft.com/office/word/2012/wordml" xmlns:w16cex="http://schemas.microsoft.com/office/word/2018/wordml/cex" xmlns:w16cid="http://schemas.microsoft.com/office/word/2016/wordml/cid" xmlns:w16="http://schemas.microsoft.com/office/word/2018/wordml" xmlns:w16sdtdh="http://schemas.microsoft.com/office/word/2020/wordml/sdtdatahash" xmlns:w16se="http://schemas.microsoft.com/office/word/2015/wordml/symex" xmlns:wpg="http://schemas.microsoft.com/office/word/2010/wordprocessingGroup" xmlns:wpi="http://schemas.microsoft.com/office/word/2010/wordprocessingInk" xmlns:wne="http://schemas.microsoft.com/office/word/2006/wordml" xmlns:wps="http://schemas.microsoft.com/office/word/2010/wordprocessingShape" mc:Ignorable="w14 w15 w16se w16cid w16 w16cex w16sdtdh wp14">
   <w:abstractNum w:abstractNumId="0" w15:restartNumberingAfterBreak="0">
     <w:nsid w:val="0305786E"/>
     <w:multiLevelType w:val="multilevel"/>
@@ -9000,7 +9133,7 @@
 </file>
 
 <file path=word/styles.xml><?xml version="1.0" encoding="utf-8"?>
-<w:styles xmlns:mc="http://schemas.openxmlformats.org/markup-compatibility/2006" xmlns:r="http://schemas.openxmlformats.org/officeDocument/2006/relationships" xmlns:w="http://schemas.openxmlformats.org/wordprocessingml/2006/main" xmlns:w14="http://schemas.microsoft.com/office/word/2010/wordml" xmlns:w15="http://schemas.microsoft.com/office/word/2012/wordml" xmlns:w16cex="http://schemas.microsoft.com/office/word/2018/wordml/cex" xmlns:w16cid="http://schemas.microsoft.com/office/word/2016/wordml/cid" xmlns:w16="http://schemas.microsoft.com/office/word/2018/wordml" xmlns:w16du="http://schemas.microsoft.com/office/word/2023/wordml/word16du" xmlns:w16sdtdh="http://schemas.microsoft.com/office/word/2020/wordml/sdtdatahash" xmlns:w16sdtfl="http://schemas.microsoft.com/office/word/2024/wordml/sdtformatlock" xmlns:w16se="http://schemas.microsoft.com/office/word/2015/wordml/symex" mc:Ignorable="w14 w15 w16se w16cid w16 w16cex w16sdtdh w16sdtfl w16du">
+<w:styles xmlns:mc="http://schemas.openxmlformats.org/markup-compatibility/2006" xmlns:r="http://schemas.openxmlformats.org/officeDocument/2006/relationships" xmlns:w="http://schemas.openxmlformats.org/wordprocessingml/2006/main" xmlns:w14="http://schemas.microsoft.com/office/word/2010/wordml" xmlns:w15="http://schemas.microsoft.com/office/word/2012/wordml" xmlns:w16cex="http://schemas.microsoft.com/office/word/2018/wordml/cex" xmlns:w16cid="http://schemas.microsoft.com/office/word/2016/wordml/cid" xmlns:w16="http://schemas.microsoft.com/office/word/2018/wordml" xmlns:w16sdtdh="http://schemas.microsoft.com/office/word/2020/wordml/sdtdatahash" xmlns:w16se="http://schemas.microsoft.com/office/word/2015/wordml/symex" mc:Ignorable="w14 w15 w16se w16cid w16 w16cex w16sdtdh">
   <w:docDefaults>
     <w:rPrDefault>
       <w:rPr>

</xml_diff>

<commit_message>
relecture fichiers Excel et Word RAWeb 1.1
</commit_message>
<xml_diff>
--- a/src/files/fr/raweb1.1/raweb1-lu-modele-rapport-audit.docx
+++ b/src/files/fr/raweb1.1/raweb1-lu-modele-rapport-audit.docx
@@ -73,7 +73,7 @@
     </w:p>
     <w:p>
       <w:pPr>
-        <w:pStyle w:val="Titre2"/>
+        <w:pStyle w:val="Heading2"/>
       </w:pPr>
       <w:bookmarkStart w:id="1" w:name="_Toc157423532"/>
       <w:r>
@@ -104,7 +104,7 @@
       <w:hyperlink r:id="rId8" w:history="1">
         <w:r>
           <w:rPr>
-            <w:rStyle w:val="Lienhypertexte"/>
+            <w:rStyle w:val="Hyperlink"/>
           </w:rPr>
           <w:t>CC-BY 3.0 LU</w:t>
         </w:r>
@@ -126,7 +126,7 @@
     </w:p>
     <w:p>
       <w:pPr>
-        <w:pStyle w:val="Titre2"/>
+        <w:pStyle w:val="Heading2"/>
       </w:pPr>
       <w:bookmarkStart w:id="2" w:name="_Toc157423533"/>
       <w:r>
@@ -137,7 +137,7 @@
     </w:p>
     <w:p>
       <w:pPr>
-        <w:pStyle w:val="TM2"/>
+        <w:pStyle w:val="TOC2"/>
         <w:tabs>
           <w:tab w:val="right" w:leader="dot" w:pos="9628"/>
         </w:tabs>
@@ -180,7 +180,7 @@
       <w:hyperlink w:anchor="_Toc157423532" w:history="1">
         <w:r>
           <w:rPr>
-            <w:rStyle w:val="Lienhypertexte"/>
+            <w:rStyle w:val="Hyperlink"/>
             <w:noProof/>
           </w:rPr>
           <w:t>Droits de reproduction</w:t>
@@ -230,7 +230,7 @@
     </w:p>
     <w:p>
       <w:pPr>
-        <w:pStyle w:val="TM2"/>
+        <w:pStyle w:val="TOC2"/>
         <w:tabs>
           <w:tab w:val="right" w:leader="dot" w:pos="9628"/>
         </w:tabs>
@@ -246,7 +246,7 @@
       <w:hyperlink w:anchor="_Toc157423533" w:history="1">
         <w:r>
           <w:rPr>
-            <w:rStyle w:val="Lienhypertexte"/>
+            <w:rStyle w:val="Hyperlink"/>
             <w:noProof/>
           </w:rPr>
           <w:t>Table des matières</w:t>
@@ -296,7 +296,7 @@
     </w:p>
     <w:p>
       <w:pPr>
-        <w:pStyle w:val="TM2"/>
+        <w:pStyle w:val="TOC2"/>
         <w:tabs>
           <w:tab w:val="right" w:leader="dot" w:pos="9628"/>
         </w:tabs>
@@ -312,7 +312,7 @@
       <w:hyperlink w:anchor="_Toc157423534" w:history="1">
         <w:r>
           <w:rPr>
-            <w:rStyle w:val="Lienhypertexte"/>
+            <w:rStyle w:val="Hyperlink"/>
             <w:noProof/>
           </w:rPr>
           <w:t>Un rapport d’audit doit permettre au responsable du site internet, intranet ou extranet :</w:t>
@@ -362,7 +362,7 @@
     </w:p>
     <w:p>
       <w:pPr>
-        <w:pStyle w:val="TM2"/>
+        <w:pStyle w:val="TOC2"/>
         <w:tabs>
           <w:tab w:val="right" w:leader="dot" w:pos="9628"/>
         </w:tabs>
@@ -378,7 +378,7 @@
       <w:hyperlink w:anchor="_Toc157423535" w:history="1">
         <w:r>
           <w:rPr>
-            <w:rStyle w:val="Lienhypertexte"/>
+            <w:rStyle w:val="Hyperlink"/>
             <w:noProof/>
           </w:rPr>
           <w:t>Introduction</w:t>
@@ -428,7 +428,7 @@
     </w:p>
     <w:p>
       <w:pPr>
-        <w:pStyle w:val="TM3"/>
+        <w:pStyle w:val="TOC3"/>
         <w:tabs>
           <w:tab w:val="right" w:leader="dot" w:pos="9628"/>
         </w:tabs>
@@ -444,7 +444,7 @@
       <w:hyperlink w:anchor="_Toc157423536" w:history="1">
         <w:r>
           <w:rPr>
-            <w:rStyle w:val="Lienhypertexte"/>
+            <w:rStyle w:val="Hyperlink"/>
             <w:noProof/>
           </w:rPr>
           <w:t>Contexte</w:t>
@@ -494,7 +494,7 @@
     </w:p>
     <w:p>
       <w:pPr>
-        <w:pStyle w:val="TM3"/>
+        <w:pStyle w:val="TOC3"/>
         <w:tabs>
           <w:tab w:val="right" w:leader="dot" w:pos="9628"/>
         </w:tabs>
@@ -510,7 +510,7 @@
       <w:hyperlink w:anchor="_Toc157423537" w:history="1">
         <w:r>
           <w:rPr>
-            <w:rStyle w:val="Lienhypertexte"/>
+            <w:rStyle w:val="Hyperlink"/>
             <w:noProof/>
           </w:rPr>
           <w:t>Accessibilité du site</w:t>
@@ -560,7 +560,7 @@
     </w:p>
     <w:p>
       <w:pPr>
-        <w:pStyle w:val="TM2"/>
+        <w:pStyle w:val="TOC2"/>
         <w:tabs>
           <w:tab w:val="right" w:leader="dot" w:pos="9628"/>
         </w:tabs>
@@ -576,7 +576,7 @@
       <w:hyperlink w:anchor="_Toc157423538" w:history="1">
         <w:r>
           <w:rPr>
-            <w:rStyle w:val="Lienhypertexte"/>
+            <w:rStyle w:val="Hyperlink"/>
             <w:noProof/>
           </w:rPr>
           <w:t>Description des erreurs d’accessibilité</w:t>
@@ -626,7 +626,7 @@
     </w:p>
     <w:p>
       <w:pPr>
-        <w:pStyle w:val="TM3"/>
+        <w:pStyle w:val="TOC3"/>
         <w:tabs>
           <w:tab w:val="right" w:leader="dot" w:pos="9628"/>
         </w:tabs>
@@ -642,7 +642,7 @@
       <w:hyperlink w:anchor="_Toc157423539" w:history="1">
         <w:r>
           <w:rPr>
-            <w:rStyle w:val="Lienhypertexte"/>
+            <w:rStyle w:val="Hyperlink"/>
             <w:noProof/>
           </w:rPr>
           <w:t>Images</w:t>
@@ -692,7 +692,7 @@
     </w:p>
     <w:p>
       <w:pPr>
-        <w:pStyle w:val="TM3"/>
+        <w:pStyle w:val="TOC3"/>
         <w:tabs>
           <w:tab w:val="right" w:leader="dot" w:pos="9628"/>
         </w:tabs>
@@ -708,7 +708,7 @@
       <w:hyperlink w:anchor="_Toc157423540" w:history="1">
         <w:r>
           <w:rPr>
-            <w:rStyle w:val="Lienhypertexte"/>
+            <w:rStyle w:val="Hyperlink"/>
             <w:noProof/>
           </w:rPr>
           <w:t>Cadres</w:t>
@@ -758,7 +758,7 @@
     </w:p>
     <w:p>
       <w:pPr>
-        <w:pStyle w:val="TM3"/>
+        <w:pStyle w:val="TOC3"/>
         <w:tabs>
           <w:tab w:val="right" w:leader="dot" w:pos="9628"/>
         </w:tabs>
@@ -774,7 +774,7 @@
       <w:hyperlink w:anchor="_Toc157423541" w:history="1">
         <w:r>
           <w:rPr>
-            <w:rStyle w:val="Lienhypertexte"/>
+            <w:rStyle w:val="Hyperlink"/>
             <w:noProof/>
           </w:rPr>
           <w:t>Couleurs</w:t>
@@ -824,7 +824,7 @@
     </w:p>
     <w:p>
       <w:pPr>
-        <w:pStyle w:val="TM3"/>
+        <w:pStyle w:val="TOC3"/>
         <w:tabs>
           <w:tab w:val="right" w:leader="dot" w:pos="9628"/>
         </w:tabs>
@@ -840,7 +840,7 @@
       <w:hyperlink w:anchor="_Toc157423542" w:history="1">
         <w:r>
           <w:rPr>
-            <w:rStyle w:val="Lienhypertexte"/>
+            <w:rStyle w:val="Hyperlink"/>
             <w:noProof/>
           </w:rPr>
           <w:t>Multimédia</w:t>
@@ -890,7 +890,7 @@
     </w:p>
     <w:p>
       <w:pPr>
-        <w:pStyle w:val="TM3"/>
+        <w:pStyle w:val="TOC3"/>
         <w:tabs>
           <w:tab w:val="right" w:leader="dot" w:pos="9628"/>
         </w:tabs>
@@ -906,7 +906,7 @@
       <w:hyperlink w:anchor="_Toc157423543" w:history="1">
         <w:r>
           <w:rPr>
-            <w:rStyle w:val="Lienhypertexte"/>
+            <w:rStyle w:val="Hyperlink"/>
             <w:noProof/>
           </w:rPr>
           <w:t>Tableaux</w:t>
@@ -956,7 +956,7 @@
     </w:p>
     <w:p>
       <w:pPr>
-        <w:pStyle w:val="TM3"/>
+        <w:pStyle w:val="TOC3"/>
         <w:tabs>
           <w:tab w:val="right" w:leader="dot" w:pos="9628"/>
         </w:tabs>
@@ -972,7 +972,7 @@
       <w:hyperlink w:anchor="_Toc157423544" w:history="1">
         <w:r>
           <w:rPr>
-            <w:rStyle w:val="Lienhypertexte"/>
+            <w:rStyle w:val="Hyperlink"/>
             <w:noProof/>
           </w:rPr>
           <w:t>Liens</w:t>
@@ -1022,7 +1022,7 @@
     </w:p>
     <w:p>
       <w:pPr>
-        <w:pStyle w:val="TM3"/>
+        <w:pStyle w:val="TOC3"/>
         <w:tabs>
           <w:tab w:val="right" w:leader="dot" w:pos="9628"/>
         </w:tabs>
@@ -1038,7 +1038,7 @@
       <w:hyperlink w:anchor="_Toc157423545" w:history="1">
         <w:r>
           <w:rPr>
-            <w:rStyle w:val="Lienhypertexte"/>
+            <w:rStyle w:val="Hyperlink"/>
             <w:noProof/>
           </w:rPr>
           <w:t>Scripts</w:t>
@@ -1088,7 +1088,7 @@
     </w:p>
     <w:p>
       <w:pPr>
-        <w:pStyle w:val="TM3"/>
+        <w:pStyle w:val="TOC3"/>
         <w:tabs>
           <w:tab w:val="right" w:leader="dot" w:pos="9628"/>
         </w:tabs>
@@ -1104,7 +1104,7 @@
       <w:hyperlink w:anchor="_Toc157423546" w:history="1">
         <w:r>
           <w:rPr>
-            <w:rStyle w:val="Lienhypertexte"/>
+            <w:rStyle w:val="Hyperlink"/>
             <w:noProof/>
           </w:rPr>
           <w:t>Éléments obligatoires</w:t>
@@ -1154,7 +1154,7 @@
     </w:p>
     <w:p>
       <w:pPr>
-        <w:pStyle w:val="TM3"/>
+        <w:pStyle w:val="TOC3"/>
         <w:tabs>
           <w:tab w:val="right" w:leader="dot" w:pos="9628"/>
         </w:tabs>
@@ -1170,7 +1170,7 @@
       <w:hyperlink w:anchor="_Toc157423547" w:history="1">
         <w:r>
           <w:rPr>
-            <w:rStyle w:val="Lienhypertexte"/>
+            <w:rStyle w:val="Hyperlink"/>
             <w:noProof/>
           </w:rPr>
           <w:t>Structuration de l’information</w:t>
@@ -1220,7 +1220,7 @@
     </w:p>
     <w:p>
       <w:pPr>
-        <w:pStyle w:val="TM3"/>
+        <w:pStyle w:val="TOC3"/>
         <w:tabs>
           <w:tab w:val="right" w:leader="dot" w:pos="9628"/>
         </w:tabs>
@@ -1236,7 +1236,7 @@
       <w:hyperlink w:anchor="_Toc157423548" w:history="1">
         <w:r>
           <w:rPr>
-            <w:rStyle w:val="Lienhypertexte"/>
+            <w:rStyle w:val="Hyperlink"/>
             <w:noProof/>
           </w:rPr>
           <w:t>Présentation de l’information</w:t>
@@ -1286,7 +1286,7 @@
     </w:p>
     <w:p>
       <w:pPr>
-        <w:pStyle w:val="TM3"/>
+        <w:pStyle w:val="TOC3"/>
         <w:tabs>
           <w:tab w:val="right" w:leader="dot" w:pos="9628"/>
         </w:tabs>
@@ -1302,7 +1302,7 @@
       <w:hyperlink w:anchor="_Toc157423549" w:history="1">
         <w:r>
           <w:rPr>
-            <w:rStyle w:val="Lienhypertexte"/>
+            <w:rStyle w:val="Hyperlink"/>
             <w:noProof/>
           </w:rPr>
           <w:t>Formulaires</w:t>
@@ -1352,7 +1352,7 @@
     </w:p>
     <w:p>
       <w:pPr>
-        <w:pStyle w:val="TM3"/>
+        <w:pStyle w:val="TOC3"/>
         <w:tabs>
           <w:tab w:val="right" w:leader="dot" w:pos="9628"/>
         </w:tabs>
@@ -1368,7 +1368,7 @@
       <w:hyperlink w:anchor="_Toc157423550" w:history="1">
         <w:r>
           <w:rPr>
-            <w:rStyle w:val="Lienhypertexte"/>
+            <w:rStyle w:val="Hyperlink"/>
             <w:noProof/>
           </w:rPr>
           <w:t>Navigation</w:t>
@@ -1418,7 +1418,7 @@
     </w:p>
     <w:p>
       <w:pPr>
-        <w:pStyle w:val="TM3"/>
+        <w:pStyle w:val="TOC3"/>
         <w:tabs>
           <w:tab w:val="right" w:leader="dot" w:pos="9628"/>
         </w:tabs>
@@ -1434,7 +1434,7 @@
       <w:hyperlink w:anchor="_Toc157423551" w:history="1">
         <w:r>
           <w:rPr>
-            <w:rStyle w:val="Lienhypertexte"/>
+            <w:rStyle w:val="Hyperlink"/>
             <w:noProof/>
           </w:rPr>
           <w:t>Consultation</w:t>
@@ -1484,7 +1484,7 @@
     </w:p>
     <w:p>
       <w:pPr>
-        <w:pStyle w:val="TM3"/>
+        <w:pStyle w:val="TOC3"/>
         <w:tabs>
           <w:tab w:val="right" w:leader="dot" w:pos="9628"/>
         </w:tabs>
@@ -1500,7 +1500,7 @@
       <w:hyperlink w:anchor="_Toc157423552" w:history="1">
         <w:r>
           <w:rPr>
-            <w:rStyle w:val="Lienhypertexte"/>
+            <w:rStyle w:val="Hyperlink"/>
             <w:noProof/>
           </w:rPr>
           <w:t>Documentation et fonctionnalités d’accessibilité</w:t>
@@ -1550,7 +1550,7 @@
     </w:p>
     <w:p>
       <w:pPr>
-        <w:pStyle w:val="TM3"/>
+        <w:pStyle w:val="TOC3"/>
         <w:tabs>
           <w:tab w:val="right" w:leader="dot" w:pos="9628"/>
         </w:tabs>
@@ -1566,7 +1566,7 @@
       <w:hyperlink w:anchor="_Toc157423553" w:history="1">
         <w:r>
           <w:rPr>
-            <w:rStyle w:val="Lienhypertexte"/>
+            <w:rStyle w:val="Hyperlink"/>
             <w:noProof/>
           </w:rPr>
           <w:t>Outils d’édition</w:t>
@@ -1616,7 +1616,7 @@
     </w:p>
     <w:p>
       <w:pPr>
-        <w:pStyle w:val="TM3"/>
+        <w:pStyle w:val="TOC3"/>
         <w:tabs>
           <w:tab w:val="right" w:leader="dot" w:pos="9628"/>
         </w:tabs>
@@ -1632,7 +1632,7 @@
       <w:hyperlink w:anchor="_Toc157423554" w:history="1">
         <w:r>
           <w:rPr>
-            <w:rStyle w:val="Lienhypertexte"/>
+            <w:rStyle w:val="Hyperlink"/>
             <w:noProof/>
           </w:rPr>
           <w:t>Services d’assistance</w:t>
@@ -1682,7 +1682,7 @@
     </w:p>
     <w:p>
       <w:pPr>
-        <w:pStyle w:val="TM3"/>
+        <w:pStyle w:val="TOC3"/>
         <w:tabs>
           <w:tab w:val="right" w:leader="dot" w:pos="9628"/>
         </w:tabs>
@@ -1698,7 +1698,7 @@
       <w:hyperlink w:anchor="_Toc157423555" w:history="1">
         <w:r>
           <w:rPr>
-            <w:rStyle w:val="Lienhypertexte"/>
+            <w:rStyle w:val="Hyperlink"/>
             <w:noProof/>
           </w:rPr>
           <w:t>Communication en temps réel</w:t>
@@ -1748,7 +1748,7 @@
     </w:p>
     <w:p>
       <w:pPr>
-        <w:pStyle w:val="TM2"/>
+        <w:pStyle w:val="TOC2"/>
         <w:tabs>
           <w:tab w:val="right" w:leader="dot" w:pos="9628"/>
         </w:tabs>
@@ -1764,7 +1764,7 @@
       <w:hyperlink w:anchor="_Toc157423556" w:history="1">
         <w:r>
           <w:rPr>
-            <w:rStyle w:val="Lienhypertexte"/>
+            <w:rStyle w:val="Hyperlink"/>
             <w:noProof/>
           </w:rPr>
           <w:t>Conclusion</w:t>
@@ -1814,7 +1814,7 @@
     </w:p>
     <w:p>
       <w:pPr>
-        <w:pStyle w:val="TM3"/>
+        <w:pStyle w:val="TOC3"/>
         <w:tabs>
           <w:tab w:val="right" w:leader="dot" w:pos="9628"/>
         </w:tabs>
@@ -1830,7 +1830,7 @@
       <w:hyperlink w:anchor="_Toc157423557" w:history="1">
         <w:r>
           <w:rPr>
-            <w:rStyle w:val="Lienhypertexte"/>
+            <w:rStyle w:val="Hyperlink"/>
             <w:noProof/>
           </w:rPr>
           <w:t>Avis de l’inspecteur</w:t>
@@ -1880,7 +1880,7 @@
     </w:p>
     <w:p>
       <w:pPr>
-        <w:pStyle w:val="TM3"/>
+        <w:pStyle w:val="TOC3"/>
         <w:tabs>
           <w:tab w:val="right" w:leader="dot" w:pos="9628"/>
         </w:tabs>
@@ -1896,7 +1896,7 @@
       <w:hyperlink w:anchor="_Toc157423558" w:history="1">
         <w:r>
           <w:rPr>
-            <w:rStyle w:val="Lienhypertexte"/>
+            <w:rStyle w:val="Hyperlink"/>
             <w:noProof/>
           </w:rPr>
           <w:t>Priorisation des corrections</w:t>
@@ -1959,7 +1959,7 @@
     </w:p>
     <w:p>
       <w:pPr>
-        <w:pStyle w:val="Titre2"/>
+        <w:pStyle w:val="Heading2"/>
       </w:pPr>
       <w:bookmarkStart w:id="3" w:name="_Toc157423534"/>
       <w:r>
@@ -1986,11 +1986,19 @@
           <w:rFonts w:ascii="Calibri" w:hAnsi="Calibri" w:cs="Calibri"/>
         </w:rPr>
       </w:pPr>
-      <w:r>
-        <w:rPr>
-          <w:rFonts w:ascii="Calibri" w:hAnsi="Calibri" w:cs="Calibri"/>
-        </w:rPr>
-        <w:t>de comprendre les erreurs d’accessibilité présentes sur son site ;</w:t>
+      <w:proofErr w:type="gramStart"/>
+      <w:r>
+        <w:rPr>
+          <w:rFonts w:ascii="Calibri" w:hAnsi="Calibri" w:cs="Calibri"/>
+        </w:rPr>
+        <w:t>de</w:t>
+      </w:r>
+      <w:proofErr w:type="gramEnd"/>
+      <w:r>
+        <w:rPr>
+          <w:rFonts w:ascii="Calibri" w:hAnsi="Calibri" w:cs="Calibri"/>
+        </w:rPr>
+        <w:t xml:space="preserve"> comprendre les erreurs d’accessibilité présentes sur son site ;</w:t>
       </w:r>
     </w:p>
     <w:p>
@@ -2005,11 +2013,19 @@
           <w:rFonts w:ascii="Calibri" w:hAnsi="Calibri" w:cs="Calibri"/>
         </w:rPr>
       </w:pPr>
-      <w:r>
-        <w:rPr>
-          <w:rFonts w:ascii="Calibri" w:hAnsi="Calibri" w:cs="Calibri"/>
-        </w:rPr>
-        <w:t>d’estimer la faisabilité des corrections, leur coût et les délais nécessaires à leur mise en œuvre.</w:t>
+      <w:proofErr w:type="gramStart"/>
+      <w:r>
+        <w:rPr>
+          <w:rFonts w:ascii="Calibri" w:hAnsi="Calibri" w:cs="Calibri"/>
+        </w:rPr>
+        <w:t>d’estimer</w:t>
+      </w:r>
+      <w:proofErr w:type="gramEnd"/>
+      <w:r>
+        <w:rPr>
+          <w:rFonts w:ascii="Calibri" w:hAnsi="Calibri" w:cs="Calibri"/>
+        </w:rPr>
+        <w:t xml:space="preserve"> la faisabilité des corrections, leur coût et les délais nécessaires à leur mise en œuvre.</w:t>
       </w:r>
     </w:p>
     <w:p>
@@ -2056,7 +2072,7 @@
     </w:p>
     <w:p>
       <w:pPr>
-        <w:pStyle w:val="Titre2"/>
+        <w:pStyle w:val="Heading2"/>
       </w:pPr>
       <w:bookmarkStart w:id="4" w:name="_Toc383062569"/>
       <w:bookmarkStart w:id="5" w:name="_Toc157423535"/>
@@ -2071,7 +2087,7 @@
     </w:p>
     <w:p>
       <w:pPr>
-        <w:pStyle w:val="Titre3"/>
+        <w:pStyle w:val="Heading3"/>
       </w:pPr>
       <w:bookmarkStart w:id="6" w:name="_Toc157423536"/>
       <w:r>
@@ -2102,11 +2118,19 @@
           <w:rFonts w:ascii="Calibri" w:hAnsi="Calibri" w:cs="Calibri"/>
         </w:rPr>
       </w:pPr>
-      <w:r>
-        <w:rPr>
-          <w:rFonts w:ascii="Calibri" w:hAnsi="Calibri" w:cs="Calibri"/>
-        </w:rPr>
-        <w:t>la liste des pages qui ont été auditées y compris les pages dont la mise en accessibilité de certains contenus ou composants constituent, d’après le responsable du site, une charge disproportionnée ;</w:t>
+      <w:proofErr w:type="gramStart"/>
+      <w:r>
+        <w:rPr>
+          <w:rFonts w:ascii="Calibri" w:hAnsi="Calibri" w:cs="Calibri"/>
+        </w:rPr>
+        <w:t>la</w:t>
+      </w:r>
+      <w:proofErr w:type="gramEnd"/>
+      <w:r>
+        <w:rPr>
+          <w:rFonts w:ascii="Calibri" w:hAnsi="Calibri" w:cs="Calibri"/>
+        </w:rPr>
+        <w:t xml:space="preserve"> liste des pages qui ont été auditées y compris les pages dont la mise en accessibilité de certains contenus ou composants constituent, d’après le responsable du site, une charge disproportionnée ;</w:t>
       </w:r>
     </w:p>
     <w:p>
@@ -2121,11 +2145,19 @@
           <w:rFonts w:ascii="Calibri" w:hAnsi="Calibri" w:cs="Calibri"/>
         </w:rPr>
       </w:pPr>
-      <w:r>
-        <w:rPr>
-          <w:rFonts w:ascii="Calibri" w:hAnsi="Calibri" w:cs="Calibri"/>
-        </w:rPr>
-        <w:t xml:space="preserve">la version du référentiel </w:t>
+      <w:proofErr w:type="gramStart"/>
+      <w:r>
+        <w:rPr>
+          <w:rFonts w:ascii="Calibri" w:hAnsi="Calibri" w:cs="Calibri"/>
+        </w:rPr>
+        <w:t>la</w:t>
+      </w:r>
+      <w:proofErr w:type="gramEnd"/>
+      <w:r>
+        <w:rPr>
+          <w:rFonts w:ascii="Calibri" w:hAnsi="Calibri" w:cs="Calibri"/>
+        </w:rPr>
+        <w:t xml:space="preserve"> version du référentiel </w:t>
       </w:r>
       <w:r>
         <w:rPr>
@@ -2185,11 +2217,19 @@
           <w:rFonts w:ascii="Calibri" w:hAnsi="Calibri" w:cs="Calibri"/>
         </w:rPr>
       </w:pPr>
-      <w:r>
-        <w:rPr>
-          <w:rFonts w:ascii="Calibri" w:hAnsi="Calibri" w:cs="Calibri"/>
-        </w:rPr>
-        <w:t>les outils utilisés pour réaliser l’audit (nom et version de l’outil de vérification des contrastes de couleur, nom et version de l’outil de détection automatique d’erreurs d’accessibilité, etc.) ;</w:t>
+      <w:proofErr w:type="gramStart"/>
+      <w:r>
+        <w:rPr>
+          <w:rFonts w:ascii="Calibri" w:hAnsi="Calibri" w:cs="Calibri"/>
+        </w:rPr>
+        <w:t>les</w:t>
+      </w:r>
+      <w:proofErr w:type="gramEnd"/>
+      <w:r>
+        <w:rPr>
+          <w:rFonts w:ascii="Calibri" w:hAnsi="Calibri" w:cs="Calibri"/>
+        </w:rPr>
+        <w:t xml:space="preserve"> outils utilisés pour réaliser l’audit (nom et version de l’outil de vérification des contrastes de couleur, nom et version de l’outil de détection automatique d’erreurs d’accessibilité, etc.) ;</w:t>
       </w:r>
     </w:p>
     <w:p>
@@ -2204,11 +2244,19 @@
           <w:rFonts w:ascii="Calibri" w:hAnsi="Calibri" w:cs="Calibri"/>
         </w:rPr>
       </w:pPr>
-      <w:r>
-        <w:rPr>
-          <w:rFonts w:ascii="Calibri" w:hAnsi="Calibri" w:cs="Calibri"/>
-        </w:rPr>
-        <w:t>l’environnement de test (version des navigateurs, systèmes d’exploitation et technologies d’assistance).</w:t>
+      <w:proofErr w:type="gramStart"/>
+      <w:r>
+        <w:rPr>
+          <w:rFonts w:ascii="Calibri" w:hAnsi="Calibri" w:cs="Calibri"/>
+        </w:rPr>
+        <w:t>l’environnement</w:t>
+      </w:r>
+      <w:proofErr w:type="gramEnd"/>
+      <w:r>
+        <w:rPr>
+          <w:rFonts w:ascii="Calibri" w:hAnsi="Calibri" w:cs="Calibri"/>
+        </w:rPr>
+        <w:t xml:space="preserve"> de test (version des navigateurs, systèmes d’exploitation et technologies d’assistance).</w:t>
       </w:r>
     </w:p>
     <w:p>
@@ -2307,7 +2355,6 @@
         <w:rPr>
           <w:rFonts w:ascii="Calibri" w:hAnsi="Calibri" w:cs="Calibri"/>
         </w:rPr>
-        <w:lastRenderedPageBreak/>
         <w:t>HTML5</w:t>
       </w:r>
     </w:p>
@@ -2360,6 +2407,7 @@
         <w:rPr>
           <w:rFonts w:ascii="Calibri" w:hAnsi="Calibri" w:cs="Calibri"/>
         </w:rPr>
+        <w:lastRenderedPageBreak/>
         <w:t>Les outils suivants ont été utilisés pour vérifier l’accessibilité :</w:t>
       </w:r>
     </w:p>
@@ -2451,7 +2499,7 @@
         <w:rPr>
           <w:rFonts w:ascii="Calibri" w:hAnsi="Calibri" w:cs="Calibri"/>
         </w:rPr>
-        <w:t>L’audit a porté sur un échantillon de  &lt;NOMBRE DE PAGES&gt; pages.</w:t>
+        <w:t>L’audit a porté sur un échantillon de &lt;NOMBRE DE PAGES&gt; pages.</w:t>
       </w:r>
       <w:hyperlink r:id="rId9" w:history="1"/>
     </w:p>
@@ -2728,7 +2776,7 @@
     </w:p>
     <w:p>
       <w:pPr>
-        <w:pStyle w:val="Titre3"/>
+        <w:pStyle w:val="Heading3"/>
       </w:pPr>
       <w:bookmarkStart w:id="7" w:name="_Toc383062573"/>
       <w:bookmarkStart w:id="8" w:name="_Toc157423537"/>
@@ -2784,7 +2832,7 @@
     </w:p>
     <w:p>
       <w:pPr>
-        <w:pStyle w:val="Titre2"/>
+        <w:pStyle w:val="Heading2"/>
       </w:pPr>
       <w:bookmarkStart w:id="10" w:name="_Toc383062576"/>
       <w:bookmarkStart w:id="11" w:name="_Toc157423538"/>
@@ -2819,14 +2867,7 @@
         <w:rPr>
           <w:rFonts w:ascii="Calibri" w:hAnsi="Calibri" w:cs="Calibri"/>
         </w:rPr>
-        <w:t xml:space="preserve">Soyez pragmatique et gardez à l’esprit la notion d’aménagement raisonnable. En effet, la première attente des utilisateurs est de pouvoir accéder aux contenus et fonctionnalités des sites publics, mais pas nécessairement sous la même forme. Mettre en place des alternatives peut être un compromis acceptable à condition qu’elles fournissent le même niveau d’information et des </w:t>
-      </w:r>
-      <w:r>
-        <w:rPr>
-          <w:rFonts w:ascii="Calibri" w:hAnsi="Calibri" w:cs="Calibri"/>
-        </w:rPr>
-        <w:lastRenderedPageBreak/>
-        <w:t xml:space="preserve">fonctionnalités équivalentes. Il n’est pas toujours nécessaire, et il n’est parfois pas souhaitable, de vouloir rendre accessible un composant riche trop complexe qui perdrait un utilisateur, quand bien même celui-ci serait formellement conforme au </w:t>
+        <w:t xml:space="preserve">Soyez pragmatique et gardez à l’esprit la notion d’aménagement raisonnable. En effet, la première attente des utilisateurs est de pouvoir accéder aux contenus et fonctionnalités des sites publics, mais pas nécessairement sous la même forme. Mettre en place des alternatives peut être un compromis acceptable à condition qu’elles fournissent le même niveau d’information et des fonctionnalités équivalentes. Il n’est pas toujours nécessaire, et il n’est parfois pas souhaitable, de vouloir rendre accessible un composant riche trop complexe qui perdrait un utilisateur, quand bien même celui-ci serait formellement conforme au </w:t>
       </w:r>
       <w:proofErr w:type="spellStart"/>
       <w:r>
@@ -2865,11 +2906,12 @@
     </w:p>
     <w:p>
       <w:pPr>
-        <w:pStyle w:val="Titre3"/>
+        <w:pStyle w:val="Heading3"/>
       </w:pPr>
       <w:bookmarkStart w:id="12" w:name="_Toc383062577"/>
       <w:bookmarkStart w:id="13" w:name="_Toc157423539"/>
       <w:r>
+        <w:lastRenderedPageBreak/>
         <w:t>I</w:t>
       </w:r>
       <w:bookmarkEnd w:id="12"/>
@@ -2898,7 +2940,7 @@
       <w:hyperlink r:id="rId10" w:anchor="image-porteuse-d-information" w:history="1">
         <w:r>
           <w:rPr>
-            <w:rStyle w:val="Lienhypertexte"/>
+            <w:rStyle w:val="Hyperlink"/>
           </w:rPr>
           <w:t>image porteuse d’information</w:t>
         </w:r>
@@ -2912,7 +2954,7 @@
       <w:hyperlink r:id="rId11" w:anchor="alternative-textuelle-image" w:history="1">
         <w:r>
           <w:rPr>
-            <w:rStyle w:val="Lienhypertexte"/>
+            <w:rStyle w:val="Hyperlink"/>
           </w:rPr>
           <w:t>alternative textuelle</w:t>
         </w:r>
@@ -2996,7 +3038,7 @@
     </w:p>
     <w:p>
       <w:pPr>
-        <w:pStyle w:val="Titre3"/>
+        <w:pStyle w:val="Heading3"/>
       </w:pPr>
       <w:bookmarkStart w:id="14" w:name="_Toc3830625781"/>
       <w:bookmarkStart w:id="15" w:name="_Toc157423540"/>
@@ -3029,7 +3071,7 @@
       <w:hyperlink r:id="rId16" w:anchor="cadre" w:history="1">
         <w:r>
           <w:rPr>
-            <w:rStyle w:val="Lienhypertexte"/>
+            <w:rStyle w:val="Hyperlink"/>
           </w:rPr>
           <w:t>cadre</w:t>
         </w:r>
@@ -3043,7 +3085,7 @@
       <w:hyperlink r:id="rId17" w:anchor="titre-de-cadre" w:history="1">
         <w:r>
           <w:rPr>
-            <w:rStyle w:val="Lienhypertexte"/>
+            <w:rStyle w:val="Hyperlink"/>
           </w:rPr>
           <w:t>titre</w:t>
         </w:r>
@@ -3071,7 +3113,7 @@
     </w:p>
     <w:p>
       <w:pPr>
-        <w:pStyle w:val="Titre3"/>
+        <w:pStyle w:val="Heading3"/>
       </w:pPr>
       <w:bookmarkStart w:id="16" w:name="_Toc383062578"/>
       <w:bookmarkStart w:id="17" w:name="_Toc157423541"/>
@@ -3104,7 +3146,7 @@
       <w:hyperlink r:id="rId18" w:anchor="information-donnee-par-la-couleur" w:history="1">
         <w:r>
           <w:rPr>
-            <w:rStyle w:val="Lienhypertexte"/>
+            <w:rStyle w:val="Hyperlink"/>
           </w:rPr>
           <w:t>information</w:t>
         </w:r>
@@ -3118,7 +3160,7 @@
       <w:hyperlink r:id="rId19" w:anchor="contraste" w:history="1">
         <w:r>
           <w:rPr>
-            <w:rStyle w:val="Lienhypertexte"/>
+            <w:rStyle w:val="Hyperlink"/>
           </w:rPr>
           <w:t>contrastes</w:t>
         </w:r>
@@ -3132,7 +3174,7 @@
       <w:hyperlink r:id="rId20" w:anchor="composant-d-interface" w:history="1">
         <w:r>
           <w:rPr>
-            <w:rStyle w:val="Lienhypertexte"/>
+            <w:rStyle w:val="Hyperlink"/>
           </w:rPr>
           <w:t>composants d’interface</w:t>
         </w:r>
@@ -3160,7 +3202,7 @@
     </w:p>
     <w:p>
       <w:pPr>
-        <w:pStyle w:val="Titre3"/>
+        <w:pStyle w:val="Heading3"/>
       </w:pPr>
       <w:bookmarkStart w:id="18" w:name="_Toc157423542"/>
       <w:r>
@@ -3194,7 +3236,7 @@
       <w:hyperlink r:id="rId21" w:anchor="media-temporel-type-son-video-et-synchronise" w:history="1">
         <w:r>
           <w:rPr>
-            <w:rStyle w:val="Lienhypertexte"/>
+            <w:rStyle w:val="Hyperlink"/>
           </w:rPr>
           <w:t>média temporel</w:t>
         </w:r>
@@ -3208,7 +3250,7 @@
       <w:hyperlink r:id="rId22" w:anchor="transcription-textuelle-media-temporel" w:history="1">
         <w:r>
           <w:rPr>
-            <w:rStyle w:val="Lienhypertexte"/>
+            <w:rStyle w:val="Hyperlink"/>
           </w:rPr>
           <w:t>transcription textuelle</w:t>
         </w:r>
@@ -3222,7 +3264,7 @@
       <w:hyperlink r:id="rId23" w:anchor="sous-titres-synchronises-objet-multimedia" w:history="1">
         <w:r>
           <w:rPr>
-            <w:rStyle w:val="Lienhypertexte"/>
+            <w:rStyle w:val="Hyperlink"/>
           </w:rPr>
           <w:t>sous-titres</w:t>
         </w:r>
@@ -3237,7 +3279,7 @@
         <w:proofErr w:type="spellStart"/>
         <w:r>
           <w:rPr>
-            <w:rStyle w:val="Lienhypertexte"/>
+            <w:rStyle w:val="Hyperlink"/>
           </w:rPr>
           <w:t>audio-description</w:t>
         </w:r>
@@ -3252,7 +3294,7 @@
       <w:hyperlink r:id="rId25" w:anchor="media-non-temporel" w:history="1">
         <w:r>
           <w:rPr>
-            <w:rStyle w:val="Lienhypertexte"/>
+            <w:rStyle w:val="Hyperlink"/>
             <w:rFonts w:ascii="Calibri" w:hAnsi="Calibri" w:cs="Calibri"/>
           </w:rPr>
           <w:t>média non temporel</w:t>
@@ -3267,7 +3309,7 @@
       <w:hyperlink r:id="rId26" w:anchor="controle-de-la-consultation-d-un-media-temporel" w:history="1">
         <w:r>
           <w:rPr>
-            <w:rStyle w:val="Lienhypertexte"/>
+            <w:rStyle w:val="Hyperlink"/>
           </w:rPr>
           <w:t>contrôle de leur consultation</w:t>
         </w:r>
@@ -3281,7 +3323,7 @@
       <w:hyperlink r:id="rId27" w:anchor="accessible-et-activable-par-le-clavier-et-tout-dispositif-de-pointage" w:history="1">
         <w:r>
           <w:rPr>
-            <w:rStyle w:val="Lienhypertexte"/>
+            <w:rStyle w:val="Hyperlink"/>
           </w:rPr>
           <w:t>au clavier et avec tout dispositif de pointage</w:t>
         </w:r>
@@ -3295,7 +3337,7 @@
       <w:hyperlink r:id="rId28" w:anchor="compatible-avec-les-technologies-d-assistance" w:history="1">
         <w:r>
           <w:rPr>
-            <w:rStyle w:val="Lienhypertexte"/>
+            <w:rStyle w:val="Hyperlink"/>
           </w:rPr>
           <w:t>compatibilité avec les technologies d’assistance</w:t>
         </w:r>
@@ -3309,11 +3351,10 @@
     </w:p>
     <w:p>
       <w:pPr>
-        <w:pStyle w:val="Titre3"/>
+        <w:pStyle w:val="Heading3"/>
       </w:pPr>
       <w:bookmarkStart w:id="19" w:name="_Toc157423543"/>
       <w:r>
-        <w:lastRenderedPageBreak/>
         <w:t>Tableaux</w:t>
       </w:r>
       <w:bookmarkEnd w:id="19"/>
@@ -3347,7 +3388,7 @@
       <w:hyperlink r:id="rId29" w:anchor="tableau-de-donnees-ayant-un-titre" w:history="1">
         <w:r>
           <w:rPr>
-            <w:rStyle w:val="Lienhypertexte"/>
+            <w:rStyle w:val="Hyperlink"/>
           </w:rPr>
           <w:t>tableaux de données à leur titre</w:t>
         </w:r>
@@ -3361,7 +3402,7 @@
       <w:hyperlink r:id="rId30" w:anchor="tableau-de-donnees-complexe" w:history="1">
         <w:r>
           <w:rPr>
-            <w:rStyle w:val="Lienhypertexte"/>
+            <w:rStyle w:val="Hyperlink"/>
           </w:rPr>
           <w:t>tableau de données complexe</w:t>
         </w:r>
@@ -3375,7 +3416,7 @@
       <w:hyperlink r:id="rId31" w:anchor="resume-de-tableau" w:history="1">
         <w:r>
           <w:rPr>
-            <w:rStyle w:val="Lienhypertexte"/>
+            <w:rStyle w:val="Hyperlink"/>
           </w:rPr>
           <w:t>résumé</w:t>
         </w:r>
@@ -3389,7 +3430,7 @@
       <w:hyperlink r:id="rId32" w:anchor="en-tete-de-colonne-ou-de-ligne" w:history="1">
         <w:r>
           <w:rPr>
-            <w:rStyle w:val="Lienhypertexte"/>
+            <w:rStyle w:val="Hyperlink"/>
           </w:rPr>
           <w:t>cellules d’en-tête</w:t>
         </w:r>
@@ -3417,7 +3458,7 @@
       <w:hyperlink r:id="rId34" w:anchor="tableau-de-mise-en-forme" w:history="1">
         <w:r>
           <w:rPr>
-            <w:rStyle w:val="Lienhypertexte"/>
+            <w:rStyle w:val="Hyperlink"/>
           </w:rPr>
           <w:t>tableau de mise en forme</w:t>
         </w:r>
@@ -3445,11 +3486,12 @@
     </w:p>
     <w:p>
       <w:pPr>
-        <w:pStyle w:val="Titre3"/>
+        <w:pStyle w:val="Heading3"/>
       </w:pPr>
       <w:bookmarkStart w:id="20" w:name="_Toc383062579"/>
       <w:bookmarkStart w:id="21" w:name="_Toc157423544"/>
       <w:r>
+        <w:lastRenderedPageBreak/>
         <w:t>L</w:t>
       </w:r>
       <w:bookmarkEnd w:id="20"/>
@@ -3478,7 +3520,7 @@
       <w:hyperlink r:id="rId35" w:anchor="intitule-ou-nom-accessible-de-lien" w:history="1">
         <w:r>
           <w:rPr>
-            <w:rStyle w:val="Lienhypertexte"/>
+            <w:rStyle w:val="Hyperlink"/>
           </w:rPr>
           <w:t>intitulés</w:t>
         </w:r>
@@ -3492,7 +3534,7 @@
       <w:hyperlink r:id="rId36" w:anchor="lien" w:history="1">
         <w:r>
           <w:rPr>
-            <w:rStyle w:val="Lienhypertexte"/>
+            <w:rStyle w:val="Hyperlink"/>
           </w:rPr>
           <w:t>liens</w:t>
         </w:r>
@@ -3506,7 +3548,7 @@
       <w:hyperlink r:id="rId37" w:anchor="contexte-du-lien" w:history="1">
         <w:r>
           <w:rPr>
-            <w:rStyle w:val="Lienhypertexte"/>
+            <w:rStyle w:val="Hyperlink"/>
           </w:rPr>
           <w:t>contexte</w:t>
         </w:r>
@@ -3540,7 +3582,7 @@
     </w:p>
     <w:p>
       <w:pPr>
-        <w:pStyle w:val="Titre3"/>
+        <w:pStyle w:val="Heading3"/>
       </w:pPr>
       <w:bookmarkStart w:id="22" w:name="_Toc3830625791"/>
       <w:bookmarkStart w:id="23" w:name="_Toc157423545"/>
@@ -3570,7 +3612,7 @@
       <w:hyperlink r:id="rId38" w:anchor="script" w:history="1">
         <w:r>
           <w:rPr>
-            <w:rStyle w:val="Lienhypertexte"/>
+            <w:rStyle w:val="Hyperlink"/>
           </w:rPr>
           <w:t>script</w:t>
         </w:r>
@@ -3584,7 +3626,7 @@
       <w:hyperlink r:id="rId39" w:anchor="alternative-a-script" w:history="1">
         <w:r>
           <w:rPr>
-            <w:rStyle w:val="Lienhypertexte"/>
+            <w:rStyle w:val="Hyperlink"/>
           </w:rPr>
           <w:t>alternative</w:t>
         </w:r>
@@ -3598,7 +3640,7 @@
       <w:hyperlink r:id="rId40" w:anchor="changement-de-contexte" w:history="1">
         <w:r>
           <w:rPr>
-            <w:rStyle w:val="Lienhypertexte"/>
+            <w:rStyle w:val="Hyperlink"/>
           </w:rPr>
           <w:t>changement de contexte</w:t>
         </w:r>
@@ -3612,7 +3654,7 @@
       <w:hyperlink r:id="rId41" w:anchor="script" w:history="1">
         <w:r>
           <w:rPr>
-            <w:rStyle w:val="Lienhypertexte"/>
+            <w:rStyle w:val="Hyperlink"/>
           </w:rPr>
           <w:t>script</w:t>
         </w:r>
@@ -3626,7 +3668,7 @@
       <w:hyperlink r:id="rId42" w:anchor="accessible-et-activable-par-le-clavier-et-tout-dispositif-de-pointage" w:history="1">
         <w:r>
           <w:rPr>
-            <w:rStyle w:val="Lienhypertexte"/>
+            <w:rStyle w:val="Hyperlink"/>
           </w:rPr>
           <w:t>par le clavier</w:t>
         </w:r>
@@ -3646,7 +3688,7 @@
       <w:hyperlink r:id="rId43" w:anchor="accessible-et-activable-par-le-clavier-et-tout-dispositif-de-pointage" w:history="1">
         <w:r>
           <w:rPr>
-            <w:rStyle w:val="Lienhypertexte"/>
+            <w:rStyle w:val="Hyperlink"/>
           </w:rPr>
           <w:t>tout dispositif de pointage</w:t>
         </w:r>
@@ -3665,14 +3707,14 @@
       </w:r>
       <w:r>
         <w:rPr>
-          <w:rStyle w:val="Lienhypertexte"/>
+          <w:rStyle w:val="Hyperlink"/>
         </w:rPr>
         <w:t xml:space="preserve"> </w:t>
       </w:r>
       <w:hyperlink r:id="rId44" w:anchor="compatible-avec-les-technologies-d-assistance" w:history="1">
         <w:r>
           <w:rPr>
-            <w:rStyle w:val="Lienhypertexte"/>
+            <w:rStyle w:val="Hyperlink"/>
           </w:rPr>
           <w:t>compatibilité avec les technologies d’assistance</w:t>
         </w:r>
@@ -3686,7 +3728,7 @@
       <w:hyperlink r:id="rId45" w:anchor="message-de-statut" w:history="1">
         <w:r>
           <w:rPr>
-            <w:rStyle w:val="Lienhypertexte"/>
+            <w:rStyle w:val="Hyperlink"/>
           </w:rPr>
           <w:t>messages de statut</w:t>
         </w:r>
@@ -3714,7 +3756,7 @@
     </w:p>
     <w:p>
       <w:pPr>
-        <w:pStyle w:val="Titre3"/>
+        <w:pStyle w:val="Heading3"/>
       </w:pPr>
       <w:bookmarkStart w:id="24" w:name="_Toc383062580"/>
       <w:bookmarkStart w:id="25" w:name="_Toc157423546"/>
@@ -3750,7 +3792,7 @@
         </w:r>
         <w:r>
           <w:rPr>
-            <w:rStyle w:val="Lienhypertexte"/>
+            <w:rStyle w:val="Hyperlink"/>
           </w:rPr>
           <w:t>règles d’écriture</w:t>
         </w:r>
@@ -3764,7 +3806,7 @@
       <w:hyperlink r:id="rId47" w:anchor="type-de-document" w:history="1">
         <w:r>
           <w:rPr>
-            <w:rStyle w:val="Lienhypertexte"/>
+            <w:rStyle w:val="Hyperlink"/>
           </w:rPr>
           <w:t>type de document</w:t>
         </w:r>
@@ -3797,14 +3839,14 @@
       </w:r>
       <w:r>
         <w:rPr>
-          <w:rStyle w:val="Lienhypertexte"/>
+          <w:rStyle w:val="Hyperlink"/>
         </w:rPr>
         <w:t xml:space="preserve"> </w:t>
       </w:r>
       <w:hyperlink r:id="rId49" w:anchor="langue-par-defaut" w:history="1">
         <w:r>
           <w:rPr>
-            <w:rStyle w:val="Lienhypertexte"/>
+            <w:rStyle w:val="Hyperlink"/>
           </w:rPr>
           <w:t>langue par défaut</w:t>
         </w:r>
@@ -3818,7 +3860,7 @@
       <w:hyperlink r:id="rId50" w:anchor="uniquement-a-des-fins-de-presentation" w:history="1">
         <w:r>
           <w:rPr>
-            <w:rStyle w:val="Lienhypertexte"/>
+            <w:rStyle w:val="Hyperlink"/>
           </w:rPr>
           <w:t>uniquement à des fins de présentation</w:t>
         </w:r>
@@ -3838,7 +3880,7 @@
         </w:r>
         <w:r>
           <w:rPr>
-            <w:rStyle w:val="Lienhypertexte"/>
+            <w:rStyle w:val="Hyperlink"/>
           </w:rPr>
           <w:t>changements de langues</w:t>
         </w:r>
@@ -3852,7 +3894,7 @@
       <w:hyperlink r:id="rId52" w:anchor="sens-de-lecture" w:history="1">
         <w:r>
           <w:rPr>
-            <w:rStyle w:val="Lienhypertexte"/>
+            <w:rStyle w:val="Hyperlink"/>
           </w:rPr>
           <w:t>sens de lecture</w:t>
         </w:r>
@@ -3880,7 +3922,7 @@
     </w:p>
     <w:p>
       <w:pPr>
-        <w:pStyle w:val="Titre3"/>
+        <w:pStyle w:val="Heading3"/>
       </w:pPr>
       <w:bookmarkStart w:id="26" w:name="_Toc383062581"/>
       <w:bookmarkStart w:id="27" w:name="_Toc157423547"/>
@@ -3910,7 +3952,7 @@
       <w:hyperlink r:id="rId53" w:anchor="titre" w:history="1">
         <w:r>
           <w:rPr>
-            <w:rStyle w:val="Lienhypertexte"/>
+            <w:rStyle w:val="Hyperlink"/>
           </w:rPr>
           <w:t>titres</w:t>
         </w:r>
@@ -3924,7 +3966,7 @@
       <w:hyperlink r:id="rId54" w:anchor="listes" w:history="1">
         <w:r>
           <w:rPr>
-            <w:rStyle w:val="Lienhypertexte"/>
+            <w:rStyle w:val="Hyperlink"/>
           </w:rPr>
           <w:t>listes</w:t>
         </w:r>
@@ -3947,13 +3989,12 @@
         <w:rPr>
           <w:rFonts w:ascii="Calibri" w:hAnsi="Calibri" w:cs="Calibri"/>
         </w:rPr>
-        <w:lastRenderedPageBreak/>
         <w:t>...</w:t>
       </w:r>
     </w:p>
     <w:p>
       <w:pPr>
-        <w:pStyle w:val="Titre3"/>
+        <w:pStyle w:val="Heading3"/>
       </w:pPr>
       <w:bookmarkStart w:id="28" w:name="_Toc3830625821"/>
       <w:bookmarkStart w:id="29" w:name="_Toc157423548"/>
@@ -3986,7 +4027,7 @@
       <w:hyperlink r:id="rId55" w:anchor="feuille-de-style" w:history="1">
         <w:r>
           <w:rPr>
-            <w:rStyle w:val="Lienhypertexte"/>
+            <w:rStyle w:val="Hyperlink"/>
           </w:rPr>
           <w:t>feuilles de styles</w:t>
         </w:r>
@@ -4000,7 +4041,7 @@
       <w:hyperlink r:id="rId56" w:anchor="presentation-de-l-information" w:history="1">
         <w:r>
           <w:rPr>
-            <w:rStyle w:val="Lienhypertexte"/>
+            <w:rStyle w:val="Hyperlink"/>
           </w:rPr>
           <w:t>présenter de l’information</w:t>
         </w:r>
@@ -4014,7 +4055,7 @@
       <w:hyperlink r:id="rId57" w:anchor="comprehensible-ordre-de-lecture" w:history="1">
         <w:r>
           <w:rPr>
-            <w:rStyle w:val="Lienhypertexte"/>
+            <w:rStyle w:val="Hyperlink"/>
           </w:rPr>
           <w:t>compréhensible</w:t>
         </w:r>
@@ -4028,7 +4069,7 @@
       <w:hyperlink r:id="rId58" w:anchor="taille-des-caracteres" w:history="1">
         <w:r>
           <w:rPr>
-            <w:rStyle w:val="Lienhypertexte"/>
+            <w:rStyle w:val="Hyperlink"/>
           </w:rPr>
           <w:t>taille des caractères</w:t>
         </w:r>
@@ -4042,7 +4083,7 @@
       <w:hyperlink r:id="rId59" w:anchor="prise-de-focus" w:history="1">
         <w:r>
           <w:rPr>
-            <w:rStyle w:val="Lienhypertexte"/>
+            <w:rStyle w:val="Hyperlink"/>
           </w:rPr>
           <w:t>prise de focus</w:t>
         </w:r>
@@ -4056,7 +4097,7 @@
       <w:hyperlink r:id="rId60" w:anchor="contenu-cache" w:history="1">
         <w:r>
           <w:rPr>
-            <w:rStyle w:val="Lienhypertexte"/>
+            <w:rStyle w:val="Hyperlink"/>
           </w:rPr>
           <w:t>contenus cachés</w:t>
         </w:r>
@@ -4065,12 +4106,19 @@
         <w:rPr>
           <w:rFonts w:ascii="Calibri" w:hAnsi="Calibri" w:cs="Calibri"/>
         </w:rPr>
-        <w:t xml:space="preserve"> sont ignorés par les technologies d’assistance et que l’information n’est pas donnée uniquement par la </w:t>
+        <w:t xml:space="preserve"> sont ignorés par les technologies </w:t>
+      </w:r>
+      <w:r>
+        <w:rPr>
+          <w:rFonts w:ascii="Calibri" w:hAnsi="Calibri" w:cs="Calibri"/>
+        </w:rPr>
+        <w:lastRenderedPageBreak/>
+        <w:t xml:space="preserve">d’assistance et que l’information n’est pas donnée uniquement par la </w:t>
       </w:r>
       <w:hyperlink r:id="rId61" w:anchor="indication-donnee-par-la-forme-la-taille-ou-la-position" w:history="1">
         <w:r>
           <w:rPr>
-            <w:rStyle w:val="Lienhypertexte"/>
+            <w:rStyle w:val="Hyperlink"/>
           </w:rPr>
           <w:t>forme, taille ou position</w:t>
         </w:r>
@@ -4104,7 +4152,7 @@
     </w:p>
     <w:p>
       <w:pPr>
-        <w:pStyle w:val="Titre3"/>
+        <w:pStyle w:val="Heading3"/>
       </w:pPr>
       <w:bookmarkStart w:id="30" w:name="_Toc383062582"/>
       <w:bookmarkStart w:id="31" w:name="_Toc157423549"/>
@@ -4137,7 +4185,7 @@
       <w:hyperlink r:id="rId62" w:anchor="champ-de-saisie-de-formulaire" w:history="1">
         <w:r>
           <w:rPr>
-            <w:rStyle w:val="Lienhypertexte"/>
+            <w:rStyle w:val="Hyperlink"/>
           </w:rPr>
           <w:t>champs</w:t>
         </w:r>
@@ -4151,7 +4199,7 @@
       <w:hyperlink r:id="rId63" w:anchor="etiquette-de-champ-de-formulaire" w:history="1">
         <w:r>
           <w:rPr>
-            <w:rStyle w:val="Lienhypertexte"/>
+            <w:rStyle w:val="Hyperlink"/>
           </w:rPr>
           <w:t>étiquette</w:t>
         </w:r>
@@ -4168,7 +4216,7 @@
       <w:hyperlink r:id="rId64" w:anchor="champs-de-meme-nature" w:history="1">
         <w:r>
           <w:rPr>
-            <w:rStyle w:val="Lienhypertexte"/>
+            <w:rStyle w:val="Hyperlink"/>
           </w:rPr>
           <w:t>champs de même nature</w:t>
         </w:r>
@@ -4182,7 +4230,7 @@
       <w:hyperlink r:id="rId65" w:anchor="legende" w:history="1">
         <w:r>
           <w:rPr>
-            <w:rStyle w:val="Lienhypertexte"/>
+            <w:rStyle w:val="Hyperlink"/>
           </w:rPr>
           <w:t>légende</w:t>
         </w:r>
@@ -4196,7 +4244,7 @@
       <w:hyperlink r:id="rId66" w:anchor="bouton-formulaire" w:history="1">
         <w:r>
           <w:rPr>
-            <w:rStyle w:val="Lienhypertexte"/>
+            <w:rStyle w:val="Hyperlink"/>
           </w:rPr>
           <w:t>bouton</w:t>
         </w:r>
@@ -4210,7 +4258,7 @@
       <w:hyperlink r:id="rId67" w:anchor="controle-de-saisie-formulaire" w:history="1">
         <w:r>
           <w:rPr>
-            <w:rStyle w:val="Lienhypertexte"/>
+            <w:rStyle w:val="Hyperlink"/>
           </w:rPr>
           <w:t>contrôle de saisie</w:t>
         </w:r>
@@ -4244,7 +4292,7 @@
     </w:p>
     <w:p>
       <w:pPr>
-        <w:pStyle w:val="Titre3"/>
+        <w:pStyle w:val="Heading3"/>
       </w:pPr>
       <w:bookmarkStart w:id="32" w:name="_Toc157423550"/>
       <w:r>
@@ -4278,7 +4326,7 @@
       <w:hyperlink r:id="rId68" w:anchor="systeme-de-navigation" w:history="1">
         <w:r>
           <w:rPr>
-            <w:rStyle w:val="Lienhypertexte"/>
+            <w:rStyle w:val="Hyperlink"/>
           </w:rPr>
           <w:t>systèmes de navigation</w:t>
         </w:r>
@@ -4292,7 +4340,7 @@
       <w:hyperlink r:id="rId69" w:anchor="ensemble-de-pages" w:history="1">
         <w:r>
           <w:rPr>
-            <w:rStyle w:val="Lienhypertexte"/>
+            <w:rStyle w:val="Hyperlink"/>
           </w:rPr>
           <w:t>ensemble de pages</w:t>
         </w:r>
@@ -4306,7 +4354,7 @@
       <w:hyperlink r:id="rId70" w:anchor="menu-et-barre-de-navigation" w:history="1">
         <w:r>
           <w:rPr>
-            <w:rStyle w:val="Lienhypertexte"/>
+            <w:rStyle w:val="Hyperlink"/>
           </w:rPr>
           <w:t>menu de navigation</w:t>
         </w:r>
@@ -4320,7 +4368,7 @@
       <w:hyperlink r:id="rId71" w:anchor="page-plan-du-site" w:history="1">
         <w:r>
           <w:rPr>
-            <w:rStyle w:val="Lienhypertexte"/>
+            <w:rStyle w:val="Hyperlink"/>
           </w:rPr>
           <w:t>plan du site</w:t>
         </w:r>
@@ -4334,7 +4382,7 @@
       <w:hyperlink r:id="rId72" w:anchor="moteur-de-recherche-interne-a-un-site-web" w:history="1">
         <w:r>
           <w:rPr>
-            <w:rStyle w:val="Lienhypertexte"/>
+            <w:rStyle w:val="Hyperlink"/>
           </w:rPr>
           <w:t>moteur de recherche</w:t>
         </w:r>
@@ -4348,7 +4396,7 @@
       <w:hyperlink r:id="rId73" w:anchor="liens-d-evitement-ou-d-acces-rapide" w:history="1">
         <w:r>
           <w:rPr>
-            <w:rStyle w:val="Lienhypertexte"/>
+            <w:rStyle w:val="Hyperlink"/>
           </w:rPr>
           <w:t>lien d’évitement ou d’accès rapide</w:t>
         </w:r>
@@ -4362,7 +4410,7 @@
       <w:hyperlink r:id="rId74" w:anchor="ordre-de-tabulation" w:history="1">
         <w:r>
           <w:rPr>
-            <w:rStyle w:val="Lienhypertexte"/>
+            <w:rStyle w:val="Hyperlink"/>
           </w:rPr>
           <w:t>ordre de tabulation</w:t>
         </w:r>
@@ -4376,7 +4424,7 @@
       <w:hyperlink r:id="rId75" w:anchor="raccourci-clavier" w:history="1">
         <w:r>
           <w:rPr>
-            <w:rStyle w:val="Lienhypertexte"/>
+            <w:rStyle w:val="Hyperlink"/>
           </w:rPr>
           <w:t>raccourcis clavier</w:t>
         </w:r>
@@ -4404,19 +4452,161 @@
     </w:p>
     <w:p>
       <w:pPr>
-        <w:pStyle w:val="Titre3"/>
+        <w:pStyle w:val="Heading3"/>
       </w:pPr>
       <w:bookmarkStart w:id="33" w:name="_Toc383062583"/>
       <w:bookmarkStart w:id="34" w:name="_Toc157423551"/>
       <w:r>
+        <w:t>C</w:t>
+      </w:r>
+      <w:bookmarkEnd w:id="33"/>
+      <w:r>
+        <w:t>onsultation</w:t>
+      </w:r>
+      <w:bookmarkEnd w:id="34"/>
+    </w:p>
+    <w:p>
+      <w:pPr>
+        <w:pStyle w:val="introductioncritre"/>
+      </w:pPr>
+      <w:r>
+        <w:rPr>
+          <w:rFonts w:ascii="Calibri" w:hAnsi="Calibri" w:cs="Calibri"/>
+          <w:b/>
+        </w:rPr>
+        <w:t>Recommandations :</w:t>
+      </w:r>
+      <w:r>
+        <w:rPr>
+          <w:rFonts w:ascii="Calibri" w:hAnsi="Calibri" w:cs="Calibri"/>
+        </w:rPr>
+        <w:t xml:space="preserve"> S’assurer que l’utilisateur a le contrôle des actions imposées après un certain délai notamment les </w:t>
+      </w:r>
+      <w:hyperlink r:id="rId76" w:anchor="procede-de-rafraichissement" w:history="1">
+        <w:r>
+          <w:rPr>
+            <w:rStyle w:val="Hyperlink"/>
+          </w:rPr>
+          <w:t>procédés de rafraîchissement</w:t>
+        </w:r>
+      </w:hyperlink>
+      <w:r>
+        <w:rPr>
+          <w:rFonts w:ascii="Calibri" w:hAnsi="Calibri" w:cs="Calibri"/>
+        </w:rPr>
+        <w:t xml:space="preserve">, Donner la possibilité de contrôler les </w:t>
+      </w:r>
+      <w:hyperlink r:id="rId77" w:anchor="changement-brusque-de-luminosite-ou-effet-de-flash" w:history="1">
+        <w:r>
+          <w:rPr>
+            <w:rStyle w:val="Hyperlink"/>
+          </w:rPr>
+          <w:t>changements brusques de luminosité</w:t>
+        </w:r>
+      </w:hyperlink>
+      <w:r>
+        <w:rPr>
+          <w:rFonts w:ascii="Calibri" w:hAnsi="Calibri" w:cs="Calibri"/>
+        </w:rPr>
+        <w:t xml:space="preserve">, les ouvertures de nouvelles fenêtres et les </w:t>
+      </w:r>
+      <w:hyperlink r:id="rId78" w:anchor="controle-contenu-en-mouvement-ou-clignotant" w:history="1">
+        <w:r>
+          <w:rPr>
+            <w:rStyle w:val="Hyperlink"/>
+          </w:rPr>
+          <w:t>contenus en mouvement ou clignotants</w:t>
+        </w:r>
+      </w:hyperlink>
+      <w:r>
+        <w:rPr>
+          <w:rFonts w:ascii="Calibri" w:hAnsi="Calibri" w:cs="Calibri"/>
+        </w:rPr>
+        <w:t xml:space="preserve">. S’assurer que les expressions inhabituelles et le jargon sont explicités. Proposer des </w:t>
+      </w:r>
+      <w:hyperlink r:id="rId79" w:anchor="version-accessible-pour-un-document-en-telechargement" w:history="1">
+        <w:r>
+          <w:rPr>
+            <w:rStyle w:val="Hyperlink"/>
+          </w:rPr>
+          <w:t>versions accessibles</w:t>
+        </w:r>
+      </w:hyperlink>
+      <w:r>
+        <w:rPr>
+          <w:rFonts w:ascii="Calibri" w:hAnsi="Calibri" w:cs="Calibri"/>
+        </w:rPr>
+        <w:t xml:space="preserve"> des documents en téléchargement ou les rendre accessibles. S’assurer que le contenu puisse être consulté</w:t>
+      </w:r>
+      <w:r>
+        <w:rPr>
+          <w:rFonts w:ascii="Calibri" w:hAnsi="Calibri" w:cs="Calibri"/>
+        </w:rPr>
+        <w:t>,</w:t>
+      </w:r>
+      <w:r>
+        <w:rPr>
+          <w:rFonts w:ascii="Calibri" w:hAnsi="Calibri" w:cs="Calibri"/>
+        </w:rPr>
+        <w:t xml:space="preserve"> quel</w:t>
+      </w:r>
+      <w:r>
+        <w:rPr>
+          <w:rFonts w:ascii="Calibri" w:hAnsi="Calibri" w:cs="Calibri"/>
+        </w:rPr>
+        <w:t xml:space="preserve">le que </w:t>
+      </w:r>
+      <w:r>
+        <w:rPr>
+          <w:rFonts w:ascii="Calibri" w:hAnsi="Calibri" w:cs="Calibri"/>
+        </w:rPr>
+        <w:t xml:space="preserve">soit l’orientation de l’écran et au moyen de </w:t>
+      </w:r>
+      <w:hyperlink r:id="rId80" w:anchor="gestes-complexes-et-gestes-simples" w:history="1">
+        <w:r>
+          <w:rPr>
+            <w:rStyle w:val="Hyperlink"/>
+          </w:rPr>
+          <w:t>gestes simples</w:t>
+        </w:r>
+      </w:hyperlink>
+      <w:r>
+        <w:rPr>
+          <w:rFonts w:ascii="Calibri" w:hAnsi="Calibri" w:cs="Calibri"/>
+        </w:rPr>
+        <w:t>. Permettre d’annuler les actions déclenchées par un mouvement et d’accéder aux mêmes fonctionnalités par une alternative, sans mouvement</w:t>
+      </w:r>
+      <w:r>
+        <w:rPr>
+          <w:rFonts w:ascii="Calibri" w:hAnsi="Calibri" w:cs="Calibri"/>
+        </w:rPr>
+        <w:t>.</w:t>
+      </w:r>
+    </w:p>
+    <w:p>
+      <w:pPr>
+        <w:pStyle w:val="Standard"/>
+        <w:rPr>
+          <w:rStyle w:val="CorpsdetexteCar"/>
+        </w:rPr>
+      </w:pPr>
+      <w:r>
+        <w:rPr>
+          <w:rFonts w:ascii="Calibri" w:hAnsi="Calibri" w:cs="Calibri"/>
+        </w:rPr>
+        <w:t>…</w:t>
+      </w:r>
+    </w:p>
+    <w:p>
+      <w:pPr>
+        <w:pStyle w:val="Heading3"/>
+      </w:pPr>
+      <w:bookmarkStart w:id="35" w:name="_Toc157423552"/>
+      <w:r>
         <w:lastRenderedPageBreak/>
-        <w:t>C</w:t>
-      </w:r>
-      <w:bookmarkEnd w:id="33"/>
-      <w:r>
-        <w:t>onsultation</w:t>
-      </w:r>
-      <w:bookmarkEnd w:id="34"/>
+        <w:t>Documentation et fonctionnalités d’accessibilité</w:t>
+      </w:r>
+      <w:bookmarkEnd w:id="35"/>
     </w:p>
     <w:p>
       <w:pPr>
@@ -4433,102 +4623,286 @@
         <w:rPr>
           <w:rFonts w:ascii="Calibri" w:hAnsi="Calibri" w:cs="Calibri"/>
         </w:rPr>
-        <w:t xml:space="preserve"> S’assurer que l’utilisateur a le contrôle des actions imposées après un certain délai notamment les </w:t>
-      </w:r>
-      <w:hyperlink r:id="rId76" w:anchor="procede-de-rafraichissement" w:history="1">
-        <w:r>
-          <w:rPr>
-            <w:rStyle w:val="Lienhypertexte"/>
-          </w:rPr>
-          <w:t>procédés de rafraîchissement</w:t>
-        </w:r>
-      </w:hyperlink>
-      <w:r>
-        <w:rPr>
-          <w:rFonts w:ascii="Calibri" w:hAnsi="Calibri" w:cs="Calibri"/>
-        </w:rPr>
-        <w:t xml:space="preserve">, Donner la possibilité de contrôler les </w:t>
-      </w:r>
-      <w:hyperlink r:id="rId77" w:anchor="changement-brusque-de-luminosite-ou-effet-de-flash" w:history="1">
-        <w:r>
-          <w:rPr>
-            <w:rStyle w:val="Lienhypertexte"/>
-          </w:rPr>
-          <w:t>changements brusques de luminosité</w:t>
-        </w:r>
-      </w:hyperlink>
-      <w:r>
-        <w:rPr>
-          <w:rFonts w:ascii="Calibri" w:hAnsi="Calibri" w:cs="Calibri"/>
-        </w:rPr>
-        <w:t xml:space="preserve">, les ouvertures de nouvelles fenêtres et les </w:t>
-      </w:r>
-      <w:hyperlink r:id="rId78" w:anchor="controle-contenu-en-mouvement-ou-clignotant" w:history="1">
-        <w:r>
-          <w:rPr>
-            <w:rStyle w:val="Lienhypertexte"/>
-          </w:rPr>
-          <w:t>contenus en mouvement ou clignotants</w:t>
-        </w:r>
-      </w:hyperlink>
-      <w:r>
-        <w:rPr>
-          <w:rFonts w:ascii="Calibri" w:hAnsi="Calibri" w:cs="Calibri"/>
-        </w:rPr>
-        <w:t xml:space="preserve">. S’assurer que les expressions inhabituelles et le jargon sont explicités. Proposer des </w:t>
-      </w:r>
-      <w:hyperlink r:id="rId79" w:anchor="version-accessible-pour-un-document-en-telechargement" w:history="1">
-        <w:r>
-          <w:rPr>
-            <w:rStyle w:val="Lienhypertexte"/>
-          </w:rPr>
-          <w:t>versions accessibles</w:t>
-        </w:r>
-      </w:hyperlink>
-      <w:r>
-        <w:rPr>
-          <w:rFonts w:ascii="Calibri" w:hAnsi="Calibri" w:cs="Calibri"/>
-        </w:rPr>
-        <w:t xml:space="preserve"> des documents en téléchargement ou les rendre accessibles. S’assurer que le contenu puisse être consulté</w:t>
-      </w:r>
-      <w:r>
-        <w:rPr>
-          <w:rFonts w:ascii="Calibri" w:hAnsi="Calibri" w:cs="Calibri"/>
-        </w:rPr>
-        <w:t>,</w:t>
-      </w:r>
-      <w:r>
-        <w:rPr>
-          <w:rFonts w:ascii="Calibri" w:hAnsi="Calibri" w:cs="Calibri"/>
-        </w:rPr>
-        <w:t xml:space="preserve"> quel</w:t>
-      </w:r>
-      <w:r>
-        <w:rPr>
-          <w:rFonts w:ascii="Calibri" w:hAnsi="Calibri" w:cs="Calibri"/>
-        </w:rPr>
-        <w:t xml:space="preserve">le que </w:t>
-      </w:r>
-      <w:r>
-        <w:rPr>
-          <w:rFonts w:ascii="Calibri" w:hAnsi="Calibri" w:cs="Calibri"/>
-        </w:rPr>
-        <w:t xml:space="preserve">soit l’orientation de l’écran et au moyen de </w:t>
-      </w:r>
-      <w:hyperlink r:id="rId80" w:anchor="gestes-complexes-et-gestes-simples" w:history="1">
-        <w:r>
-          <w:rPr>
-            <w:rStyle w:val="Lienhypertexte"/>
-          </w:rPr>
-          <w:t>gestes simples</w:t>
-        </w:r>
-      </w:hyperlink>
-      <w:r>
-        <w:rPr>
-          <w:rFonts w:ascii="Calibri" w:hAnsi="Calibri" w:cs="Calibri"/>
-        </w:rPr>
-        <w:t>. Permettre d’annuler les actions déclenchées par un mouvement et d’accéder aux mêmes fonctionnalités par une alternative, sans mouvement</w:t>
-      </w:r>
+        <w:t xml:space="preserve"> S’assurer que </w:t>
+      </w:r>
+      <w:hyperlink r:id="rId81" w:anchor="documentation" w:history="1">
+        <w:r>
+          <w:rPr>
+            <w:rStyle w:val="Hyperlink"/>
+            <w:rFonts w:ascii="Calibri" w:hAnsi="Calibri" w:cs="Calibri"/>
+          </w:rPr>
+          <w:t>la documentation</w:t>
+        </w:r>
+      </w:hyperlink>
+      <w:r>
+        <w:rPr>
+          <w:rFonts w:ascii="Calibri" w:hAnsi="Calibri" w:cs="Calibri"/>
+        </w:rPr>
+        <w:t xml:space="preserve"> fournie par le site web respecte les </w:t>
+      </w:r>
+      <w:hyperlink r:id="rId82" w:anchor="regles-d-accessibilite-numerique" w:history="1">
+        <w:r>
+          <w:rPr>
+            <w:rStyle w:val="Hyperlink"/>
+            <w:rFonts w:ascii="Calibri" w:hAnsi="Calibri" w:cs="Calibri"/>
+          </w:rPr>
+          <w:t>règles d’accessibilité numérique</w:t>
+        </w:r>
+      </w:hyperlink>
+      <w:r>
+        <w:rPr>
+          <w:rFonts w:ascii="Calibri" w:hAnsi="Calibri" w:cs="Calibri"/>
+        </w:rPr>
+        <w:t xml:space="preserve"> et qu’elle renseigne sur les </w:t>
+      </w:r>
+      <w:hyperlink r:id="rId83" w:anchor="fonctionnalite-d-accessibilite" w:history="1">
+        <w:r>
+          <w:rPr>
+            <w:rStyle w:val="Hyperlink"/>
+            <w:rFonts w:ascii="Calibri" w:hAnsi="Calibri" w:cs="Calibri"/>
+          </w:rPr>
+          <w:t>fonctionnalités d’accessibilité</w:t>
+        </w:r>
+      </w:hyperlink>
+      <w:r>
+        <w:rPr>
+          <w:rFonts w:ascii="Calibri" w:hAnsi="Calibri" w:cs="Calibri"/>
+        </w:rPr>
+        <w:t xml:space="preserve"> et la compatibilité du site web avec les technologies d’assistance.</w:t>
+      </w:r>
+      <w:r>
+        <w:rPr>
+          <w:rFonts w:ascii="Calibri" w:hAnsi="Calibri" w:cs="Calibri"/>
+        </w:rPr>
+        <w:t xml:space="preserve"> Vérifier que les </w:t>
+      </w:r>
+      <w:hyperlink r:id="rId84" w:anchor="mecanisme-qui-permet-d-activer-une-fonctionnalite-d-accessibilite" w:history="1">
+        <w:r>
+          <w:rPr>
+            <w:rStyle w:val="Hyperlink"/>
+            <w:rFonts w:ascii="Calibri" w:hAnsi="Calibri" w:cs="Calibri"/>
+          </w:rPr>
+          <w:t>mécanismes d’adaptation</w:t>
+        </w:r>
+      </w:hyperlink>
+      <w:r>
+        <w:rPr>
+          <w:rFonts w:ascii="Calibri" w:hAnsi="Calibri" w:cs="Calibri"/>
+        </w:rPr>
+        <w:t xml:space="preserve"> peuvent être activés par les utilisateurs concernés sans avoir à activer ces mécanismes.</w:t>
+      </w:r>
+    </w:p>
+    <w:p>
+      <w:r>
+        <w:t>….</w:t>
+      </w:r>
+    </w:p>
+    <w:p>
+      <w:pPr>
+        <w:pStyle w:val="Heading3"/>
+      </w:pPr>
+      <w:bookmarkStart w:id="36" w:name="_Toc157423553"/>
+      <w:r>
+        <w:t>Outils d’édition</w:t>
+      </w:r>
+      <w:bookmarkEnd w:id="36"/>
+    </w:p>
+    <w:p>
+      <w:pPr>
+        <w:pStyle w:val="introductioncritre"/>
+      </w:pPr>
+      <w:r>
+        <w:rPr>
+          <w:rFonts w:ascii="Calibri" w:hAnsi="Calibri" w:cs="Calibri"/>
+          <w:b/>
+        </w:rPr>
+        <w:t>Recommandations :</w:t>
+      </w:r>
+      <w:r>
+        <w:rPr>
+          <w:rFonts w:ascii="Calibri" w:hAnsi="Calibri" w:cs="Calibri"/>
+        </w:rPr>
+        <w:t xml:space="preserve"> S’assurer que les </w:t>
+      </w:r>
+      <w:hyperlink r:id="rId85" w:anchor="outil-d-edition" w:history="1">
+        <w:r>
+          <w:rPr>
+            <w:rStyle w:val="Hyperlink"/>
+            <w:rFonts w:ascii="Calibri" w:hAnsi="Calibri" w:cs="Calibri"/>
+          </w:rPr>
+          <w:t>outils d’éditions</w:t>
+        </w:r>
+      </w:hyperlink>
+      <w:r>
+        <w:rPr>
+          <w:rFonts w:ascii="Calibri" w:hAnsi="Calibri" w:cs="Calibri"/>
+        </w:rPr>
+        <w:t xml:space="preserve"> offrent les fonctionnalités nécessaires pour créer des contenus conformes aux </w:t>
+      </w:r>
+      <w:hyperlink r:id="rId86" w:anchor="regles-d-accessibilite-numerique" w:history="1">
+        <w:r>
+          <w:rPr>
+            <w:rStyle w:val="Hyperlink"/>
+            <w:rFonts w:ascii="Calibri" w:hAnsi="Calibri" w:cs="Calibri"/>
+          </w:rPr>
+          <w:t>règles d’accessibilité numérique</w:t>
+        </w:r>
+      </w:hyperlink>
+      <w:r>
+        <w:rPr>
+          <w:rFonts w:ascii="Calibri" w:hAnsi="Calibri" w:cs="Calibri"/>
+        </w:rPr>
+        <w:t xml:space="preserve"> et accompagnent la création de contenu accessible en mettant à disposition des aides et des tests. S’assurer que les outils d’édition fournissent des </w:t>
+      </w:r>
+      <w:hyperlink r:id="rId87" w:anchor="gabarit" w:history="1">
+        <w:r>
+          <w:rPr>
+            <w:rStyle w:val="Hyperlink"/>
+            <w:rFonts w:ascii="Calibri" w:hAnsi="Calibri" w:cs="Calibri"/>
+          </w:rPr>
+          <w:t>gabarits</w:t>
+        </w:r>
+      </w:hyperlink>
+      <w:r>
+        <w:rPr>
+          <w:rFonts w:ascii="Calibri" w:hAnsi="Calibri" w:cs="Calibri"/>
+        </w:rPr>
+        <w:t xml:space="preserve"> qui respectent les règles d’accessibilité numérique. </w:t>
+      </w:r>
+    </w:p>
+    <w:p>
+      <w:pPr>
+        <w:rPr>
+          <w:rStyle w:val="CorpsdetexteCar"/>
+        </w:rPr>
+      </w:pPr>
+      <w:r>
+        <w:rPr>
+          <w:rStyle w:val="CorpsdetexteCar"/>
+        </w:rPr>
+        <w:t>….</w:t>
+      </w:r>
+    </w:p>
+    <w:p>
+      <w:pPr>
+        <w:pStyle w:val="Heading3"/>
+      </w:pPr>
+      <w:bookmarkStart w:id="37" w:name="_Toc157423554"/>
+      <w:r>
+        <w:t>Services d’assistance</w:t>
+      </w:r>
+      <w:bookmarkEnd w:id="37"/>
+    </w:p>
+    <w:p>
+      <w:pPr>
+        <w:pStyle w:val="introductioncritre"/>
+      </w:pPr>
+      <w:r>
+        <w:rPr>
+          <w:rFonts w:ascii="Calibri" w:hAnsi="Calibri" w:cs="Calibri"/>
+          <w:b/>
+        </w:rPr>
+        <w:t>Recommandations :</w:t>
+      </w:r>
+      <w:r>
+        <w:rPr>
+          <w:rFonts w:ascii="Calibri" w:hAnsi="Calibri" w:cs="Calibri"/>
+        </w:rPr>
+        <w:t xml:space="preserve"> S’assurer que </w:t>
+      </w:r>
+      <w:r>
+        <w:rPr>
+          <w:rFonts w:ascii="Calibri" w:hAnsi="Calibri" w:cs="Calibri"/>
+        </w:rPr>
+        <w:t xml:space="preserve">les </w:t>
+      </w:r>
+      <w:hyperlink r:id="rId88" w:anchor="service-d-assistance" w:history="1">
+        <w:r>
+          <w:rPr>
+            <w:rStyle w:val="Hyperlink"/>
+            <w:rFonts w:ascii="Calibri" w:hAnsi="Calibri" w:cs="Calibri"/>
+          </w:rPr>
+          <w:t>services d’assistance</w:t>
+        </w:r>
+      </w:hyperlink>
+      <w:r>
+        <w:rPr>
+          <w:rFonts w:ascii="Calibri" w:hAnsi="Calibri" w:cs="Calibri"/>
+        </w:rPr>
+        <w:t xml:space="preserve"> sont en mesure de renseigner les utilisateurs sur les </w:t>
+      </w:r>
+      <w:hyperlink r:id="rId89" w:anchor="fonctionnalite-d-accessibilite" w:history="1">
+        <w:r>
+          <w:rPr>
+            <w:rStyle w:val="Hyperlink"/>
+            <w:rFonts w:ascii="Calibri" w:hAnsi="Calibri" w:cs="Calibri"/>
+          </w:rPr>
+          <w:t>fonctionnalités d’accessibilité</w:t>
+        </w:r>
+      </w:hyperlink>
+      <w:r>
+        <w:rPr>
+          <w:rFonts w:ascii="Calibri" w:hAnsi="Calibri" w:cs="Calibri"/>
+        </w:rPr>
+        <w:t xml:space="preserve"> du site web et que la </w:t>
+      </w:r>
+      <w:hyperlink r:id="rId90" w:anchor="documentation" w:history="1">
+        <w:r>
+          <w:rPr>
+            <w:rStyle w:val="Hyperlink"/>
+            <w:rFonts w:ascii="Calibri" w:hAnsi="Calibri" w:cs="Calibri"/>
+          </w:rPr>
+          <w:t>documentation</w:t>
+        </w:r>
+      </w:hyperlink>
+      <w:r>
+        <w:rPr>
+          <w:rFonts w:ascii="Calibri" w:hAnsi="Calibri" w:cs="Calibri"/>
+        </w:rPr>
+        <w:t xml:space="preserve"> qu’ils fournissent respecte les </w:t>
+      </w:r>
+      <w:hyperlink r:id="rId91" w:anchor="regles-d-accessibilite-numerique" w:history="1">
+        <w:r>
+          <w:rPr>
+            <w:rStyle w:val="Hyperlink"/>
+            <w:rFonts w:ascii="Calibri" w:hAnsi="Calibri" w:cs="Calibri"/>
+          </w:rPr>
+          <w:t>règles d’accessibilité numérique</w:t>
+        </w:r>
+      </w:hyperlink>
+      <w:r>
+        <w:rPr>
+          <w:rFonts w:ascii="Calibri" w:hAnsi="Calibri" w:cs="Calibri"/>
+        </w:rPr>
+        <w:t xml:space="preserve">. </w:t>
+      </w:r>
+      <w:r>
+        <w:rPr>
+          <w:rFonts w:ascii="Calibri" w:hAnsi="Calibri" w:cs="Calibri"/>
+        </w:rPr>
+        <w:t>S’assurer que les services d’assistance permettent de répondre aux besoins de communication des personnes handicapé</w:t>
+      </w:r>
+      <w:r>
+        <w:rPr>
+          <w:rFonts w:ascii="Calibri" w:hAnsi="Calibri" w:cs="Calibri"/>
+        </w:rPr>
+        <w:t>e</w:t>
+      </w:r>
+      <w:r>
+        <w:rPr>
+          <w:rFonts w:ascii="Calibri" w:hAnsi="Calibri" w:cs="Calibri"/>
+        </w:rPr>
+        <w:t xml:space="preserve">s, directement ou par l’intermédiaire d’un </w:t>
+      </w:r>
+      <w:hyperlink r:id="rId92" w:anchor="service-de-relais" w:history="1">
+        <w:r>
+          <w:rPr>
+            <w:rStyle w:val="Hyperlink"/>
+            <w:rFonts w:ascii="Calibri" w:hAnsi="Calibri" w:cs="Calibri"/>
+          </w:rPr>
+          <w:t>service de relais</w:t>
+        </w:r>
+      </w:hyperlink>
       <w:r>
         <w:rPr>
           <w:rFonts w:ascii="Calibri" w:hAnsi="Calibri" w:cs="Calibri"/>
@@ -4538,27 +4912,26 @@
     </w:p>
     <w:p>
       <w:pPr>
-        <w:pStyle w:val="Standard"/>
         <w:rPr>
           <w:rStyle w:val="CorpsdetexteCar"/>
         </w:rPr>
       </w:pPr>
       <w:r>
         <w:rPr>
-          <w:rFonts w:ascii="Calibri" w:hAnsi="Calibri" w:cs="Calibri"/>
+          <w:rStyle w:val="CorpsdetexteCar"/>
         </w:rPr>
         <w:t>…</w:t>
       </w:r>
     </w:p>
     <w:p>
       <w:pPr>
-        <w:pStyle w:val="Titre3"/>
-      </w:pPr>
-      <w:bookmarkStart w:id="35" w:name="_Toc157423552"/>
-      <w:r>
-        <w:t>Documentation et fonctionnalités d’accessibilité</w:t>
-      </w:r>
-      <w:bookmarkEnd w:id="35"/>
+        <w:pStyle w:val="Heading3"/>
+      </w:pPr>
+      <w:bookmarkStart w:id="38" w:name="_Toc157423555"/>
+      <w:r>
+        <w:t>Communication en temps réel</w:t>
+      </w:r>
+      <w:bookmarkEnd w:id="38"/>
     </w:p>
     <w:p>
       <w:pPr>
@@ -4577,149 +4950,85 @@
         </w:rPr>
         <w:t xml:space="preserve"> S’assurer que </w:t>
       </w:r>
-      <w:hyperlink r:id="rId81" w:anchor="documentation" w:history="1">
-        <w:r>
-          <w:rPr>
-            <w:rStyle w:val="Lienhypertexte"/>
+      <w:r>
+        <w:rPr>
+          <w:rFonts w:ascii="Calibri" w:hAnsi="Calibri" w:cs="Calibri"/>
+        </w:rPr>
+        <w:t xml:space="preserve">les </w:t>
+      </w:r>
+      <w:r>
+        <w:rPr>
+          <w:rFonts w:ascii="Calibri" w:hAnsi="Calibri" w:cs="Calibri"/>
+        </w:rPr>
+        <w:t xml:space="preserve">applications de </w:t>
+      </w:r>
+      <w:hyperlink r:id="rId93" w:anchor="application-web-de-communication-orale-bidirectionnelle" w:history="1">
+        <w:r>
+          <w:rPr>
+            <w:rStyle w:val="Hyperlink"/>
             <w:rFonts w:ascii="Calibri" w:hAnsi="Calibri" w:cs="Calibri"/>
           </w:rPr>
-          <w:t>la documentation</w:t>
-        </w:r>
-      </w:hyperlink>
-      <w:r>
-        <w:rPr>
-          <w:rFonts w:ascii="Calibri" w:hAnsi="Calibri" w:cs="Calibri"/>
-        </w:rPr>
-        <w:t xml:space="preserve"> fournie par le site web respecte les </w:t>
-      </w:r>
-      <w:hyperlink r:id="rId82" w:anchor="regles-d-accessibilite-numerique" w:history="1">
-        <w:r>
-          <w:rPr>
-            <w:rStyle w:val="Lienhypertexte"/>
+          <w:t>communication orale bidirectionnelle</w:t>
+        </w:r>
+      </w:hyperlink>
+      <w:r>
+        <w:rPr>
+          <w:rFonts w:ascii="Calibri" w:hAnsi="Calibri" w:cs="Calibri"/>
+        </w:rPr>
+        <w:t xml:space="preserve"> permet</w:t>
+      </w:r>
+      <w:r>
+        <w:rPr>
+          <w:rFonts w:ascii="Calibri" w:hAnsi="Calibri" w:cs="Calibri"/>
+        </w:rPr>
+        <w:t>tent</w:t>
+      </w:r>
+      <w:r>
+        <w:rPr>
+          <w:rFonts w:ascii="Calibri" w:hAnsi="Calibri" w:cs="Calibri"/>
+        </w:rPr>
+        <w:t xml:space="preserve"> dans le même temps l’utilisation d’un système de </w:t>
+      </w:r>
+      <w:hyperlink r:id="rId94" w:anchor="communication-ecrite-en-temps-reel" w:history="1">
+        <w:r>
+          <w:rPr>
+            <w:rStyle w:val="Hyperlink"/>
             <w:rFonts w:ascii="Calibri" w:hAnsi="Calibri" w:cs="Calibri"/>
           </w:rPr>
-          <w:t>règles d’accessibilité numérique</w:t>
-        </w:r>
-      </w:hyperlink>
-      <w:r>
-        <w:rPr>
-          <w:rFonts w:ascii="Calibri" w:hAnsi="Calibri" w:cs="Calibri"/>
-        </w:rPr>
-        <w:t xml:space="preserve"> et qu’elle renseigne sur les </w:t>
-      </w:r>
-      <w:hyperlink r:id="rId83" w:anchor="fonctionnalite-d-accessibilite" w:history="1">
-        <w:r>
-          <w:rPr>
-            <w:rStyle w:val="Lienhypertexte"/>
-            <w:rFonts w:ascii="Calibri" w:hAnsi="Calibri" w:cs="Calibri"/>
-          </w:rPr>
-          <w:t>fonctionnalités d’accessibilité</w:t>
-        </w:r>
-      </w:hyperlink>
-      <w:r>
-        <w:rPr>
-          <w:rFonts w:ascii="Calibri" w:hAnsi="Calibri" w:cs="Calibri"/>
-        </w:rPr>
-        <w:t xml:space="preserve"> et la compatibilité du site web avec les technologies d’assistance.</w:t>
-      </w:r>
-      <w:r>
-        <w:rPr>
-          <w:rFonts w:ascii="Calibri" w:hAnsi="Calibri" w:cs="Calibri"/>
-        </w:rPr>
-        <w:t xml:space="preserve"> Vérifier que les </w:t>
-      </w:r>
-      <w:hyperlink r:id="rId84" w:anchor="mecanisme-qui-permet-d-activer-une-fonctionnalite-d-accessibilite" w:history="1">
-        <w:r>
-          <w:rPr>
-            <w:rStyle w:val="Lienhypertexte"/>
-            <w:rFonts w:ascii="Calibri" w:hAnsi="Calibri" w:cs="Calibri"/>
-          </w:rPr>
-          <w:t>mécanismes d’adaptation</w:t>
-        </w:r>
-      </w:hyperlink>
-      <w:r>
-        <w:rPr>
-          <w:rFonts w:ascii="Calibri" w:hAnsi="Calibri" w:cs="Calibri"/>
-        </w:rPr>
-        <w:t xml:space="preserve"> peuvent être activés par les utilisateurs concernés sans avoir à activer ces mécanismes.</w:t>
-      </w:r>
-    </w:p>
-    <w:p>
-      <w:r>
-        <w:t>….</w:t>
-      </w:r>
-    </w:p>
-    <w:p>
-      <w:pPr>
-        <w:pStyle w:val="Titre3"/>
-      </w:pPr>
-      <w:bookmarkStart w:id="36" w:name="_Toc157423553"/>
-      <w:r>
-        <w:t>Outils d’édition</w:t>
-      </w:r>
-      <w:bookmarkEnd w:id="36"/>
-    </w:p>
-    <w:p>
-      <w:pPr>
-        <w:pStyle w:val="introductioncritre"/>
-      </w:pPr>
-      <w:r>
-        <w:rPr>
-          <w:rFonts w:ascii="Calibri" w:hAnsi="Calibri" w:cs="Calibri"/>
-          <w:b/>
-        </w:rPr>
-        <w:t>Recommandations :</w:t>
-      </w:r>
-      <w:r>
-        <w:rPr>
-          <w:rFonts w:ascii="Calibri" w:hAnsi="Calibri" w:cs="Calibri"/>
-        </w:rPr>
-        <w:t xml:space="preserve"> S’assurer que les </w:t>
-      </w:r>
-      <w:hyperlink r:id="rId85" w:anchor="outil-d-edition" w:history="1">
-        <w:r>
-          <w:rPr>
-            <w:rStyle w:val="Lienhypertexte"/>
-            <w:rFonts w:ascii="Calibri" w:hAnsi="Calibri" w:cs="Calibri"/>
-          </w:rPr>
-          <w:t>outils d’éditions</w:t>
-        </w:r>
-      </w:hyperlink>
-      <w:r>
-        <w:rPr>
-          <w:rFonts w:ascii="Calibri" w:hAnsi="Calibri" w:cs="Calibri"/>
-        </w:rPr>
-        <w:t xml:space="preserve"> offrent les fonctionnalités nécessaires pour créer des contenus conformes aux </w:t>
-      </w:r>
-      <w:hyperlink r:id="rId86" w:anchor="regles-d-accessibilite-numerique" w:history="1">
-        <w:r>
-          <w:rPr>
-            <w:rStyle w:val="Lienhypertexte"/>
-            <w:rFonts w:ascii="Calibri" w:hAnsi="Calibri" w:cs="Calibri"/>
-          </w:rPr>
-          <w:t>règles d’accessibilité numérique</w:t>
-        </w:r>
-      </w:hyperlink>
-      <w:r>
-        <w:rPr>
-          <w:rFonts w:ascii="Calibri" w:hAnsi="Calibri" w:cs="Calibri"/>
-        </w:rPr>
-        <w:t xml:space="preserve"> et accompagnent la création de contenu accessible en mettant à disposition des aides et des tests. S’assurer que les outils d’édition fournissent des </w:t>
-      </w:r>
-      <w:hyperlink r:id="rId87" w:anchor="gabarit" w:history="1">
-        <w:r>
-          <w:rPr>
-            <w:rStyle w:val="Lienhypertexte"/>
-            <w:rFonts w:ascii="Calibri" w:hAnsi="Calibri" w:cs="Calibri"/>
-          </w:rPr>
-          <w:t>gabarits</w:t>
-        </w:r>
-      </w:hyperlink>
-      <w:r>
-        <w:rPr>
-          <w:rFonts w:ascii="Calibri" w:hAnsi="Calibri" w:cs="Calibri"/>
-        </w:rPr>
-        <w:t xml:space="preserve"> qui respectent les règles d’accessibilité numérique. </w:t>
+          <w:t>communication écrite en temps réel</w:t>
+        </w:r>
+      </w:hyperlink>
+      <w:r>
+        <w:rPr>
+          <w:rFonts w:ascii="Calibri" w:hAnsi="Calibri" w:cs="Calibri"/>
+        </w:rPr>
+        <w:t xml:space="preserve"> (RTT, </w:t>
+      </w:r>
+      <w:r>
+        <w:rPr>
+          <w:rFonts w:ascii="Calibri" w:hAnsi="Calibri" w:cs="Calibri"/>
+        </w:rPr>
+        <w:t xml:space="preserve">Real Time </w:t>
+      </w:r>
+      <w:proofErr w:type="spellStart"/>
+      <w:r>
+        <w:rPr>
+          <w:rFonts w:ascii="Calibri" w:hAnsi="Calibri" w:cs="Calibri"/>
+        </w:rPr>
+        <w:t>Text</w:t>
+      </w:r>
+      <w:proofErr w:type="spellEnd"/>
+      <w:r>
+        <w:rPr>
+          <w:rFonts w:ascii="Calibri" w:hAnsi="Calibri" w:cs="Calibri"/>
+        </w:rPr>
+        <w:t>)</w:t>
+      </w:r>
+      <w:r>
+        <w:rPr>
+          <w:rFonts w:ascii="Calibri" w:hAnsi="Calibri" w:cs="Calibri"/>
+        </w:rPr>
+        <w:t>. S’assurer que les applications intègrent des normes techniques (fréquence minimale d’encodage, délai de transmission minimal, qualité minimale de la vidéo).</w:t>
       </w:r>
     </w:p>
     <w:p>
@@ -4732,284 +5041,23 @@
         <w:rPr>
           <w:rStyle w:val="CorpsdetexteCar"/>
         </w:rPr>
-        <w:t>….</w:t>
-      </w:r>
-    </w:p>
-    <w:p>
-      <w:pPr>
-        <w:pStyle w:val="Titre3"/>
-      </w:pPr>
-      <w:bookmarkStart w:id="37" w:name="_Toc157423554"/>
-      <w:r>
-        <w:t>Services d’assistance</w:t>
-      </w:r>
-      <w:bookmarkEnd w:id="37"/>
-    </w:p>
-    <w:p>
-      <w:pPr>
-        <w:pStyle w:val="introductioncritre"/>
-      </w:pPr>
-      <w:r>
-        <w:rPr>
-          <w:rFonts w:ascii="Calibri" w:hAnsi="Calibri" w:cs="Calibri"/>
-          <w:b/>
-        </w:rPr>
-        <w:t>Recommandations :</w:t>
-      </w:r>
-      <w:r>
-        <w:rPr>
-          <w:rFonts w:ascii="Calibri" w:hAnsi="Calibri" w:cs="Calibri"/>
-        </w:rPr>
-        <w:t xml:space="preserve"> S’assurer que </w:t>
-      </w:r>
-      <w:r>
-        <w:rPr>
-          <w:rFonts w:ascii="Calibri" w:hAnsi="Calibri" w:cs="Calibri"/>
-        </w:rPr>
-        <w:t xml:space="preserve">les </w:t>
-      </w:r>
-      <w:hyperlink r:id="rId88" w:anchor="service-d-assistance" w:history="1">
-        <w:r>
-          <w:rPr>
-            <w:rStyle w:val="Lienhypertexte"/>
-            <w:rFonts w:ascii="Calibri" w:hAnsi="Calibri" w:cs="Calibri"/>
-          </w:rPr>
-          <w:t>services d’assistance</w:t>
-        </w:r>
-      </w:hyperlink>
-      <w:r>
-        <w:rPr>
-          <w:rFonts w:ascii="Calibri" w:hAnsi="Calibri" w:cs="Calibri"/>
-        </w:rPr>
-        <w:t xml:space="preserve"> sont en mesure de renseigner les utilisateurs sur les </w:t>
-      </w:r>
-      <w:hyperlink r:id="rId89" w:anchor="fonctionnalite-d-accessibilite" w:history="1">
-        <w:r>
-          <w:rPr>
-            <w:rStyle w:val="Lienhypertexte"/>
-            <w:rFonts w:ascii="Calibri" w:hAnsi="Calibri" w:cs="Calibri"/>
-          </w:rPr>
-          <w:t>fonctionnalités d’accessibilité</w:t>
-        </w:r>
-      </w:hyperlink>
-      <w:r>
-        <w:rPr>
-          <w:rFonts w:ascii="Calibri" w:hAnsi="Calibri" w:cs="Calibri"/>
-        </w:rPr>
-        <w:t xml:space="preserve"> du site web et que la </w:t>
-      </w:r>
-      <w:hyperlink r:id="rId90" w:anchor="documentation" w:history="1">
-        <w:r>
-          <w:rPr>
-            <w:rStyle w:val="Lienhypertexte"/>
-            <w:rFonts w:ascii="Calibri" w:hAnsi="Calibri" w:cs="Calibri"/>
-          </w:rPr>
-          <w:t>documentation</w:t>
-        </w:r>
-      </w:hyperlink>
-      <w:r>
-        <w:rPr>
-          <w:rFonts w:ascii="Calibri" w:hAnsi="Calibri" w:cs="Calibri"/>
-        </w:rPr>
-        <w:t xml:space="preserve"> qu’ils fournissent respecte les </w:t>
-      </w:r>
-      <w:hyperlink r:id="rId91" w:anchor="regles-d-accessibilite-numerique" w:history="1">
-        <w:r>
-          <w:rPr>
-            <w:rStyle w:val="Lienhypertexte"/>
-            <w:rFonts w:ascii="Calibri" w:hAnsi="Calibri" w:cs="Calibri"/>
-          </w:rPr>
-          <w:t>règles d’accessibilité numérique</w:t>
-        </w:r>
-      </w:hyperlink>
-      <w:r>
-        <w:rPr>
-          <w:rFonts w:ascii="Calibri" w:hAnsi="Calibri" w:cs="Calibri"/>
-        </w:rPr>
-        <w:t xml:space="preserve">. </w:t>
-      </w:r>
-      <w:r>
-        <w:rPr>
-          <w:rFonts w:ascii="Calibri" w:hAnsi="Calibri" w:cs="Calibri"/>
-        </w:rPr>
-        <w:t>S’assurer que les services d’assistance permettent de répondre aux besoins de communication des personnes handicapé</w:t>
-      </w:r>
-      <w:r>
-        <w:rPr>
-          <w:rFonts w:ascii="Calibri" w:hAnsi="Calibri" w:cs="Calibri"/>
-        </w:rPr>
-        <w:t>e</w:t>
-      </w:r>
-      <w:r>
-        <w:rPr>
-          <w:rFonts w:ascii="Calibri" w:hAnsi="Calibri" w:cs="Calibri"/>
-        </w:rPr>
-        <w:t xml:space="preserve">s, directement ou par l’intermédiaire d’un </w:t>
-      </w:r>
-      <w:hyperlink r:id="rId92" w:anchor="service-de-relais" w:history="1">
-        <w:r>
-          <w:rPr>
-            <w:rStyle w:val="Lienhypertexte"/>
-            <w:rFonts w:ascii="Calibri" w:hAnsi="Calibri" w:cs="Calibri"/>
-          </w:rPr>
-          <w:t>service de relais</w:t>
-        </w:r>
-      </w:hyperlink>
-      <w:r>
-        <w:rPr>
-          <w:rFonts w:ascii="Calibri" w:hAnsi="Calibri" w:cs="Calibri"/>
-        </w:rPr>
-        <w:t>.</w:t>
-      </w:r>
-    </w:p>
-    <w:p>
-      <w:pPr>
-        <w:rPr>
-          <w:rStyle w:val="CorpsdetexteCar"/>
-        </w:rPr>
-      </w:pPr>
-      <w:r>
-        <w:rPr>
-          <w:rStyle w:val="CorpsdetexteCar"/>
-        </w:rPr>
+        <w:t>…</w:t>
+      </w:r>
+    </w:p>
+    <w:p>
+      <w:pPr>
+        <w:pStyle w:val="Heading2"/>
+      </w:pPr>
+      <w:bookmarkStart w:id="39" w:name="_Toc157423556"/>
+      <w:r>
         <w:lastRenderedPageBreak/>
-        <w:t>…</w:t>
-      </w:r>
-    </w:p>
-    <w:p>
-      <w:pPr>
-        <w:pStyle w:val="Titre3"/>
-      </w:pPr>
-      <w:bookmarkStart w:id="38" w:name="_Toc157423555"/>
-      <w:r>
-        <w:t>Communication en temps réel</w:t>
-      </w:r>
-      <w:bookmarkEnd w:id="38"/>
-    </w:p>
-    <w:p>
-      <w:pPr>
-        <w:pStyle w:val="introductioncritre"/>
-      </w:pPr>
-      <w:r>
-        <w:rPr>
-          <w:rFonts w:ascii="Calibri" w:hAnsi="Calibri" w:cs="Calibri"/>
-          <w:b/>
-        </w:rPr>
-        <w:t>Recommandations :</w:t>
-      </w:r>
-      <w:r>
-        <w:rPr>
-          <w:rFonts w:ascii="Calibri" w:hAnsi="Calibri" w:cs="Calibri"/>
-        </w:rPr>
-        <w:t xml:space="preserve"> S’assurer que </w:t>
-      </w:r>
-      <w:r>
-        <w:rPr>
-          <w:rFonts w:ascii="Calibri" w:hAnsi="Calibri" w:cs="Calibri"/>
-        </w:rPr>
-        <w:t xml:space="preserve">les </w:t>
-      </w:r>
-      <w:r>
-        <w:rPr>
-          <w:rFonts w:ascii="Calibri" w:hAnsi="Calibri" w:cs="Calibri"/>
-        </w:rPr>
-        <w:t xml:space="preserve">applications de </w:t>
-      </w:r>
-      <w:hyperlink r:id="rId93" w:anchor="application-web-de-communication-orale-bidirectionnelle" w:history="1">
-        <w:r>
-          <w:rPr>
-            <w:rStyle w:val="Lienhypertexte"/>
-            <w:rFonts w:ascii="Calibri" w:hAnsi="Calibri" w:cs="Calibri"/>
-          </w:rPr>
-          <w:t>communication orale bidirectionnelle</w:t>
-        </w:r>
-      </w:hyperlink>
-      <w:r>
-        <w:rPr>
-          <w:rFonts w:ascii="Calibri" w:hAnsi="Calibri" w:cs="Calibri"/>
-        </w:rPr>
-        <w:t xml:space="preserve"> permet</w:t>
-      </w:r>
-      <w:r>
-        <w:rPr>
-          <w:rFonts w:ascii="Calibri" w:hAnsi="Calibri" w:cs="Calibri"/>
-        </w:rPr>
-        <w:t>tent</w:t>
-      </w:r>
-      <w:r>
-        <w:rPr>
-          <w:rFonts w:ascii="Calibri" w:hAnsi="Calibri" w:cs="Calibri"/>
-        </w:rPr>
-        <w:t xml:space="preserve"> dans le même temps l’utilisation d’un système de </w:t>
-      </w:r>
-      <w:hyperlink r:id="rId94" w:anchor="communication-ecrite-en-temps-reel" w:history="1">
-        <w:r>
-          <w:rPr>
-            <w:rStyle w:val="Lienhypertexte"/>
-            <w:rFonts w:ascii="Calibri" w:hAnsi="Calibri" w:cs="Calibri"/>
-          </w:rPr>
-          <w:t>communication écrite en temps réel</w:t>
-        </w:r>
-      </w:hyperlink>
-      <w:r>
-        <w:rPr>
-          <w:rFonts w:ascii="Calibri" w:hAnsi="Calibri" w:cs="Calibri"/>
-        </w:rPr>
-        <w:t xml:space="preserve"> (RTT, </w:t>
-      </w:r>
-      <w:r>
-        <w:rPr>
-          <w:rFonts w:ascii="Calibri" w:hAnsi="Calibri" w:cs="Calibri"/>
-        </w:rPr>
-        <w:t xml:space="preserve">Real Time </w:t>
-      </w:r>
-      <w:proofErr w:type="spellStart"/>
-      <w:r>
-        <w:rPr>
-          <w:rFonts w:ascii="Calibri" w:hAnsi="Calibri" w:cs="Calibri"/>
-        </w:rPr>
-        <w:t>Text</w:t>
-      </w:r>
-      <w:proofErr w:type="spellEnd"/>
-      <w:r>
-        <w:rPr>
-          <w:rFonts w:ascii="Calibri" w:hAnsi="Calibri" w:cs="Calibri"/>
-        </w:rPr>
-        <w:t>)</w:t>
-      </w:r>
-      <w:r>
-        <w:rPr>
-          <w:rFonts w:ascii="Calibri" w:hAnsi="Calibri" w:cs="Calibri"/>
-        </w:rPr>
-        <w:t>. S’assurer que les applications intègrent des normes techniques (fréquence minimale d’encodage, délai de transmission minimal, qualité minimale de la vidéo).</w:t>
-      </w:r>
-    </w:p>
-    <w:p>
-      <w:pPr>
-        <w:rPr>
-          <w:rStyle w:val="CorpsdetexteCar"/>
-        </w:rPr>
-      </w:pPr>
-      <w:r>
-        <w:rPr>
-          <w:rStyle w:val="CorpsdetexteCar"/>
-        </w:rPr>
-        <w:t>…</w:t>
-      </w:r>
-    </w:p>
-    <w:p>
-      <w:pPr>
-        <w:pStyle w:val="Titre2"/>
-      </w:pPr>
-      <w:bookmarkStart w:id="39" w:name="_Toc157423556"/>
-      <w:r>
         <w:t>Conclusion</w:t>
       </w:r>
       <w:bookmarkEnd w:id="39"/>
     </w:p>
     <w:p>
       <w:pPr>
-        <w:pStyle w:val="Titre3"/>
+        <w:pStyle w:val="Heading3"/>
       </w:pPr>
       <w:bookmarkStart w:id="40" w:name="_Toc157423557"/>
       <w:r>
@@ -5100,7 +5148,7 @@
     </w:p>
     <w:p>
       <w:pPr>
-        <w:pStyle w:val="Titre3"/>
+        <w:pStyle w:val="Heading3"/>
       </w:pPr>
       <w:bookmarkStart w:id="41" w:name="_Toc157423558"/>
       <w:r>
@@ -5276,7 +5324,6 @@
         <w:rPr>
           <w:rFonts w:ascii="Calibri" w:hAnsi="Calibri" w:cs="Calibri"/>
         </w:rPr>
-        <w:lastRenderedPageBreak/>
         <w:t>Il est important dans tous les cas de garder en tête que les corrections doivent permettre un meilleur accès aux contenus et services par les personnes potentiellement exclues en raison des erreurs d’accessibilité.</w:t>
       </w:r>
     </w:p>
@@ -5292,12 +5339,6 @@
       </w:r>
     </w:p>
     <w:sectPr>
-      <w:headerReference w:type="even" r:id="rId96"/>
-      <w:headerReference w:type="default" r:id="rId97"/>
-      <w:footerReference w:type="even" r:id="rId98"/>
-      <w:footerReference w:type="default" r:id="rId99"/>
-      <w:headerReference w:type="first" r:id="rId100"/>
-      <w:footerReference w:type="first" r:id="rId101"/>
       <w:pgSz w:w="11906" w:h="16838"/>
       <w:pgMar w:top="1134" w:right="1134" w:bottom="1474" w:left="1134" w:header="720" w:footer="1417" w:gutter="0"/>
       <w:cols w:space="720"/>
@@ -5325,161 +5366,6 @@
 </w:endnotes>
 </file>
 
-<file path=word/footer1.xml><?xml version="1.0" encoding="utf-8"?>
-<w:ftr xmlns:wpc="http://schemas.microsoft.com/office/word/2010/wordprocessingCanvas" xmlns:cx="http://schemas.microsoft.com/office/drawing/2014/chartex" xmlns:cx1="http://schemas.microsoft.com/office/drawing/2015/9/8/chartex" xmlns:cx2="http://schemas.microsoft.com/office/drawing/2015/10/21/chartex" xmlns:cx3="http://schemas.microsoft.com/office/drawing/2016/5/9/chartex" xmlns:cx4="http://schemas.microsoft.com/office/drawing/2016/5/10/chartex" xmlns:cx5="http://schemas.microsoft.com/office/drawing/2016/5/11/chartex" xmlns:cx6="http://schemas.microsoft.com/office/drawing/2016/5/12/chartex" xmlns:cx7="http://schemas.microsoft.com/office/drawing/2016/5/13/chartex" xmlns:cx8="http://schemas.microsoft.com/office/drawing/2016/5/14/chartex" xmlns:mc="http://schemas.openxmlformats.org/markup-compatibility/2006" xmlns:aink="http://schemas.microsoft.com/office/drawing/2016/ink" xmlns:am3d="http://schemas.microsoft.com/office/drawing/2017/model3d" xmlns:o="urn:schemas-microsoft-com:office:office" xmlns:oel="http://schemas.microsoft.com/office/2019/extlst" xmlns:r="http://schemas.openxmlformats.org/officeDocument/2006/relationships" xmlns:m="http://schemas.openxmlformats.org/officeDocument/2006/math" xmlns:v="urn:schemas-microsoft-com:vml" xmlns:wp14="http://schemas.microsoft.com/office/word/2010/wordprocessingDrawing" xmlns:wp="http://schemas.openxmlformats.org/drawingml/2006/wordprocessingDrawing" xmlns:w10="urn:schemas-microsoft-com:office:word" xmlns:w="http://schemas.openxmlformats.org/wordprocessingml/2006/main" xmlns:w14="http://schemas.microsoft.com/office/word/2010/wordml" xmlns:w15="http://schemas.microsoft.com/office/word/2012/wordml" xmlns:w16cex="http://schemas.microsoft.com/office/word/2018/wordml/cex" xmlns:w16cid="http://schemas.microsoft.com/office/word/2016/wordml/cid" xmlns:w16="http://schemas.microsoft.com/office/word/2018/wordml" xmlns:w16du="http://schemas.microsoft.com/office/word/2023/wordml/word16du" xmlns:w16sdtdh="http://schemas.microsoft.com/office/word/2020/wordml/sdtdatahash" xmlns:w16sdtfl="http://schemas.microsoft.com/office/word/2024/wordml/sdtformatlock" xmlns:w16se="http://schemas.microsoft.com/office/word/2015/wordml/symex" xmlns:wpg="http://schemas.microsoft.com/office/word/2010/wordprocessingGroup" xmlns:wpi="http://schemas.microsoft.com/office/word/2010/wordprocessingInk" xmlns:wne="http://schemas.microsoft.com/office/word/2006/wordml" xmlns:wps="http://schemas.microsoft.com/office/word/2010/wordprocessingShape" mc:Ignorable="w14 w15 w16se w16cid w16 w16cex w16sdtdh w16sdtfl w16du wp14">
-  <w:p>
-    <w:pPr>
-      <w:pStyle w:val="Pieddepage"/>
-    </w:pPr>
-  </w:p>
-</w:ftr>
-</file>
-
-<file path=word/footer2.xml><?xml version="1.0" encoding="utf-8"?>
-<w:ftr xmlns:wpc="http://schemas.microsoft.com/office/word/2010/wordprocessingCanvas" xmlns:cx="http://schemas.microsoft.com/office/drawing/2014/chartex" xmlns:cx1="http://schemas.microsoft.com/office/drawing/2015/9/8/chartex" xmlns:cx2="http://schemas.microsoft.com/office/drawing/2015/10/21/chartex" xmlns:cx3="http://schemas.microsoft.com/office/drawing/2016/5/9/chartex" xmlns:cx4="http://schemas.microsoft.com/office/drawing/2016/5/10/chartex" xmlns:cx5="http://schemas.microsoft.com/office/drawing/2016/5/11/chartex" xmlns:cx6="http://schemas.microsoft.com/office/drawing/2016/5/12/chartex" xmlns:cx7="http://schemas.microsoft.com/office/drawing/2016/5/13/chartex" xmlns:cx8="http://schemas.microsoft.com/office/drawing/2016/5/14/chartex" xmlns:mc="http://schemas.openxmlformats.org/markup-compatibility/2006" xmlns:aink="http://schemas.microsoft.com/office/drawing/2016/ink" xmlns:am3d="http://schemas.microsoft.com/office/drawing/2017/model3d" xmlns:o="urn:schemas-microsoft-com:office:office" xmlns:oel="http://schemas.microsoft.com/office/2019/extlst" xmlns:r="http://schemas.openxmlformats.org/officeDocument/2006/relationships" xmlns:m="http://schemas.openxmlformats.org/officeDocument/2006/math" xmlns:v="urn:schemas-microsoft-com:vml" xmlns:wp14="http://schemas.microsoft.com/office/word/2010/wordprocessingDrawing" xmlns:wp="http://schemas.openxmlformats.org/drawingml/2006/wordprocessingDrawing" xmlns:w10="urn:schemas-microsoft-com:office:word" xmlns:w="http://schemas.openxmlformats.org/wordprocessingml/2006/main" xmlns:w14="http://schemas.microsoft.com/office/word/2010/wordml" xmlns:w15="http://schemas.microsoft.com/office/word/2012/wordml" xmlns:w16cex="http://schemas.microsoft.com/office/word/2018/wordml/cex" xmlns:w16cid="http://schemas.microsoft.com/office/word/2016/wordml/cid" xmlns:w16="http://schemas.microsoft.com/office/word/2018/wordml" xmlns:w16du="http://schemas.microsoft.com/office/word/2023/wordml/word16du" xmlns:w16sdtdh="http://schemas.microsoft.com/office/word/2020/wordml/sdtdatahash" xmlns:w16sdtfl="http://schemas.microsoft.com/office/word/2024/wordml/sdtformatlock" xmlns:w16se="http://schemas.microsoft.com/office/word/2015/wordml/symex" xmlns:wpg="http://schemas.microsoft.com/office/word/2010/wordprocessingGroup" xmlns:wpi="http://schemas.microsoft.com/office/word/2010/wordprocessingInk" xmlns:wne="http://schemas.microsoft.com/office/word/2006/wordml" xmlns:wps="http://schemas.microsoft.com/office/word/2010/wordprocessingShape" mc:Ignorable="w14 w15 w16se w16cid w16 w16cex w16sdtdh w16sdtfl w16du wp14">
-  <w:p>
-    <w:pPr>
-      <w:widowControl/>
-      <w:tabs>
-        <w:tab w:val="left" w:pos="2353"/>
-        <w:tab w:val="left" w:pos="4706"/>
-        <w:tab w:val="left" w:pos="7059"/>
-      </w:tabs>
-      <w:suppressAutoHyphens w:val="0"/>
-      <w:textAlignment w:val="auto"/>
-      <w:rPr>
-        <w:lang w:val="en-US"/>
-      </w:rPr>
-    </w:pPr>
-    <w:r>
-      <w:rPr>
-        <w:rFonts w:cs="Calibri"/>
-        <w:color w:val="808080"/>
-        <w:kern w:val="0"/>
-        <w:sz w:val="16"/>
-        <w:szCs w:val="16"/>
-        <w:lang w:val="en-US"/>
-      </w:rPr>
-      <w:t>33, boulevard Roosevelt</w:t>
-    </w:r>
-    <w:r>
-      <w:rPr>
-        <w:rFonts w:cs="Calibri"/>
-        <w:color w:val="808080"/>
-        <w:kern w:val="0"/>
-        <w:sz w:val="16"/>
-        <w:szCs w:val="16"/>
-        <w:lang w:val="en-US"/>
-      </w:rPr>
-      <w:tab/>
-      <w:t>(+352) 247-82181</w:t>
-    </w:r>
-    <w:r>
-      <w:rPr>
-        <w:rFonts w:cs="Calibri"/>
-        <w:color w:val="808080"/>
-        <w:kern w:val="0"/>
-        <w:sz w:val="16"/>
-        <w:szCs w:val="16"/>
-        <w:lang w:val="en-US"/>
-      </w:rPr>
-      <w:tab/>
-      <w:t>accessibilite@sip.etat.lu</w:t>
-    </w:r>
-    <w:r>
-      <w:rPr>
-        <w:rFonts w:cs="Calibri"/>
-        <w:color w:val="808080"/>
-        <w:kern w:val="0"/>
-        <w:sz w:val="16"/>
-        <w:szCs w:val="16"/>
-        <w:lang w:val="en-US"/>
-      </w:rPr>
-      <w:tab/>
-      <w:t>www</w:t>
-    </w:r>
-    <w:r>
-      <w:rPr>
-        <w:rFonts w:cs="Calibri"/>
-        <w:color w:val="808080"/>
-        <w:kern w:val="0"/>
-        <w:sz w:val="16"/>
-        <w:szCs w:val="16"/>
-        <w:lang w:val="en-US"/>
-      </w:rPr>
-      <w:t>.gouvernement.lu</w:t>
-    </w:r>
-    <w:r>
-      <w:rPr>
-        <w:rFonts w:cs="Calibri"/>
-        <w:color w:val="808080"/>
-        <w:kern w:val="0"/>
-        <w:sz w:val="16"/>
-        <w:szCs w:val="16"/>
-        <w:lang w:val="en-US"/>
-      </w:rPr>
-      <w:br/>
-    </w:r>
-    <w:r>
-      <w:rPr>
-        <w:rFonts w:cs="Calibri"/>
-        <w:color w:val="808080"/>
-        <w:kern w:val="0"/>
-        <w:sz w:val="16"/>
-        <w:szCs w:val="16"/>
-        <w:lang w:val="en-US"/>
-      </w:rPr>
-      <w:t>L-2450 Luxembourg</w:t>
-    </w:r>
-    <w:r>
-      <w:rPr>
-        <w:rFonts w:cs="Calibri"/>
-        <w:color w:val="808080"/>
-        <w:kern w:val="0"/>
-        <w:sz w:val="16"/>
-        <w:szCs w:val="16"/>
-        <w:lang w:val="en-US"/>
-      </w:rPr>
-      <w:tab/>
-    </w:r>
-    <w:r>
-      <w:rPr>
-        <w:rFonts w:cs="Calibri"/>
-        <w:color w:val="808080"/>
-        <w:kern w:val="0"/>
-        <w:sz w:val="16"/>
-        <w:szCs w:val="16"/>
-        <w:lang w:val="en-US"/>
-      </w:rPr>
-      <w:tab/>
-      <w:t>accessibilite.public.lu</w:t>
-    </w:r>
-    <w:r>
-      <w:rPr>
-        <w:rFonts w:cs="Calibri"/>
-        <w:color w:val="808080"/>
-        <w:kern w:val="0"/>
-        <w:sz w:val="16"/>
-        <w:szCs w:val="16"/>
-        <w:lang w:val="en-US"/>
-      </w:rPr>
-      <w:tab/>
-      <w:t>www.luxembourg.lu</w:t>
-    </w:r>
-  </w:p>
-</w:ftr>
-</file>
-
-<file path=word/footer3.xml><?xml version="1.0" encoding="utf-8"?>
-<w:ftr xmlns:wpc="http://schemas.microsoft.com/office/word/2010/wordprocessingCanvas" xmlns:cx="http://schemas.microsoft.com/office/drawing/2014/chartex" xmlns:cx1="http://schemas.microsoft.com/office/drawing/2015/9/8/chartex" xmlns:cx2="http://schemas.microsoft.com/office/drawing/2015/10/21/chartex" xmlns:cx3="http://schemas.microsoft.com/office/drawing/2016/5/9/chartex" xmlns:cx4="http://schemas.microsoft.com/office/drawing/2016/5/10/chartex" xmlns:cx5="http://schemas.microsoft.com/office/drawing/2016/5/11/chartex" xmlns:cx6="http://schemas.microsoft.com/office/drawing/2016/5/12/chartex" xmlns:cx7="http://schemas.microsoft.com/office/drawing/2016/5/13/chartex" xmlns:cx8="http://schemas.microsoft.com/office/drawing/2016/5/14/chartex" xmlns:mc="http://schemas.openxmlformats.org/markup-compatibility/2006" xmlns:aink="http://schemas.microsoft.com/office/drawing/2016/ink" xmlns:am3d="http://schemas.microsoft.com/office/drawing/2017/model3d" xmlns:o="urn:schemas-microsoft-com:office:office" xmlns:oel="http://schemas.microsoft.com/office/2019/extlst" xmlns:r="http://schemas.openxmlformats.org/officeDocument/2006/relationships" xmlns:m="http://schemas.openxmlformats.org/officeDocument/2006/math" xmlns:v="urn:schemas-microsoft-com:vml" xmlns:wp14="http://schemas.microsoft.com/office/word/2010/wordprocessingDrawing" xmlns:wp="http://schemas.openxmlformats.org/drawingml/2006/wordprocessingDrawing" xmlns:w10="urn:schemas-microsoft-com:office:word" xmlns:w="http://schemas.openxmlformats.org/wordprocessingml/2006/main" xmlns:w14="http://schemas.microsoft.com/office/word/2010/wordml" xmlns:w15="http://schemas.microsoft.com/office/word/2012/wordml" xmlns:w16cex="http://schemas.microsoft.com/office/word/2018/wordml/cex" xmlns:w16cid="http://schemas.microsoft.com/office/word/2016/wordml/cid" xmlns:w16="http://schemas.microsoft.com/office/word/2018/wordml" xmlns:w16du="http://schemas.microsoft.com/office/word/2023/wordml/word16du" xmlns:w16sdtdh="http://schemas.microsoft.com/office/word/2020/wordml/sdtdatahash" xmlns:w16sdtfl="http://schemas.microsoft.com/office/word/2024/wordml/sdtformatlock" xmlns:w16se="http://schemas.microsoft.com/office/word/2015/wordml/symex" xmlns:wpg="http://schemas.microsoft.com/office/word/2010/wordprocessingGroup" xmlns:wpi="http://schemas.microsoft.com/office/word/2010/wordprocessingInk" xmlns:wne="http://schemas.microsoft.com/office/word/2006/wordml" xmlns:wps="http://schemas.microsoft.com/office/word/2010/wordprocessingShape" mc:Ignorable="w14 w15 w16se w16cid w16 w16cex w16sdtdh w16sdtfl w16du wp14">
-  <w:p>
-    <w:pPr>
-      <w:pStyle w:val="Pieddepage"/>
-    </w:pPr>
-  </w:p>
-</w:ftr>
-</file>
-
 <file path=word/footnotes.xml><?xml version="1.0" encoding="utf-8"?>
 <w:footnotes xmlns:wpc="http://schemas.microsoft.com/office/word/2010/wordprocessingCanvas" xmlns:cx="http://schemas.microsoft.com/office/drawing/2014/chartex" xmlns:cx1="http://schemas.microsoft.com/office/drawing/2015/9/8/chartex" xmlns:cx2="http://schemas.microsoft.com/office/drawing/2015/10/21/chartex" xmlns:cx3="http://schemas.microsoft.com/office/drawing/2016/5/9/chartex" xmlns:cx4="http://schemas.microsoft.com/office/drawing/2016/5/10/chartex" xmlns:cx5="http://schemas.microsoft.com/office/drawing/2016/5/11/chartex" xmlns:cx6="http://schemas.microsoft.com/office/drawing/2016/5/12/chartex" xmlns:cx7="http://schemas.microsoft.com/office/drawing/2016/5/13/chartex" xmlns:cx8="http://schemas.microsoft.com/office/drawing/2016/5/14/chartex" xmlns:mc="http://schemas.openxmlformats.org/markup-compatibility/2006" xmlns:aink="http://schemas.microsoft.com/office/drawing/2016/ink" xmlns:am3d="http://schemas.microsoft.com/office/drawing/2017/model3d" xmlns:o="urn:schemas-microsoft-com:office:office" xmlns:oel="http://schemas.microsoft.com/office/2019/extlst" xmlns:r="http://schemas.openxmlformats.org/officeDocument/2006/relationships" xmlns:m="http://schemas.openxmlformats.org/officeDocument/2006/math" xmlns:v="urn:schemas-microsoft-com:vml" xmlns:wp14="http://schemas.microsoft.com/office/word/2010/wordprocessingDrawing" xmlns:wp="http://schemas.openxmlformats.org/drawingml/2006/wordprocessingDrawing" xmlns:w10="urn:schemas-microsoft-com:office:word" xmlns:w="http://schemas.openxmlformats.org/wordprocessingml/2006/main" xmlns:w14="http://schemas.microsoft.com/office/word/2010/wordml" xmlns:w15="http://schemas.microsoft.com/office/word/2012/wordml" xmlns:w16cex="http://schemas.microsoft.com/office/word/2018/wordml/cex" xmlns:w16cid="http://schemas.microsoft.com/office/word/2016/wordml/cid" xmlns:w16="http://schemas.microsoft.com/office/word/2018/wordml" xmlns:w16du="http://schemas.microsoft.com/office/word/2023/wordml/word16du" xmlns:w16sdtdh="http://schemas.microsoft.com/office/word/2020/wordml/sdtdatahash" xmlns:w16sdtfl="http://schemas.microsoft.com/office/word/2024/wordml/sdtformatlock" xmlns:w16se="http://schemas.microsoft.com/office/word/2015/wordml/symex" xmlns:wpg="http://schemas.microsoft.com/office/word/2010/wordprocessingGroup" xmlns:wpi="http://schemas.microsoft.com/office/word/2010/wordprocessingInk" xmlns:wne="http://schemas.microsoft.com/office/word/2006/wordml" xmlns:wps="http://schemas.microsoft.com/office/word/2010/wordprocessingShape" mc:Ignorable="w14 w15 w16se w16cid w16 w16cex w16sdtdh w16sdtfl w16du wp14">
   <w:footnote w:type="separator" w:id="-1">
@@ -5500,83 +5386,6 @@
     </w:p>
   </w:footnote>
 </w:footnotes>
-</file>
-
-<file path=word/header1.xml><?xml version="1.0" encoding="utf-8"?>
-<w:hdr xmlns:wpc="http://schemas.microsoft.com/office/word/2010/wordprocessingCanvas" xmlns:cx="http://schemas.microsoft.com/office/drawing/2014/chartex" xmlns:cx1="http://schemas.microsoft.com/office/drawing/2015/9/8/chartex" xmlns:cx2="http://schemas.microsoft.com/office/drawing/2015/10/21/chartex" xmlns:cx3="http://schemas.microsoft.com/office/drawing/2016/5/9/chartex" xmlns:cx4="http://schemas.microsoft.com/office/drawing/2016/5/10/chartex" xmlns:cx5="http://schemas.microsoft.com/office/drawing/2016/5/11/chartex" xmlns:cx6="http://schemas.microsoft.com/office/drawing/2016/5/12/chartex" xmlns:cx7="http://schemas.microsoft.com/office/drawing/2016/5/13/chartex" xmlns:cx8="http://schemas.microsoft.com/office/drawing/2016/5/14/chartex" xmlns:mc="http://schemas.openxmlformats.org/markup-compatibility/2006" xmlns:aink="http://schemas.microsoft.com/office/drawing/2016/ink" xmlns:am3d="http://schemas.microsoft.com/office/drawing/2017/model3d" xmlns:o="urn:schemas-microsoft-com:office:office" xmlns:oel="http://schemas.microsoft.com/office/2019/extlst" xmlns:r="http://schemas.openxmlformats.org/officeDocument/2006/relationships" xmlns:m="http://schemas.openxmlformats.org/officeDocument/2006/math" xmlns:v="urn:schemas-microsoft-com:vml" xmlns:wp14="http://schemas.microsoft.com/office/word/2010/wordprocessingDrawing" xmlns:wp="http://schemas.openxmlformats.org/drawingml/2006/wordprocessingDrawing" xmlns:w10="urn:schemas-microsoft-com:office:word" xmlns:w="http://schemas.openxmlformats.org/wordprocessingml/2006/main" xmlns:w14="http://schemas.microsoft.com/office/word/2010/wordml" xmlns:w15="http://schemas.microsoft.com/office/word/2012/wordml" xmlns:w16cex="http://schemas.microsoft.com/office/word/2018/wordml/cex" xmlns:w16cid="http://schemas.microsoft.com/office/word/2016/wordml/cid" xmlns:w16="http://schemas.microsoft.com/office/word/2018/wordml" xmlns:w16du="http://schemas.microsoft.com/office/word/2023/wordml/word16du" xmlns:w16sdtdh="http://schemas.microsoft.com/office/word/2020/wordml/sdtdatahash" xmlns:w16sdtfl="http://schemas.microsoft.com/office/word/2024/wordml/sdtformatlock" xmlns:w16se="http://schemas.microsoft.com/office/word/2015/wordml/symex" xmlns:wpg="http://schemas.microsoft.com/office/word/2010/wordprocessingGroup" xmlns:wpi="http://schemas.microsoft.com/office/word/2010/wordprocessingInk" xmlns:wne="http://schemas.microsoft.com/office/word/2006/wordml" xmlns:wps="http://schemas.microsoft.com/office/word/2010/wordprocessingShape" mc:Ignorable="w14 w15 w16se w16cid w16 w16cex w16sdtdh w16sdtfl w16du wp14">
-  <w:p>
-    <w:pPr>
-      <w:pStyle w:val="En-tte"/>
-    </w:pPr>
-  </w:p>
-</w:hdr>
-</file>
-
-<file path=word/header2.xml><?xml version="1.0" encoding="utf-8"?>
-<w:hdr xmlns:wpc="http://schemas.microsoft.com/office/word/2010/wordprocessingCanvas" xmlns:cx="http://schemas.microsoft.com/office/drawing/2014/chartex" xmlns:cx1="http://schemas.microsoft.com/office/drawing/2015/9/8/chartex" xmlns:cx2="http://schemas.microsoft.com/office/drawing/2015/10/21/chartex" xmlns:cx3="http://schemas.microsoft.com/office/drawing/2016/5/9/chartex" xmlns:cx4="http://schemas.microsoft.com/office/drawing/2016/5/10/chartex" xmlns:cx5="http://schemas.microsoft.com/office/drawing/2016/5/11/chartex" xmlns:cx6="http://schemas.microsoft.com/office/drawing/2016/5/12/chartex" xmlns:cx7="http://schemas.microsoft.com/office/drawing/2016/5/13/chartex" xmlns:cx8="http://schemas.microsoft.com/office/drawing/2016/5/14/chartex" xmlns:mc="http://schemas.openxmlformats.org/markup-compatibility/2006" xmlns:aink="http://schemas.microsoft.com/office/drawing/2016/ink" xmlns:am3d="http://schemas.microsoft.com/office/drawing/2017/model3d" xmlns:o="urn:schemas-microsoft-com:office:office" xmlns:oel="http://schemas.microsoft.com/office/2019/extlst" xmlns:r="http://schemas.openxmlformats.org/officeDocument/2006/relationships" xmlns:m="http://schemas.openxmlformats.org/officeDocument/2006/math" xmlns:v="urn:schemas-microsoft-com:vml" xmlns:wp14="http://schemas.microsoft.com/office/word/2010/wordprocessingDrawing" xmlns:wp="http://schemas.openxmlformats.org/drawingml/2006/wordprocessingDrawing" xmlns:w10="urn:schemas-microsoft-com:office:word" xmlns:w="http://schemas.openxmlformats.org/wordprocessingml/2006/main" xmlns:w14="http://schemas.microsoft.com/office/word/2010/wordml" xmlns:w15="http://schemas.microsoft.com/office/word/2012/wordml" xmlns:w16cex="http://schemas.microsoft.com/office/word/2018/wordml/cex" xmlns:w16cid="http://schemas.microsoft.com/office/word/2016/wordml/cid" xmlns:w16="http://schemas.microsoft.com/office/word/2018/wordml" xmlns:w16du="http://schemas.microsoft.com/office/word/2023/wordml/word16du" xmlns:w16sdtdh="http://schemas.microsoft.com/office/word/2020/wordml/sdtdatahash" xmlns:w16sdtfl="http://schemas.microsoft.com/office/word/2024/wordml/sdtformatlock" xmlns:w16se="http://schemas.microsoft.com/office/word/2015/wordml/symex" xmlns:wpg="http://schemas.microsoft.com/office/word/2010/wordprocessingGroup" xmlns:wpi="http://schemas.microsoft.com/office/word/2010/wordprocessingInk" xmlns:wne="http://schemas.microsoft.com/office/word/2006/wordml" xmlns:wps="http://schemas.microsoft.com/office/word/2010/wordprocessingShape" mc:Ignorable="w14 w15 w16se w16cid w16 w16cex w16sdtdh w16sdtfl w16du wp14">
-  <w:p>
-    <w:pPr>
-      <w:pStyle w:val="En-tte"/>
-    </w:pPr>
-    <w:r>
-      <w:rPr>
-        <w:rFonts w:cs="Calibri"/>
-        <w:noProof/>
-        <w:kern w:val="0"/>
-        <w:szCs w:val="24"/>
-      </w:rPr>
-      <w:drawing>
-        <wp:inline distT="0" distB="0" distL="0" distR="0" wp14:anchorId="68283562" wp14:editId="6994E3EA">
-          <wp:extent cx="3039419" cy="720135"/>
-          <wp:effectExtent l="0" t="0" r="0" b="3765"/>
-          <wp:docPr id="1" name="Picture 8" descr="GOUV_SIP"/>
-          <wp:cNvGraphicFramePr/>
-          <a:graphic xmlns:a="http://schemas.openxmlformats.org/drawingml/2006/main">
-            <a:graphicData uri="http://schemas.openxmlformats.org/drawingml/2006/picture">
-              <pic:pic xmlns:pic="http://schemas.openxmlformats.org/drawingml/2006/picture">
-                <pic:nvPicPr>
-                  <pic:cNvPr id="0" name=""/>
-                  <pic:cNvPicPr/>
-                </pic:nvPicPr>
-                <pic:blipFill>
-                  <a:blip r:embed="rId1"/>
-                  <a:srcRect/>
-                  <a:stretch>
-                    <a:fillRect/>
-                  </a:stretch>
-                </pic:blipFill>
-                <pic:spPr>
-                  <a:xfrm>
-                    <a:off x="0" y="0"/>
-                    <a:ext cx="3039419" cy="720135"/>
-                  </a:xfrm>
-                  <a:prstGeom prst="rect">
-                    <a:avLst/>
-                  </a:prstGeom>
-                  <a:noFill/>
-                  <a:ln>
-                    <a:noFill/>
-                    <a:prstDash/>
-                  </a:ln>
-                </pic:spPr>
-              </pic:pic>
-            </a:graphicData>
-          </a:graphic>
-        </wp:inline>
-      </w:drawing>
-    </w:r>
-  </w:p>
-</w:hdr>
-</file>
-
-<file path=word/header3.xml><?xml version="1.0" encoding="utf-8"?>
-<w:hdr xmlns:wpc="http://schemas.microsoft.com/office/word/2010/wordprocessingCanvas" xmlns:cx="http://schemas.microsoft.com/office/drawing/2014/chartex" xmlns:cx1="http://schemas.microsoft.com/office/drawing/2015/9/8/chartex" xmlns:cx2="http://schemas.microsoft.com/office/drawing/2015/10/21/chartex" xmlns:cx3="http://schemas.microsoft.com/office/drawing/2016/5/9/chartex" xmlns:cx4="http://schemas.microsoft.com/office/drawing/2016/5/10/chartex" xmlns:cx5="http://schemas.microsoft.com/office/drawing/2016/5/11/chartex" xmlns:cx6="http://schemas.microsoft.com/office/drawing/2016/5/12/chartex" xmlns:cx7="http://schemas.microsoft.com/office/drawing/2016/5/13/chartex" xmlns:cx8="http://schemas.microsoft.com/office/drawing/2016/5/14/chartex" xmlns:mc="http://schemas.openxmlformats.org/markup-compatibility/2006" xmlns:aink="http://schemas.microsoft.com/office/drawing/2016/ink" xmlns:am3d="http://schemas.microsoft.com/office/drawing/2017/model3d" xmlns:o="urn:schemas-microsoft-com:office:office" xmlns:oel="http://schemas.microsoft.com/office/2019/extlst" xmlns:r="http://schemas.openxmlformats.org/officeDocument/2006/relationships" xmlns:m="http://schemas.openxmlformats.org/officeDocument/2006/math" xmlns:v="urn:schemas-microsoft-com:vml" xmlns:wp14="http://schemas.microsoft.com/office/word/2010/wordprocessingDrawing" xmlns:wp="http://schemas.openxmlformats.org/drawingml/2006/wordprocessingDrawing" xmlns:w10="urn:schemas-microsoft-com:office:word" xmlns:w="http://schemas.openxmlformats.org/wordprocessingml/2006/main" xmlns:w14="http://schemas.microsoft.com/office/word/2010/wordml" xmlns:w15="http://schemas.microsoft.com/office/word/2012/wordml" xmlns:w16cex="http://schemas.microsoft.com/office/word/2018/wordml/cex" xmlns:w16cid="http://schemas.microsoft.com/office/word/2016/wordml/cid" xmlns:w16="http://schemas.microsoft.com/office/word/2018/wordml" xmlns:w16du="http://schemas.microsoft.com/office/word/2023/wordml/word16du" xmlns:w16sdtdh="http://schemas.microsoft.com/office/word/2020/wordml/sdtdatahash" xmlns:w16sdtfl="http://schemas.microsoft.com/office/word/2024/wordml/sdtformatlock" xmlns:w16se="http://schemas.microsoft.com/office/word/2015/wordml/symex" xmlns:wpg="http://schemas.microsoft.com/office/word/2010/wordprocessingGroup" xmlns:wpi="http://schemas.microsoft.com/office/word/2010/wordprocessingInk" xmlns:wne="http://schemas.microsoft.com/office/word/2006/wordml" xmlns:wps="http://schemas.microsoft.com/office/word/2010/wordprocessingShape" mc:Ignorable="w14 w15 w16se w16cid w16 w16cex w16sdtdh w16sdtfl w16du wp14">
-  <w:p>
-    <w:pPr>
-      <w:pStyle w:val="En-tte"/>
-    </w:pPr>
-  </w:p>
-</w:hdr>
 </file>
 
 <file path=word/numbering.xml><?xml version="1.0" encoding="utf-8"?>
@@ -9578,7 +9387,7 @@
       <w:suppressAutoHyphens/>
     </w:pPr>
   </w:style>
-  <w:style w:type="paragraph" w:styleId="Titre1">
+  <w:style w:type="paragraph" w:styleId="Heading1">
     <w:name w:val="heading 1"/>
     <w:basedOn w:val="Standard"/>
     <w:rsid w:val="00CC2CAB"/>
@@ -9597,7 +9406,7 @@
       <w:szCs w:val="32"/>
     </w:rPr>
   </w:style>
-  <w:style w:type="paragraph" w:styleId="Titre2">
+  <w:style w:type="paragraph" w:styleId="Heading2">
     <w:name w:val="heading 2"/>
     <w:basedOn w:val="Standard"/>
     <w:rsid w:val="004E0A6B"/>
@@ -9615,7 +9424,7 @@
       <w:szCs w:val="36"/>
     </w:rPr>
   </w:style>
-  <w:style w:type="paragraph" w:styleId="Titre3">
+  <w:style w:type="paragraph" w:styleId="Heading3">
     <w:name w:val="heading 3"/>
     <w:basedOn w:val="Standard"/>
     <w:rsid w:val="009564D2"/>
@@ -9633,7 +9442,7 @@
       <w:sz w:val="26"/>
     </w:rPr>
   </w:style>
-  <w:style w:type="paragraph" w:styleId="Titre4">
+  <w:style w:type="paragraph" w:styleId="Heading4">
     <w:name w:val="heading 4"/>
     <w:basedOn w:val="Standard"/>
     <w:pPr>
@@ -9650,7 +9459,7 @@
       <w:u w:val="single"/>
     </w:rPr>
   </w:style>
-  <w:style w:type="paragraph" w:styleId="Titre5">
+  <w:style w:type="paragraph" w:styleId="Heading5">
     <w:name w:val="heading 5"/>
     <w:basedOn w:val="Standard"/>
     <w:pPr>
@@ -9665,7 +9474,7 @@
       <w:color w:val="808080"/>
     </w:rPr>
   </w:style>
-  <w:style w:type="paragraph" w:styleId="Titre6">
+  <w:style w:type="paragraph" w:styleId="Heading6">
     <w:name w:val="heading 6"/>
     <w:basedOn w:val="Standard"/>
     <w:rsid w:val="00CC2CAB"/>
@@ -9682,13 +9491,13 @@
       <w:color w:val="000000" w:themeColor="text1"/>
     </w:rPr>
   </w:style>
-  <w:style w:type="character" w:default="1" w:styleId="Policepardfaut">
+  <w:style w:type="character" w:default="1" w:styleId="DefaultParagraphFont">
     <w:name w:val="Default Paragraph Font"/>
     <w:uiPriority w:val="1"/>
     <w:semiHidden/>
     <w:unhideWhenUsed/>
   </w:style>
-  <w:style w:type="table" w:default="1" w:styleId="TableauNormal">
+  <w:style w:type="table" w:default="1" w:styleId="TableNormal">
     <w:name w:val="Normal Table"/>
     <w:uiPriority w:val="99"/>
     <w:semiHidden/>
@@ -9703,7 +9512,7 @@
       </w:tblCellMar>
     </w:tblPr>
   </w:style>
-  <w:style w:type="numbering" w:default="1" w:styleId="Aucuneliste">
+  <w:style w:type="numbering" w:default="1" w:styleId="NoList">
     <w:name w:val="No List"/>
     <w:uiPriority w:val="99"/>
     <w:semiHidden/>
@@ -9711,7 +9520,7 @@
   </w:style>
   <w:style w:type="numbering" w:customStyle="1" w:styleId="WWOutlineListStyle">
     <w:name w:val="WW_OutlineListStyle"/>
-    <w:basedOn w:val="Aucuneliste"/>
+    <w:basedOn w:val="NoList"/>
     <w:pPr>
       <w:numPr>
         <w:numId w:val="1"/>
@@ -9759,14 +9568,14 @@
       <w:rFonts w:ascii="Times New Roman" w:eastAsia="Times New Roman" w:hAnsi="Times New Roman" w:cs="Times New Roman"/>
     </w:rPr>
   </w:style>
-  <w:style w:type="paragraph" w:styleId="Liste">
+  <w:style w:type="paragraph" w:styleId="List">
     <w:name w:val="List"/>
     <w:basedOn w:val="Textbody"/>
     <w:rPr>
       <w:rFonts w:cs="Lohit Hindi"/>
     </w:rPr>
   </w:style>
-  <w:style w:type="paragraph" w:styleId="Lgende">
+  <w:style w:type="paragraph" w:styleId="Caption">
     <w:name w:val="caption"/>
     <w:basedOn w:val="Standard"/>
     <w:pPr>
@@ -9794,7 +9603,7 @@
     <w:name w:val="Header and Footer"/>
     <w:basedOn w:val="Standard"/>
   </w:style>
-  <w:style w:type="paragraph" w:styleId="En-tte">
+  <w:style w:type="paragraph" w:styleId="Header">
     <w:name w:val="header"/>
     <w:basedOn w:val="Standard"/>
     <w:pPr>
@@ -9805,7 +9614,7 @@
       <w:spacing w:after="0" w:line="240" w:lineRule="auto"/>
     </w:pPr>
   </w:style>
-  <w:style w:type="paragraph" w:styleId="Pieddepage">
+  <w:style w:type="paragraph" w:styleId="Footer">
     <w:name w:val="footer"/>
     <w:basedOn w:val="Standard"/>
     <w:pPr>
@@ -9820,7 +9629,7 @@
       <w:sz w:val="22"/>
     </w:rPr>
   </w:style>
-  <w:style w:type="paragraph" w:styleId="Textedebulles">
+  <w:style w:type="paragraph" w:styleId="BalloonText">
     <w:name w:val="Balloon Text"/>
     <w:basedOn w:val="Standard"/>
     <w:pPr>
@@ -9832,10 +9641,10 @@
       <w:szCs w:val="16"/>
     </w:rPr>
   </w:style>
-  <w:style w:type="paragraph" w:styleId="Paragraphedeliste">
+  <w:style w:type="paragraph" w:styleId="ListParagraph">
     <w:name w:val="List Paragraph"/>
     <w:basedOn w:val="Standard"/>
-    <w:next w:val="Liste"/>
+    <w:next w:val="List"/>
     <w:pPr>
       <w:spacing w:after="200"/>
       <w:ind w:left="720"/>
@@ -9845,9 +9654,9 @@
     <w:name w:val="Frame contents"/>
     <w:basedOn w:val="Textbody"/>
   </w:style>
-  <w:style w:type="character" w:styleId="Mentionnonrsolue">
+  <w:style w:type="character" w:styleId="UnresolvedMention">
     <w:name w:val="Unresolved Mention"/>
-    <w:basedOn w:val="Policepardfaut"/>
+    <w:basedOn w:val="DefaultParagraphFont"/>
     <w:uiPriority w:val="99"/>
     <w:semiHidden/>
     <w:unhideWhenUsed/>
@@ -9857,7 +9666,7 @@
       <w:shd w:val="clear" w:color="auto" w:fill="E1DFDD"/>
     </w:rPr>
   </w:style>
-  <w:style w:type="paragraph" w:styleId="TM2">
+  <w:style w:type="paragraph" w:styleId="TOC2">
     <w:name w:val="toc 2"/>
     <w:basedOn w:val="Normal"/>
     <w:next w:val="Normal"/>
@@ -9872,7 +9681,7 @@
   </w:style>
   <w:style w:type="paragraph" w:customStyle="1" w:styleId="ContentsHeading">
     <w:name w:val="Contents Heading"/>
-    <w:basedOn w:val="Titre1"/>
+    <w:basedOn w:val="Heading1"/>
     <w:pPr>
       <w:keepLines/>
       <w:spacing w:before="482" w:after="283"/>
@@ -9914,7 +9723,7 @@
       <w:ind w:left="440"/>
     </w:pPr>
   </w:style>
-  <w:style w:type="paragraph" w:styleId="PrformatHTML">
+  <w:style w:type="paragraph" w:styleId="HTMLPreformatted">
     <w:name w:val="HTML Preformatted"/>
     <w:basedOn w:val="Standard"/>
     <w:pPr>
@@ -9946,7 +9755,7 @@
   </w:style>
   <w:style w:type="paragraph" w:customStyle="1" w:styleId="Code">
     <w:name w:val="Code"/>
-    <w:basedOn w:val="Textedebulles"/>
+    <w:basedOn w:val="BalloonText"/>
     <w:pPr>
       <w:pBdr>
         <w:top w:val="single" w:sz="4" w:space="1" w:color="D9D9D9"/>
@@ -9974,7 +9783,7 @@
       <w:sz w:val="20"/>
     </w:rPr>
   </w:style>
-  <w:style w:type="paragraph" w:styleId="Titre">
+  <w:style w:type="paragraph" w:styleId="Title">
     <w:name w:val="Title"/>
     <w:basedOn w:val="Heading"/>
   </w:style>
@@ -9982,7 +9791,7 @@
     <w:name w:val="Quotations"/>
     <w:basedOn w:val="Standard"/>
   </w:style>
-  <w:style w:type="paragraph" w:styleId="TM3">
+  <w:style w:type="paragraph" w:styleId="TOC3">
     <w:name w:val="toc 3"/>
     <w:basedOn w:val="Normal"/>
     <w:next w:val="Normal"/>
@@ -9997,11 +9806,11 @@
   </w:style>
   <w:style w:type="paragraph" w:customStyle="1" w:styleId="Text">
     <w:name w:val="Text"/>
-    <w:basedOn w:val="Lgende"/>
+    <w:basedOn w:val="Caption"/>
   </w:style>
   <w:style w:type="paragraph" w:customStyle="1" w:styleId="Table">
     <w:name w:val="Table"/>
-    <w:basedOn w:val="Lgende"/>
+    <w:basedOn w:val="Caption"/>
   </w:style>
   <w:style w:type="paragraph" w:customStyle="1" w:styleId="PreformattedText">
     <w:name w:val="Preformatted Text"/>
@@ -10032,7 +9841,7 @@
   </w:style>
   <w:style w:type="paragraph" w:customStyle="1" w:styleId="Illustration">
     <w:name w:val="Illustration"/>
-    <w:basedOn w:val="Lgende"/>
+    <w:basedOn w:val="Caption"/>
   </w:style>
   <w:style w:type="paragraph" w:customStyle="1" w:styleId="Footnote">
     <w:name w:val="Footnote"/>
@@ -10040,7 +9849,7 @@
   </w:style>
   <w:style w:type="paragraph" w:customStyle="1" w:styleId="Numbering1">
     <w:name w:val="Numbering 1"/>
-    <w:basedOn w:val="Liste"/>
+    <w:basedOn w:val="List"/>
   </w:style>
   <w:style w:type="paragraph" w:customStyle="1" w:styleId="Marginalia">
     <w:name w:val="Marginalia"/>
@@ -10074,11 +9883,11 @@
   </w:style>
   <w:style w:type="character" w:customStyle="1" w:styleId="En-tteCar">
     <w:name w:val="En-tête Car"/>
-    <w:basedOn w:val="Policepardfaut"/>
+    <w:basedOn w:val="DefaultParagraphFont"/>
   </w:style>
   <w:style w:type="character" w:customStyle="1" w:styleId="PieddepageCar">
     <w:name w:val="Pied de page Car"/>
-    <w:basedOn w:val="Policepardfaut"/>
+    <w:basedOn w:val="DefaultParagraphFont"/>
   </w:style>
   <w:style w:type="character" w:customStyle="1" w:styleId="TextedebullesCar">
     <w:name w:val="Texte de bulles Car"/>
@@ -10097,11 +9906,11 @@
   </w:style>
   <w:style w:type="character" w:customStyle="1" w:styleId="CorpsdetexteCar">
     <w:name w:val="Corps de texte Car"/>
-    <w:basedOn w:val="Policepardfaut"/>
+    <w:basedOn w:val="DefaultParagraphFont"/>
   </w:style>
   <w:style w:type="numbering" w:styleId="111111">
     <w:name w:val="Outline List 2"/>
-    <w:basedOn w:val="Aucuneliste"/>
+    <w:basedOn w:val="NoList"/>
     <w:uiPriority w:val="99"/>
     <w:semiHidden/>
     <w:unhideWhenUsed/>
@@ -10121,7 +9930,7 @@
   </w:style>
   <w:style w:type="numbering" w:styleId="1ai">
     <w:name w:val="Outline List 1"/>
-    <w:basedOn w:val="Aucuneliste"/>
+    <w:basedOn w:val="NoList"/>
     <w:uiPriority w:val="99"/>
     <w:semiHidden/>
     <w:unhideWhenUsed/>
@@ -10134,7 +9943,7 @@
   </w:style>
   <w:style w:type="character" w:customStyle="1" w:styleId="CitationintenseCar">
     <w:name w:val="Citation intense Car"/>
-    <w:basedOn w:val="Policepardfaut"/>
+    <w:basedOn w:val="DefaultParagraphFont"/>
     <w:rsid w:val="00CC2CAB"/>
     <w:rPr>
       <w:b/>
@@ -10146,9 +9955,9 @@
       <w:szCs w:val="22"/>
     </w:rPr>
   </w:style>
-  <w:style w:type="character" w:styleId="Accentuation">
+  <w:style w:type="character" w:styleId="Emphasis">
     <w:name w:val="Emphasis"/>
-    <w:basedOn w:val="Policepardfaut"/>
+    <w:basedOn w:val="DefaultParagraphFont"/>
     <w:rPr>
       <w:i/>
       <w:iCs/>
@@ -10156,7 +9965,7 @@
   </w:style>
   <w:style w:type="character" w:customStyle="1" w:styleId="PrformatHTMLCar">
     <w:name w:val="Préformaté HTML Car"/>
-    <w:basedOn w:val="Policepardfaut"/>
+    <w:basedOn w:val="DefaultParagraphFont"/>
     <w:rPr>
       <w:rFonts w:ascii="Liberation Mono, Courier New" w:eastAsia="Liberation Mono, Courier New" w:hAnsi="Liberation Mono, Courier New" w:cs="Courier New"/>
       <w:sz w:val="18"/>
@@ -10165,35 +9974,35 @@
   </w:style>
   <w:style w:type="character" w:customStyle="1" w:styleId="nodelabelbox">
     <w:name w:val="nodelabelbox"/>
-    <w:basedOn w:val="Policepardfaut"/>
+    <w:basedOn w:val="DefaultParagraphFont"/>
   </w:style>
   <w:style w:type="character" w:customStyle="1" w:styleId="nodetag">
     <w:name w:val="nodetag"/>
-    <w:basedOn w:val="Policepardfaut"/>
+    <w:basedOn w:val="DefaultParagraphFont"/>
   </w:style>
   <w:style w:type="character" w:customStyle="1" w:styleId="nodeattr">
     <w:name w:val="nodeattr"/>
-    <w:basedOn w:val="Policepardfaut"/>
+    <w:basedOn w:val="DefaultParagraphFont"/>
   </w:style>
   <w:style w:type="character" w:customStyle="1" w:styleId="nodename">
     <w:name w:val="nodename"/>
-    <w:basedOn w:val="Policepardfaut"/>
+    <w:basedOn w:val="DefaultParagraphFont"/>
   </w:style>
   <w:style w:type="character" w:customStyle="1" w:styleId="nodevalue">
     <w:name w:val="nodevalue"/>
-    <w:basedOn w:val="Policepardfaut"/>
+    <w:basedOn w:val="DefaultParagraphFont"/>
   </w:style>
   <w:style w:type="character" w:customStyle="1" w:styleId="nodebracket">
     <w:name w:val="nodebracket"/>
-    <w:basedOn w:val="Policepardfaut"/>
+    <w:basedOn w:val="DefaultParagraphFont"/>
   </w:style>
   <w:style w:type="character" w:customStyle="1" w:styleId="nodecloselabelbox">
     <w:name w:val="nodecloselabelbox"/>
-    <w:basedOn w:val="Policepardfaut"/>
+    <w:basedOn w:val="DefaultParagraphFont"/>
   </w:style>
   <w:style w:type="character" w:customStyle="1" w:styleId="nodetext">
     <w:name w:val="nodetext"/>
-    <w:basedOn w:val="Policepardfaut"/>
+    <w:basedOn w:val="DefaultParagraphFont"/>
   </w:style>
   <w:style w:type="character" w:customStyle="1" w:styleId="ListLabel1">
     <w:name w:val="ListLabel 1"/>
@@ -10239,7 +10048,7 @@
   <w:style w:type="character" w:customStyle="1" w:styleId="NumberingSymbols">
     <w:name w:val="Numbering Symbols"/>
   </w:style>
-  <w:style w:type="character" w:styleId="Numrodepage">
+  <w:style w:type="character" w:styleId="PageNumber">
     <w:name w:val="page number"/>
   </w:style>
   <w:style w:type="character" w:customStyle="1" w:styleId="Contenutable">
@@ -10279,7 +10088,7 @@
   </w:style>
   <w:style w:type="numbering" w:customStyle="1" w:styleId="Outline">
     <w:name w:val="Outline"/>
-    <w:basedOn w:val="Aucuneliste"/>
+    <w:basedOn w:val="NoList"/>
     <w:pPr>
       <w:numPr>
         <w:numId w:val="2"/>
@@ -10288,7 +10097,7 @@
   </w:style>
   <w:style w:type="numbering" w:customStyle="1" w:styleId="WWNum1">
     <w:name w:val="WWNum1"/>
-    <w:basedOn w:val="Aucuneliste"/>
+    <w:basedOn w:val="NoList"/>
     <w:pPr>
       <w:numPr>
         <w:numId w:val="3"/>
@@ -10297,7 +10106,7 @@
   </w:style>
   <w:style w:type="numbering" w:customStyle="1" w:styleId="WWNum2">
     <w:name w:val="WWNum2"/>
-    <w:basedOn w:val="Aucuneliste"/>
+    <w:basedOn w:val="NoList"/>
     <w:pPr>
       <w:numPr>
         <w:numId w:val="4"/>
@@ -10306,7 +10115,7 @@
   </w:style>
   <w:style w:type="numbering" w:customStyle="1" w:styleId="WWNum3">
     <w:name w:val="WWNum3"/>
-    <w:basedOn w:val="Aucuneliste"/>
+    <w:basedOn w:val="NoList"/>
     <w:pPr>
       <w:numPr>
         <w:numId w:val="5"/>
@@ -10315,7 +10124,7 @@
   </w:style>
   <w:style w:type="numbering" w:customStyle="1" w:styleId="WWNum4">
     <w:name w:val="WWNum4"/>
-    <w:basedOn w:val="Aucuneliste"/>
+    <w:basedOn w:val="NoList"/>
     <w:pPr>
       <w:numPr>
         <w:numId w:val="6"/>
@@ -10324,7 +10133,7 @@
   </w:style>
   <w:style w:type="numbering" w:customStyle="1" w:styleId="WWNum5">
     <w:name w:val="WWNum5"/>
-    <w:basedOn w:val="Aucuneliste"/>
+    <w:basedOn w:val="NoList"/>
     <w:pPr>
       <w:numPr>
         <w:numId w:val="7"/>
@@ -10333,7 +10142,7 @@
   </w:style>
   <w:style w:type="numbering" w:customStyle="1" w:styleId="WWNum6">
     <w:name w:val="WWNum6"/>
-    <w:basedOn w:val="Aucuneliste"/>
+    <w:basedOn w:val="NoList"/>
     <w:pPr>
       <w:numPr>
         <w:numId w:val="8"/>
@@ -10342,7 +10151,7 @@
   </w:style>
   <w:style w:type="numbering" w:customStyle="1" w:styleId="WWNum7">
     <w:name w:val="WWNum7"/>
-    <w:basedOn w:val="Aucuneliste"/>
+    <w:basedOn w:val="NoList"/>
     <w:pPr>
       <w:numPr>
         <w:numId w:val="9"/>
@@ -10351,7 +10160,7 @@
   </w:style>
   <w:style w:type="numbering" w:customStyle="1" w:styleId="WWNum8">
     <w:name w:val="WWNum8"/>
-    <w:basedOn w:val="Aucuneliste"/>
+    <w:basedOn w:val="NoList"/>
     <w:pPr>
       <w:numPr>
         <w:numId w:val="10"/>
@@ -10360,7 +10169,7 @@
   </w:style>
   <w:style w:type="numbering" w:customStyle="1" w:styleId="WWNum9">
     <w:name w:val="WWNum9"/>
-    <w:basedOn w:val="Aucuneliste"/>
+    <w:basedOn w:val="NoList"/>
     <w:pPr>
       <w:numPr>
         <w:numId w:val="11"/>
@@ -10369,7 +10178,7 @@
   </w:style>
   <w:style w:type="numbering" w:customStyle="1" w:styleId="WWNum10">
     <w:name w:val="WWNum10"/>
-    <w:basedOn w:val="Aucuneliste"/>
+    <w:basedOn w:val="NoList"/>
     <w:pPr>
       <w:numPr>
         <w:numId w:val="12"/>
@@ -10378,7 +10187,7 @@
   </w:style>
   <w:style w:type="numbering" w:customStyle="1" w:styleId="WWNum11">
     <w:name w:val="WWNum11"/>
-    <w:basedOn w:val="Aucuneliste"/>
+    <w:basedOn w:val="NoList"/>
     <w:pPr>
       <w:numPr>
         <w:numId w:val="13"/>
@@ -10387,7 +10196,7 @@
   </w:style>
   <w:style w:type="numbering" w:customStyle="1" w:styleId="WWNum12">
     <w:name w:val="WWNum12"/>
-    <w:basedOn w:val="Aucuneliste"/>
+    <w:basedOn w:val="NoList"/>
     <w:pPr>
       <w:numPr>
         <w:numId w:val="14"/>
@@ -10396,7 +10205,7 @@
   </w:style>
   <w:style w:type="numbering" w:customStyle="1" w:styleId="WWNum13">
     <w:name w:val="WWNum13"/>
-    <w:basedOn w:val="Aucuneliste"/>
+    <w:basedOn w:val="NoList"/>
     <w:pPr>
       <w:numPr>
         <w:numId w:val="15"/>
@@ -10405,7 +10214,7 @@
   </w:style>
   <w:style w:type="numbering" w:customStyle="1" w:styleId="WWNum14">
     <w:name w:val="WWNum14"/>
-    <w:basedOn w:val="Aucuneliste"/>
+    <w:basedOn w:val="NoList"/>
     <w:pPr>
       <w:numPr>
         <w:numId w:val="16"/>
@@ -10414,7 +10223,7 @@
   </w:style>
   <w:style w:type="numbering" w:customStyle="1" w:styleId="WWNum15">
     <w:name w:val="WWNum15"/>
-    <w:basedOn w:val="Aucuneliste"/>
+    <w:basedOn w:val="NoList"/>
     <w:pPr>
       <w:numPr>
         <w:numId w:val="17"/>
@@ -10423,7 +10232,7 @@
   </w:style>
   <w:style w:type="numbering" w:customStyle="1" w:styleId="WWNum16">
     <w:name w:val="WWNum16"/>
-    <w:basedOn w:val="Aucuneliste"/>
+    <w:basedOn w:val="NoList"/>
     <w:pPr>
       <w:numPr>
         <w:numId w:val="18"/>
@@ -10432,7 +10241,7 @@
   </w:style>
   <w:style w:type="numbering" w:customStyle="1" w:styleId="WWNum17">
     <w:name w:val="WWNum17"/>
-    <w:basedOn w:val="Aucuneliste"/>
+    <w:basedOn w:val="NoList"/>
     <w:pPr>
       <w:numPr>
         <w:numId w:val="19"/>
@@ -10441,7 +10250,7 @@
   </w:style>
   <w:style w:type="numbering" w:customStyle="1" w:styleId="WWNum18">
     <w:name w:val="WWNum18"/>
-    <w:basedOn w:val="Aucuneliste"/>
+    <w:basedOn w:val="NoList"/>
     <w:pPr>
       <w:numPr>
         <w:numId w:val="20"/>
@@ -10450,7 +10259,7 @@
   </w:style>
   <w:style w:type="numbering" w:customStyle="1" w:styleId="WWNum19">
     <w:name w:val="WWNum19"/>
-    <w:basedOn w:val="Aucuneliste"/>
+    <w:basedOn w:val="NoList"/>
     <w:pPr>
       <w:numPr>
         <w:numId w:val="21"/>
@@ -10459,7 +10268,7 @@
   </w:style>
   <w:style w:type="numbering" w:customStyle="1" w:styleId="WWNum20">
     <w:name w:val="WWNum20"/>
-    <w:basedOn w:val="Aucuneliste"/>
+    <w:basedOn w:val="NoList"/>
     <w:pPr>
       <w:numPr>
         <w:numId w:val="22"/>
@@ -10468,16 +10277,16 @@
   </w:style>
   <w:style w:type="numbering" w:customStyle="1" w:styleId="WWNum21">
     <w:name w:val="WWNum21"/>
-    <w:basedOn w:val="Aucuneliste"/>
+    <w:basedOn w:val="NoList"/>
     <w:pPr>
       <w:numPr>
         <w:numId w:val="23"/>
       </w:numPr>
     </w:pPr>
   </w:style>
-  <w:style w:type="character" w:styleId="Lienhypertexte">
+  <w:style w:type="character" w:styleId="Hyperlink">
     <w:name w:val="Hyperlink"/>
-    <w:basedOn w:val="Policepardfaut"/>
+    <w:basedOn w:val="DefaultParagraphFont"/>
     <w:uiPriority w:val="99"/>
     <w:unhideWhenUsed/>
     <w:rsid w:val="003F45CA"/>
@@ -10487,9 +10296,9 @@
       <w:u w:val="single"/>
     </w:rPr>
   </w:style>
-  <w:style w:type="character" w:styleId="Lienhypertextesuivivisit">
+  <w:style w:type="character" w:styleId="FollowedHyperlink">
     <w:name w:val="FollowedHyperlink"/>
-    <w:basedOn w:val="Policepardfaut"/>
+    <w:basedOn w:val="DefaultParagraphFont"/>
     <w:uiPriority w:val="99"/>
     <w:semiHidden/>
     <w:unhideWhenUsed/>
@@ -10499,26 +10308,26 @@
       <w:u w:val="single"/>
     </w:rPr>
   </w:style>
-  <w:style w:type="paragraph" w:styleId="Notedebasdepage">
+  <w:style w:type="paragraph" w:styleId="FootnoteText">
     <w:name w:val="footnote text"/>
     <w:basedOn w:val="Normal"/>
-    <w:link w:val="NotedebasdepageCar"/>
+    <w:link w:val="FootnoteTextChar"/>
     <w:uiPriority w:val="99"/>
     <w:semiHidden/>
     <w:unhideWhenUsed/>
     <w:rsid w:val="00B815EB"/>
   </w:style>
-  <w:style w:type="character" w:customStyle="1" w:styleId="NotedebasdepageCar">
-    <w:name w:val="Note de bas de page Car"/>
-    <w:basedOn w:val="Policepardfaut"/>
-    <w:link w:val="Notedebasdepage"/>
+  <w:style w:type="character" w:customStyle="1" w:styleId="FootnoteTextChar">
+    <w:name w:val="Footnote Text Char"/>
+    <w:basedOn w:val="DefaultParagraphFont"/>
+    <w:link w:val="FootnoteText"/>
     <w:uiPriority w:val="99"/>
     <w:semiHidden/>
     <w:rsid w:val="00B815EB"/>
   </w:style>
-  <w:style w:type="character" w:styleId="Appelnotedebasdep">
+  <w:style w:type="character" w:styleId="FootnoteReference">
     <w:name w:val="footnote reference"/>
-    <w:basedOn w:val="Policepardfaut"/>
+    <w:basedOn w:val="DefaultParagraphFont"/>
     <w:uiPriority w:val="99"/>
     <w:semiHidden/>
     <w:unhideWhenUsed/>

</xml_diff>